<commit_message>
First edit: use 'Bearer' instead of incompatible IHE-JWT in Authorization header sample
</commit_message>
<xml_diff>
--- a/IUA.b/IHE_ITI_Suppl_IUA_Rev1.2_TI_2015-08-31.docx
+++ b/IUA.b/IHE_ITI_Suppl_IUA_Rev1.2_TI_2015-08-31.docx
@@ -13,8 +13,6 @@
           <w:szCs w:val="28"/>
         </w:rPr>
       </w:pPr>
-      <w:bookmarkStart w:id="0" w:name="_GoBack"/>
-      <w:bookmarkEnd w:id="0"/>
       <w:r>
         <w:rPr>
           <w:b/>
@@ -4737,24 +4735,24 @@
           <w:noProof w:val="0"/>
         </w:rPr>
       </w:pPr>
-      <w:bookmarkStart w:id="1" w:name="_Toc201058865"/>
-      <w:bookmarkStart w:id="2" w:name="_Toc201058970"/>
-      <w:bookmarkStart w:id="3" w:name="_Toc504625752"/>
-      <w:bookmarkStart w:id="4" w:name="_Toc530206505"/>
-      <w:bookmarkStart w:id="5" w:name="_Toc1388425"/>
-      <w:bookmarkStart w:id="6" w:name="_Toc1388579"/>
-      <w:bookmarkStart w:id="7" w:name="_Toc1456606"/>
-      <w:bookmarkStart w:id="8" w:name="_Toc37034630"/>
-      <w:bookmarkStart w:id="9" w:name="_Toc38846108"/>
+      <w:bookmarkStart w:id="0" w:name="_Toc201058865"/>
+      <w:bookmarkStart w:id="1" w:name="_Toc201058970"/>
+      <w:bookmarkStart w:id="2" w:name="_Toc504625752"/>
+      <w:bookmarkStart w:id="3" w:name="_Toc530206505"/>
+      <w:bookmarkStart w:id="4" w:name="_Toc1388425"/>
+      <w:bookmarkStart w:id="5" w:name="_Toc1388579"/>
+      <w:bookmarkStart w:id="6" w:name="_Toc1456606"/>
+      <w:bookmarkStart w:id="7" w:name="_Toc37034630"/>
+      <w:bookmarkStart w:id="8" w:name="_Toc38846108"/>
+      <w:bookmarkEnd w:id="0"/>
       <w:bookmarkEnd w:id="1"/>
-      <w:bookmarkEnd w:id="2"/>
       <w:r>
         <w:rPr>
           <w:noProof w:val="0"/>
         </w:rPr>
         <w:br w:type="page"/>
       </w:r>
-      <w:bookmarkStart w:id="10" w:name="_Toc428776509"/>
+      <w:bookmarkStart w:id="9" w:name="_Toc428776509"/>
       <w:r>
         <w:rPr>
           <w:noProof w:val="0"/>
@@ -4762,20 +4760,20 @@
         <w:lastRenderedPageBreak/>
         <w:t>Introduction</w:t>
       </w:r>
+      <w:bookmarkEnd w:id="2"/>
       <w:bookmarkEnd w:id="3"/>
       <w:bookmarkEnd w:id="4"/>
       <w:bookmarkEnd w:id="5"/>
       <w:bookmarkEnd w:id="6"/>
       <w:bookmarkEnd w:id="7"/>
       <w:bookmarkEnd w:id="8"/>
+      <w:r>
+        <w:rPr>
+          <w:noProof w:val="0"/>
+        </w:rPr>
+        <w:t xml:space="preserve"> to this Supplement</w:t>
+      </w:r>
       <w:bookmarkEnd w:id="9"/>
-      <w:r>
-        <w:rPr>
-          <w:noProof w:val="0"/>
-        </w:rPr>
-        <w:t xml:space="preserve"> to this Supplement</w:t>
-      </w:r>
-      <w:bookmarkEnd w:id="10"/>
     </w:p>
     <w:p>
       <w:pPr>
@@ -4790,7 +4788,7 @@
           <w:lang w:val="en-US"/>
         </w:rPr>
       </w:pPr>
-      <w:bookmarkStart w:id="11" w:name="_Toc428776510"/>
+      <w:bookmarkStart w:id="10" w:name="_Toc428776510"/>
       <w:r>
         <w:rPr>
           <w:bCs/>
@@ -4799,7 +4797,7 @@
         </w:rPr>
         <w:t>Problem Statement</w:t>
       </w:r>
-      <w:bookmarkEnd w:id="11"/>
+      <w:bookmarkEnd w:id="10"/>
     </w:p>
     <w:p>
       <w:pPr>
@@ -5148,7 +5146,7 @@
           <w:lang w:val="en-US"/>
         </w:rPr>
       </w:pPr>
-      <w:bookmarkStart w:id="12" w:name="_Toc428776511"/>
+      <w:bookmarkStart w:id="11" w:name="_Toc428776511"/>
       <w:r>
         <w:rPr>
           <w:bCs/>
@@ -5165,7 +5163,7 @@
         </w:rPr>
         <w:t>environment</w:t>
       </w:r>
-      <w:bookmarkEnd w:id="12"/>
+      <w:bookmarkEnd w:id="11"/>
     </w:p>
     <w:p>
       <w:pPr>
@@ -5704,7 +5702,7 @@
           <w:lang w:val="en-US"/>
         </w:rPr>
       </w:pPr>
-      <w:bookmarkStart w:id="13" w:name="_Toc428776512"/>
+      <w:bookmarkStart w:id="12" w:name="_Toc428776512"/>
       <w:r>
         <w:rPr>
           <w:noProof w:val="0"/>
@@ -5712,7 +5710,7 @@
         </w:rPr>
         <w:t>Open Issues and Question</w:t>
       </w:r>
-      <w:bookmarkEnd w:id="13"/>
+      <w:bookmarkEnd w:id="12"/>
     </w:p>
     <w:tbl>
       <w:tblPr>
@@ -6044,9 +6042,9 @@
           <w:lang w:val="en-US"/>
         </w:rPr>
       </w:pPr>
-      <w:bookmarkStart w:id="14" w:name="_Toc428776513"/>
-      <w:bookmarkStart w:id="15" w:name="_Toc473170357"/>
-      <w:bookmarkStart w:id="16" w:name="_Toc504625754"/>
+      <w:bookmarkStart w:id="13" w:name="_Toc428776513"/>
+      <w:bookmarkStart w:id="14" w:name="_Toc473170357"/>
+      <w:bookmarkStart w:id="15" w:name="_Toc504625754"/>
       <w:r>
         <w:rPr>
           <w:noProof w:val="0"/>
@@ -6054,7 +6052,7 @@
         </w:rPr>
         <w:t>Closed Issues</w:t>
       </w:r>
-      <w:bookmarkEnd w:id="14"/>
+      <w:bookmarkEnd w:id="13"/>
     </w:p>
     <w:tbl>
       <w:tblPr>
@@ -6259,7 +6257,7 @@
           <w:noProof w:val="0"/>
         </w:rPr>
       </w:pPr>
-      <w:bookmarkStart w:id="17" w:name="_Toc428776514"/>
+      <w:bookmarkStart w:id="16" w:name="_Toc428776514"/>
       <w:r>
         <w:rPr>
           <w:noProof w:val="0"/>
@@ -6267,37 +6265,37 @@
         <w:lastRenderedPageBreak/>
         <w:t>General Introduction</w:t>
       </w:r>
+      <w:bookmarkEnd w:id="16"/>
+    </w:p>
+    <w:p>
+      <w:pPr>
+        <w:pStyle w:val="EditorInstructions"/>
+      </w:pPr>
+      <w:r>
+        <w:t xml:space="preserve">Update the following Appendices to the General Introduction as indicated below. Note that these are not appendices to </w:t>
+      </w:r>
+      <w:r>
+        <w:t>Volume but rather to the General Introduction</w:t>
+      </w:r>
+      <w:r>
+        <w:t>.</w:t>
+      </w:r>
+    </w:p>
+    <w:p>
+      <w:pPr>
+        <w:pStyle w:val="AppendixHeading1"/>
+        <w:rPr>
+          <w:noProof w:val="0"/>
+        </w:rPr>
+      </w:pPr>
+      <w:bookmarkStart w:id="17" w:name="_Toc428776515"/>
+      <w:r>
+        <w:rPr>
+          <w:noProof w:val="0"/>
+        </w:rPr>
+        <w:t>Appendix A - Actor Summary Definitions</w:t>
+      </w:r>
       <w:bookmarkEnd w:id="17"/>
-    </w:p>
-    <w:p>
-      <w:pPr>
-        <w:pStyle w:val="EditorInstructions"/>
-      </w:pPr>
-      <w:r>
-        <w:t xml:space="preserve">Update the following Appendices to the General Introduction as indicated below. Note that these are not appendices to </w:t>
-      </w:r>
-      <w:r>
-        <w:t>Volume but rather to the General Introduction</w:t>
-      </w:r>
-      <w:r>
-        <w:t>.</w:t>
-      </w:r>
-    </w:p>
-    <w:p>
-      <w:pPr>
-        <w:pStyle w:val="AppendixHeading1"/>
-        <w:rPr>
-          <w:noProof w:val="0"/>
-        </w:rPr>
-      </w:pPr>
-      <w:bookmarkStart w:id="18" w:name="_Toc428776515"/>
-      <w:r>
-        <w:rPr>
-          <w:noProof w:val="0"/>
-        </w:rPr>
-        <w:t>Appendix A - Actor Summary Definitions</w:t>
-      </w:r>
-      <w:bookmarkEnd w:id="18"/>
     </w:p>
     <w:p>
       <w:pPr>
@@ -6507,14 +6505,14 @@
           <w:noProof w:val="0"/>
         </w:rPr>
       </w:pPr>
-      <w:bookmarkStart w:id="19" w:name="_Toc428776516"/>
+      <w:bookmarkStart w:id="18" w:name="_Toc428776516"/>
       <w:r>
         <w:rPr>
           <w:noProof w:val="0"/>
         </w:rPr>
         <w:t>Appendix B - Transaction Summary Definitions</w:t>
       </w:r>
-      <w:bookmarkEnd w:id="19"/>
+      <w:bookmarkEnd w:id="18"/>
     </w:p>
     <w:p>
       <w:pPr>
@@ -6718,7 +6716,7 @@
           <w:lang w:val="en-US"/>
         </w:rPr>
       </w:pPr>
-      <w:bookmarkStart w:id="20" w:name="_Toc428776517"/>
+      <w:bookmarkStart w:id="19" w:name="_Toc428776517"/>
       <w:r>
         <w:rPr>
           <w:lang w:val="en-US"/>
@@ -6750,22 +6748,22 @@
         </w:rPr>
         <w:t>Profiles</w:t>
       </w:r>
-      <w:bookmarkEnd w:id="20"/>
+      <w:bookmarkEnd w:id="19"/>
     </w:p>
     <w:p>
       <w:pPr>
         <w:pStyle w:val="Plattetekst"/>
       </w:pPr>
-      <w:bookmarkStart w:id="21" w:name="_Toc473170358"/>
-      <w:bookmarkStart w:id="22" w:name="_Toc504625755"/>
-      <w:bookmarkStart w:id="23" w:name="_Toc530206508"/>
-      <w:bookmarkStart w:id="24" w:name="_Toc1388428"/>
-      <w:bookmarkStart w:id="25" w:name="_Toc1388582"/>
-      <w:bookmarkStart w:id="26" w:name="_Toc1456609"/>
-      <w:bookmarkStart w:id="27" w:name="_Toc37034634"/>
-      <w:bookmarkStart w:id="28" w:name="_Toc38846112"/>
+      <w:bookmarkStart w:id="20" w:name="_Toc473170358"/>
+      <w:bookmarkStart w:id="21" w:name="_Toc504625755"/>
+      <w:bookmarkStart w:id="22" w:name="_Toc530206508"/>
+      <w:bookmarkStart w:id="23" w:name="_Toc1388428"/>
+      <w:bookmarkStart w:id="24" w:name="_Toc1388582"/>
+      <w:bookmarkStart w:id="25" w:name="_Toc1456609"/>
+      <w:bookmarkStart w:id="26" w:name="_Toc37034634"/>
+      <w:bookmarkStart w:id="27" w:name="_Toc38846112"/>
+      <w:bookmarkEnd w:id="14"/>
       <w:bookmarkEnd w:id="15"/>
-      <w:bookmarkEnd w:id="16"/>
     </w:p>
     <w:p>
       <w:pPr>
@@ -6779,7 +6777,7 @@
           <w:noProof w:val="0"/>
         </w:rPr>
       </w:pPr>
-      <w:bookmarkStart w:id="29" w:name="_Toc428776518"/>
+      <w:bookmarkStart w:id="28" w:name="_Toc428776518"/>
       <w:r>
         <w:rPr>
           <w:noProof w:val="0"/>
@@ -6804,7 +6802,7 @@
         </w:rPr>
         <w:t xml:space="preserve"> Profile</w:t>
       </w:r>
-      <w:bookmarkEnd w:id="29"/>
+      <w:bookmarkEnd w:id="28"/>
     </w:p>
     <w:p>
       <w:r>
@@ -6841,7 +6839,7 @@
           <w:lang w:val="en-US"/>
         </w:rPr>
       </w:pPr>
-      <w:bookmarkStart w:id="30" w:name="_Toc428776519"/>
+      <w:bookmarkStart w:id="29" w:name="_Toc428776519"/>
       <w:r>
         <w:rPr>
           <w:noProof w:val="0"/>
@@ -6891,6 +6889,7 @@
         </w:rPr>
         <w:t>Transactions</w:t>
       </w:r>
+      <w:bookmarkEnd w:id="20"/>
       <w:bookmarkEnd w:id="21"/>
       <w:bookmarkEnd w:id="22"/>
       <w:bookmarkEnd w:id="23"/>
@@ -6898,7 +6897,6 @@
       <w:bookmarkEnd w:id="25"/>
       <w:bookmarkEnd w:id="26"/>
       <w:bookmarkEnd w:id="27"/>
-      <w:bookmarkEnd w:id="28"/>
       <w:r>
         <w:rPr>
           <w:noProof w:val="0"/>
@@ -6906,15 +6904,15 @@
         </w:rPr>
         <w:t>, and Content Modules</w:t>
       </w:r>
-      <w:bookmarkStart w:id="31" w:name="_Toc473170359"/>
-      <w:bookmarkStart w:id="32" w:name="_Toc504625756"/>
-      <w:bookmarkStart w:id="33" w:name="_Toc530206509"/>
-      <w:bookmarkStart w:id="34" w:name="_Toc1388429"/>
-      <w:bookmarkStart w:id="35" w:name="_Toc1388583"/>
-      <w:bookmarkStart w:id="36" w:name="_Toc1456610"/>
-      <w:bookmarkStart w:id="37" w:name="_Toc37034635"/>
-      <w:bookmarkStart w:id="38" w:name="_Toc38846113"/>
-      <w:bookmarkEnd w:id="30"/>
+      <w:bookmarkStart w:id="30" w:name="_Toc473170359"/>
+      <w:bookmarkStart w:id="31" w:name="_Toc504625756"/>
+      <w:bookmarkStart w:id="32" w:name="_Toc530206509"/>
+      <w:bookmarkStart w:id="33" w:name="_Toc1388429"/>
+      <w:bookmarkStart w:id="34" w:name="_Toc1388583"/>
+      <w:bookmarkStart w:id="35" w:name="_Toc1456610"/>
+      <w:bookmarkStart w:id="36" w:name="_Toc37034635"/>
+      <w:bookmarkStart w:id="37" w:name="_Toc38846113"/>
+      <w:bookmarkEnd w:id="29"/>
     </w:p>
     <w:p>
       <w:pPr>
@@ -8226,7 +8224,8 @@
           <w:lang w:val="en-US"/>
         </w:rPr>
       </w:pPr>
-      <w:bookmarkStart w:id="39" w:name="_Toc428776520"/>
+      <w:bookmarkStart w:id="38" w:name="_Toc428776520"/>
+      <w:bookmarkEnd w:id="30"/>
       <w:bookmarkEnd w:id="31"/>
       <w:bookmarkEnd w:id="32"/>
       <w:bookmarkEnd w:id="33"/>
@@ -8234,56 +8233,55 @@
       <w:bookmarkEnd w:id="35"/>
       <w:bookmarkEnd w:id="36"/>
       <w:bookmarkEnd w:id="37"/>
+      <w:r>
+        <w:rPr>
+          <w:bCs/>
+          <w:noProof w:val="0"/>
+          <w:lang w:val="en-US"/>
+        </w:rPr>
+        <w:t>34</w:t>
+      </w:r>
+      <w:r>
+        <w:rPr>
+          <w:bCs/>
+          <w:noProof w:val="0"/>
+          <w:lang w:val="en-US"/>
+        </w:rPr>
+        <w:t>.1.1</w:t>
+      </w:r>
+      <w:r>
+        <w:rPr>
+          <w:bCs/>
+          <w:noProof w:val="0"/>
+          <w:lang w:val="en-US"/>
+        </w:rPr>
+        <w:t xml:space="preserve"> Actor Descriptions and </w:t>
+      </w:r>
+      <w:r>
+        <w:rPr>
+          <w:bCs/>
+          <w:noProof w:val="0"/>
+          <w:lang w:val="en-US"/>
+        </w:rPr>
+        <w:t xml:space="preserve">Actor </w:t>
+      </w:r>
+      <w:r>
+        <w:rPr>
+          <w:bCs/>
+          <w:noProof w:val="0"/>
+          <w:lang w:val="en-US"/>
+        </w:rPr>
+        <w:t xml:space="preserve">Profile </w:t>
+      </w:r>
+      <w:r>
+        <w:rPr>
+          <w:bCs/>
+          <w:noProof w:val="0"/>
+          <w:lang w:val="en-US"/>
+        </w:rPr>
+        <w:t>Requirements</w:t>
+      </w:r>
       <w:bookmarkEnd w:id="38"/>
-      <w:r>
-        <w:rPr>
-          <w:bCs/>
-          <w:noProof w:val="0"/>
-          <w:lang w:val="en-US"/>
-        </w:rPr>
-        <w:t>34</w:t>
-      </w:r>
-      <w:r>
-        <w:rPr>
-          <w:bCs/>
-          <w:noProof w:val="0"/>
-          <w:lang w:val="en-US"/>
-        </w:rPr>
-        <w:t>.1.1</w:t>
-      </w:r>
-      <w:r>
-        <w:rPr>
-          <w:bCs/>
-          <w:noProof w:val="0"/>
-          <w:lang w:val="en-US"/>
-        </w:rPr>
-        <w:t xml:space="preserve"> Actor Descriptions and </w:t>
-      </w:r>
-      <w:r>
-        <w:rPr>
-          <w:bCs/>
-          <w:noProof w:val="0"/>
-          <w:lang w:val="en-US"/>
-        </w:rPr>
-        <w:t xml:space="preserve">Actor </w:t>
-      </w:r>
-      <w:r>
-        <w:rPr>
-          <w:bCs/>
-          <w:noProof w:val="0"/>
-          <w:lang w:val="en-US"/>
-        </w:rPr>
-        <w:t xml:space="preserve">Profile </w:t>
-      </w:r>
-      <w:r>
-        <w:rPr>
-          <w:bCs/>
-          <w:noProof w:val="0"/>
-          <w:lang w:val="en-US"/>
-        </w:rPr>
-        <w:t>Requirements</w:t>
-      </w:r>
-      <w:bookmarkEnd w:id="39"/>
     </w:p>
     <w:p>
       <w:pPr>
@@ -8368,7 +8366,7 @@
           <w:lang w:val="en-US"/>
         </w:rPr>
       </w:pPr>
-      <w:bookmarkStart w:id="40" w:name="_Toc428776521"/>
+      <w:bookmarkStart w:id="39" w:name="_Toc428776521"/>
       <w:r>
         <w:rPr>
           <w:noProof w:val="0"/>
@@ -8390,7 +8388,7 @@
         </w:rPr>
         <w:t xml:space="preserve"> Client</w:t>
       </w:r>
-      <w:bookmarkEnd w:id="40"/>
+      <w:bookmarkEnd w:id="39"/>
     </w:p>
     <w:p>
       <w:pPr>
@@ -8560,7 +8558,7 @@
           <w:lang w:val="en-US"/>
         </w:rPr>
       </w:pPr>
-      <w:bookmarkStart w:id="41" w:name="_Toc428776522"/>
+      <w:bookmarkStart w:id="40" w:name="_Toc428776522"/>
       <w:r>
         <w:rPr>
           <w:noProof w:val="0"/>
@@ -8596,7 +8594,7 @@
         </w:rPr>
         <w:t>er</w:t>
       </w:r>
-      <w:bookmarkEnd w:id="41"/>
+      <w:bookmarkEnd w:id="40"/>
     </w:p>
     <w:p>
       <w:pPr>
@@ -8697,7 +8695,7 @@
           <w:lang w:val="en-US"/>
         </w:rPr>
       </w:pPr>
-      <w:bookmarkStart w:id="42" w:name="_Toc428776523"/>
+      <w:bookmarkStart w:id="41" w:name="_Toc428776523"/>
       <w:r>
         <w:rPr>
           <w:noProof w:val="0"/>
@@ -8733,7 +8731,7 @@
         </w:rPr>
         <w:t>er</w:t>
       </w:r>
-      <w:bookmarkEnd w:id="42"/>
+      <w:bookmarkEnd w:id="41"/>
     </w:p>
     <w:p>
       <w:pPr>
@@ -8892,7 +8890,7 @@
           <w:lang w:val="en-US"/>
         </w:rPr>
       </w:pPr>
-      <w:bookmarkStart w:id="43" w:name="_Toc428776524"/>
+      <w:bookmarkStart w:id="42" w:name="_Toc428776524"/>
       <w:r>
         <w:rPr>
           <w:noProof w:val="0"/>
@@ -8928,7 +8926,7 @@
         </w:rPr>
         <w:t xml:space="preserve"> Options</w:t>
       </w:r>
-      <w:bookmarkEnd w:id="43"/>
+      <w:bookmarkEnd w:id="42"/>
     </w:p>
     <w:p>
       <w:pPr>
@@ -9414,7 +9412,7 @@
           <w:lang w:val="en-US"/>
         </w:rPr>
       </w:pPr>
-      <w:bookmarkStart w:id="44" w:name="_Toc428776525"/>
+      <w:bookmarkStart w:id="43" w:name="_Toc428776525"/>
       <w:r>
         <w:rPr>
           <w:noProof w:val="0"/>
@@ -9451,7 +9449,7 @@
         </w:rPr>
         <w:t xml:space="preserve"> Option</w:t>
       </w:r>
-      <w:bookmarkEnd w:id="44"/>
+      <w:bookmarkEnd w:id="43"/>
     </w:p>
     <w:p>
       <w:pPr>
@@ -9544,7 +9542,7 @@
           <w:lang w:val="en-US"/>
         </w:rPr>
       </w:pPr>
-      <w:bookmarkStart w:id="45" w:name="_Toc428776526"/>
+      <w:bookmarkStart w:id="44" w:name="_Toc428776526"/>
       <w:r>
         <w:rPr>
           <w:noProof w:val="0"/>
@@ -9566,7 +9564,7 @@
         </w:rPr>
         <w:t xml:space="preserve"> Option</w:t>
       </w:r>
-      <w:bookmarkEnd w:id="45"/>
+      <w:bookmarkEnd w:id="44"/>
     </w:p>
     <w:p>
       <w:pPr>
@@ -9609,14 +9607,14 @@
           <w:lang w:val="en-US"/>
         </w:rPr>
       </w:pPr>
-      <w:bookmarkStart w:id="46" w:name="_Toc428776527"/>
-      <w:bookmarkStart w:id="47" w:name="_Toc37034636"/>
-      <w:bookmarkStart w:id="48" w:name="_Toc38846114"/>
-      <w:bookmarkStart w:id="49" w:name="_Toc504625757"/>
-      <w:bookmarkStart w:id="50" w:name="_Toc530206510"/>
-      <w:bookmarkStart w:id="51" w:name="_Toc1388430"/>
-      <w:bookmarkStart w:id="52" w:name="_Toc1388584"/>
-      <w:bookmarkStart w:id="53" w:name="_Toc1456611"/>
+      <w:bookmarkStart w:id="45" w:name="_Toc428776527"/>
+      <w:bookmarkStart w:id="46" w:name="_Toc37034636"/>
+      <w:bookmarkStart w:id="47" w:name="_Toc38846114"/>
+      <w:bookmarkStart w:id="48" w:name="_Toc504625757"/>
+      <w:bookmarkStart w:id="49" w:name="_Toc530206510"/>
+      <w:bookmarkStart w:id="50" w:name="_Toc1388430"/>
+      <w:bookmarkStart w:id="51" w:name="_Toc1388584"/>
+      <w:bookmarkStart w:id="52" w:name="_Toc1456611"/>
       <w:r>
         <w:rPr>
           <w:noProof w:val="0"/>
@@ -9659,7 +9657,7 @@
         </w:rPr>
         <w:t xml:space="preserve"> Groupings</w:t>
       </w:r>
-      <w:bookmarkEnd w:id="46"/>
+      <w:bookmarkEnd w:id="45"/>
       <w:r>
         <w:rPr>
           <w:noProof w:val="0"/>
@@ -9991,7 +9989,7 @@
           <w:lang w:val="en-US"/>
         </w:rPr>
       </w:pPr>
-      <w:bookmarkStart w:id="54" w:name="_Toc428776528"/>
+      <w:bookmarkStart w:id="53" w:name="_Toc428776528"/>
       <w:r>
         <w:rPr>
           <w:noProof w:val="0"/>
@@ -10034,8 +10032,8 @@
         </w:rPr>
         <w:t xml:space="preserve"> </w:t>
       </w:r>
+      <w:bookmarkEnd w:id="46"/>
       <w:bookmarkEnd w:id="47"/>
-      <w:bookmarkEnd w:id="48"/>
       <w:r>
         <w:rPr>
           <w:noProof w:val="0"/>
@@ -10043,7 +10041,7 @@
         </w:rPr>
         <w:t>Overview</w:t>
       </w:r>
-      <w:bookmarkEnd w:id="54"/>
+      <w:bookmarkEnd w:id="53"/>
     </w:p>
     <w:p>
       <w:pPr>
@@ -10059,7 +10057,7 @@
           <w:lang w:val="en-US"/>
         </w:rPr>
       </w:pPr>
-      <w:bookmarkStart w:id="55" w:name="_Toc428776529"/>
+      <w:bookmarkStart w:id="54" w:name="_Toc428776529"/>
       <w:r>
         <w:rPr>
           <w:bCs/>
@@ -10092,7 +10090,7 @@
         </w:rPr>
         <w:t>.1 Concepts</w:t>
       </w:r>
-      <w:bookmarkEnd w:id="55"/>
+      <w:bookmarkEnd w:id="54"/>
     </w:p>
     <w:p>
       <w:pPr>
@@ -10272,7 +10270,7 @@
           <w:lang w:val="en-US"/>
         </w:rPr>
       </w:pPr>
-      <w:bookmarkStart w:id="56" w:name="_Toc428776530"/>
+      <w:bookmarkStart w:id="55" w:name="_Toc428776530"/>
       <w:r>
         <w:rPr>
           <w:noProof w:val="0"/>
@@ -10287,7 +10285,7 @@
         </w:rPr>
         <w:t>.4.2 Use Cases</w:t>
       </w:r>
-      <w:bookmarkEnd w:id="56"/>
+      <w:bookmarkEnd w:id="55"/>
     </w:p>
     <w:p>
       <w:pPr>
@@ -10614,7 +10612,7 @@
           <w:lang w:val="en-US"/>
         </w:rPr>
       </w:pPr>
-      <w:bookmarkStart w:id="57" w:name="_Toc428776531"/>
+      <w:bookmarkStart w:id="56" w:name="_Toc428776531"/>
       <w:r>
         <w:rPr>
           <w:noProof w:val="0"/>
@@ -10664,7 +10662,7 @@
         </w:rPr>
         <w:t>Simple Authorization</w:t>
       </w:r>
-      <w:bookmarkEnd w:id="57"/>
+      <w:bookmarkEnd w:id="56"/>
     </w:p>
     <w:p>
       <w:pPr>
@@ -10739,7 +10737,7 @@
           <w:lang w:val="en-US"/>
         </w:rPr>
       </w:pPr>
-      <w:bookmarkStart w:id="58" w:name="_Toc428776532"/>
+      <w:bookmarkStart w:id="57" w:name="_Toc428776532"/>
       <w:r>
         <w:rPr>
           <w:noProof w:val="0"/>
@@ -10768,7 +10766,7 @@
         </w:rPr>
         <w:t xml:space="preserve"> Delegation</w:t>
       </w:r>
-      <w:bookmarkEnd w:id="58"/>
+      <w:bookmarkEnd w:id="57"/>
       <w:r>
         <w:rPr>
           <w:noProof w:val="0"/>
@@ -10980,7 +10978,7 @@
           <w:lang w:val="en-US"/>
         </w:rPr>
       </w:pPr>
-      <w:bookmarkStart w:id="59" w:name="_Toc428776533"/>
+      <w:bookmarkStart w:id="58" w:name="_Toc428776533"/>
       <w:r>
         <w:rPr>
           <w:noProof w:val="0"/>
@@ -11017,7 +11015,7 @@
         <w:tab/>
         <w:t>Obtaining a token</w:t>
       </w:r>
-      <w:bookmarkEnd w:id="59"/>
+      <w:bookmarkEnd w:id="58"/>
       <w:r>
         <w:rPr>
           <w:noProof w:val="0"/>
@@ -11140,7 +11138,7 @@
           <w:lang w:val="en-US"/>
         </w:rPr>
       </w:pPr>
-      <w:bookmarkStart w:id="60" w:name="_Toc428776534"/>
+      <w:bookmarkStart w:id="59" w:name="_Toc428776534"/>
       <w:r>
         <w:rPr>
           <w:noProof w:val="0"/>
@@ -11183,7 +11181,7 @@
         </w:rPr>
         <w:t xml:space="preserve"> Security Considerations</w:t>
       </w:r>
-      <w:bookmarkEnd w:id="60"/>
+      <w:bookmarkEnd w:id="59"/>
     </w:p>
     <w:p>
       <w:pPr>
@@ -11436,7 +11434,7 @@
           <w:lang w:val="en-US"/>
         </w:rPr>
       </w:pPr>
-      <w:bookmarkStart w:id="61" w:name="_Toc428776535"/>
+      <w:bookmarkStart w:id="60" w:name="_Toc428776535"/>
       <w:r>
         <w:rPr>
           <w:noProof w:val="0"/>
@@ -11500,26 +11498,26 @@
         </w:rPr>
         <w:t>Considerations</w:t>
       </w:r>
+      <w:bookmarkEnd w:id="60"/>
+    </w:p>
+    <w:p>
+      <w:pPr>
+        <w:pStyle w:val="Plattetekst"/>
+      </w:pPr>
+      <w:r>
+        <w:t>None</w:t>
+      </w:r>
+    </w:p>
+    <w:p>
+      <w:pPr>
+        <w:pStyle w:val="PartTitle"/>
+        <w:rPr>
+          <w:lang w:val="en-US"/>
+        </w:rPr>
+      </w:pPr>
+      <w:bookmarkStart w:id="61" w:name="_Toc336000611"/>
+      <w:bookmarkStart w:id="62" w:name="_Toc428776536"/>
       <w:bookmarkEnd w:id="61"/>
-    </w:p>
-    <w:p>
-      <w:pPr>
-        <w:pStyle w:val="Plattetekst"/>
-      </w:pPr>
-      <w:r>
-        <w:t>None</w:t>
-      </w:r>
-    </w:p>
-    <w:p>
-      <w:pPr>
-        <w:pStyle w:val="PartTitle"/>
-        <w:rPr>
-          <w:lang w:val="en-US"/>
-        </w:rPr>
-      </w:pPr>
-      <w:bookmarkStart w:id="62" w:name="_Toc336000611"/>
-      <w:bookmarkStart w:id="63" w:name="_Toc428776536"/>
-      <w:bookmarkEnd w:id="62"/>
       <w:r>
         <w:rPr>
           <w:lang w:val="en-US"/>
@@ -11539,23 +11537,23 @@
         </w:rPr>
         <w:t>Transactions</w:t>
       </w:r>
+      <w:bookmarkEnd w:id="62"/>
+    </w:p>
+    <w:p>
+      <w:pPr>
+        <w:pStyle w:val="EditorInstructions"/>
+      </w:pPr>
+      <w:bookmarkStart w:id="63" w:name="_Toc75083611"/>
+      <w:r>
+        <w:t xml:space="preserve">Add </w:t>
+      </w:r>
+      <w:r>
+        <w:t>Section</w:t>
+      </w:r>
+      <w:r>
+        <w:t xml:space="preserve"> </w:t>
+      </w:r>
       <w:bookmarkEnd w:id="63"/>
-    </w:p>
-    <w:p>
-      <w:pPr>
-        <w:pStyle w:val="EditorInstructions"/>
-      </w:pPr>
-      <w:bookmarkStart w:id="64" w:name="_Toc75083611"/>
-      <w:r>
-        <w:t xml:space="preserve">Add </w:t>
-      </w:r>
-      <w:r>
-        <w:t>Section</w:t>
-      </w:r>
-      <w:r>
-        <w:t xml:space="preserve"> </w:t>
-      </w:r>
-      <w:bookmarkEnd w:id="64"/>
       <w:r>
         <w:t>3.71</w:t>
       </w:r>
@@ -11572,7 +11570,7 @@
           <w:lang w:val="en-US"/>
         </w:rPr>
       </w:pPr>
-      <w:bookmarkStart w:id="65" w:name="_Toc428776537"/>
+      <w:bookmarkStart w:id="64" w:name="_Toc428776537"/>
       <w:r>
         <w:rPr>
           <w:noProof w:val="0"/>
@@ -11608,7 +11606,7 @@
         </w:rPr>
         <w:t xml:space="preserve"> Token</w:t>
       </w:r>
-      <w:bookmarkEnd w:id="65"/>
+      <w:bookmarkEnd w:id="64"/>
     </w:p>
     <w:p>
       <w:pPr>
@@ -11622,7 +11620,7 @@
           <w:lang w:val="en-US"/>
         </w:rPr>
       </w:pPr>
-      <w:bookmarkStart w:id="66" w:name="_Toc428776538"/>
+      <w:bookmarkStart w:id="65" w:name="_Toc428776538"/>
       <w:r>
         <w:rPr>
           <w:noProof w:val="0"/>
@@ -11637,7 +11635,7 @@
         </w:rPr>
         <w:t>.1 Scope</w:t>
       </w:r>
-      <w:bookmarkEnd w:id="66"/>
+      <w:bookmarkEnd w:id="65"/>
     </w:p>
     <w:p>
       <w:pPr>
@@ -11668,7 +11666,7 @@
           <w:lang w:val="en-US"/>
         </w:rPr>
       </w:pPr>
-      <w:bookmarkStart w:id="67" w:name="_Toc428776539"/>
+      <w:bookmarkStart w:id="66" w:name="_Toc428776539"/>
       <w:r>
         <w:rPr>
           <w:noProof w:val="0"/>
@@ -11704,7 +11702,7 @@
         </w:rPr>
         <w:t>Roles</w:t>
       </w:r>
-      <w:bookmarkEnd w:id="67"/>
+      <w:bookmarkEnd w:id="66"/>
     </w:p>
     <w:p>
       <w:pPr>
@@ -12335,7 +12333,7 @@
           <w:lang w:val="en-US"/>
         </w:rPr>
       </w:pPr>
-      <w:bookmarkStart w:id="68" w:name="_Toc428776540"/>
+      <w:bookmarkStart w:id="67" w:name="_Toc428776540"/>
       <w:r>
         <w:rPr>
           <w:noProof w:val="0"/>
@@ -12357,7 +12355,7 @@
         </w:rPr>
         <w:t>s</w:t>
       </w:r>
-      <w:bookmarkEnd w:id="68"/>
+      <w:bookmarkEnd w:id="67"/>
     </w:p>
     <w:p>
       <w:pPr>
@@ -12472,7 +12470,7 @@
           <w:lang w:val="en-US"/>
         </w:rPr>
       </w:pPr>
-      <w:bookmarkStart w:id="69" w:name="_Toc428776541"/>
+      <w:bookmarkStart w:id="68" w:name="_Toc428776541"/>
       <w:r>
         <w:rPr>
           <w:noProof w:val="0"/>
@@ -12488,7 +12486,7 @@
         </w:rPr>
         <w:t>.4 Interaction Diagram</w:t>
       </w:r>
-      <w:bookmarkEnd w:id="69"/>
+      <w:bookmarkEnd w:id="68"/>
     </w:p>
     <w:p>
       <w:pPr>
@@ -13009,7 +13007,7 @@
           <w:lang w:val="en-US"/>
         </w:rPr>
       </w:pPr>
-      <w:bookmarkStart w:id="70" w:name="_Toc428776542"/>
+      <w:bookmarkStart w:id="69" w:name="_Toc428776542"/>
       <w:r>
         <w:rPr>
           <w:noProof w:val="0"/>
@@ -13031,13 +13029,13 @@
         </w:rPr>
         <w:t>Authorization Request</w:t>
       </w:r>
-      <w:bookmarkEnd w:id="70"/>
-    </w:p>
+      <w:bookmarkEnd w:id="69"/>
+    </w:p>
+    <w:bookmarkEnd w:id="48"/>
     <w:bookmarkEnd w:id="49"/>
     <w:bookmarkEnd w:id="50"/>
     <w:bookmarkEnd w:id="51"/>
     <w:bookmarkEnd w:id="52"/>
-    <w:bookmarkEnd w:id="53"/>
     <w:p>
       <w:pPr>
         <w:pStyle w:val="Plattetekst"/>
@@ -13064,7 +13062,7 @@
           <w:lang w:val="en-US"/>
         </w:rPr>
       </w:pPr>
-      <w:bookmarkStart w:id="71" w:name="_Toc428776543"/>
+      <w:bookmarkStart w:id="70" w:name="_Toc428776543"/>
       <w:r>
         <w:rPr>
           <w:noProof w:val="0"/>
@@ -13079,7 +13077,7 @@
         </w:rPr>
         <w:t>.4.1.1 Trigger Events</w:t>
       </w:r>
-      <w:bookmarkEnd w:id="71"/>
+      <w:bookmarkEnd w:id="70"/>
     </w:p>
     <w:p>
       <w:pPr>
@@ -13122,7 +13120,7 @@
           <w:lang w:val="en-US"/>
         </w:rPr>
       </w:pPr>
-      <w:bookmarkStart w:id="72" w:name="_Toc428776544"/>
+      <w:bookmarkStart w:id="71" w:name="_Toc428776544"/>
       <w:r>
         <w:rPr>
           <w:noProof w:val="0"/>
@@ -13137,7 +13135,7 @@
         </w:rPr>
         <w:t>.4.1.2 Message Semantics</w:t>
       </w:r>
-      <w:bookmarkEnd w:id="72"/>
+      <w:bookmarkEnd w:id="71"/>
     </w:p>
     <w:p>
       <w:pPr>
@@ -13215,7 +13213,7 @@
           <w:lang w:val="en-US"/>
         </w:rPr>
       </w:pPr>
-      <w:bookmarkStart w:id="73" w:name="_Toc428776545"/>
+      <w:bookmarkStart w:id="72" w:name="_Toc428776545"/>
       <w:r>
         <w:rPr>
           <w:noProof w:val="0"/>
@@ -13251,7 +13249,7 @@
         </w:rPr>
         <w:t>)</w:t>
       </w:r>
-      <w:bookmarkEnd w:id="73"/>
+      <w:bookmarkEnd w:id="72"/>
       <w:r>
         <w:rPr>
           <w:noProof w:val="0"/>
@@ -14633,7 +14631,7 @@
           <w:lang w:val="en-US"/>
         </w:rPr>
       </w:pPr>
-      <w:bookmarkStart w:id="74" w:name="_Toc428776546"/>
+      <w:bookmarkStart w:id="73" w:name="_Toc428776546"/>
       <w:r>
         <w:rPr>
           <w:noProof w:val="0"/>
@@ -14648,7 +14646,7 @@
         </w:rPr>
         <w:t>.4.1.2.2 SAML Token Option</w:t>
       </w:r>
-      <w:bookmarkEnd w:id="74"/>
+      <w:bookmarkEnd w:id="73"/>
     </w:p>
     <w:p>
       <w:pPr>
@@ -14758,7 +14756,7 @@
           <w:lang w:val="en-US"/>
         </w:rPr>
       </w:pPr>
-      <w:bookmarkStart w:id="75" w:name="_Toc428776547"/>
+      <w:bookmarkStart w:id="74" w:name="_Toc428776547"/>
       <w:r>
         <w:rPr>
           <w:noProof w:val="0"/>
@@ -14787,7 +14785,7 @@
         </w:rPr>
         <w:t>OAuth Bearer Token Option</w:t>
       </w:r>
-      <w:bookmarkEnd w:id="75"/>
+      <w:bookmarkEnd w:id="74"/>
     </w:p>
     <w:p>
       <w:pPr>
@@ -14845,7 +14843,7 @@
           <w:lang w:val="en-US"/>
         </w:rPr>
       </w:pPr>
-      <w:bookmarkStart w:id="76" w:name="_Toc428776548"/>
+      <w:bookmarkStart w:id="75" w:name="_Toc428776548"/>
       <w:r>
         <w:rPr>
           <w:noProof w:val="0"/>
@@ -14853,7 +14851,7 @@
         </w:rPr>
         <w:t>3.71.4.1.3 Expected Actions</w:t>
       </w:r>
-      <w:bookmarkEnd w:id="76"/>
+      <w:bookmarkEnd w:id="75"/>
     </w:p>
     <w:p>
       <w:pPr>
@@ -14940,7 +14938,7 @@
           <w:lang w:val="en-US"/>
         </w:rPr>
       </w:pPr>
-      <w:bookmarkStart w:id="77" w:name="_Toc428776549"/>
+      <w:bookmarkStart w:id="76" w:name="_Toc428776549"/>
       <w:r>
         <w:rPr>
           <w:noProof w:val="0"/>
@@ -14969,7 +14967,7 @@
         </w:rPr>
         <w:t xml:space="preserve"> Security Considerations</w:t>
       </w:r>
-      <w:bookmarkEnd w:id="77"/>
+      <w:bookmarkEnd w:id="76"/>
     </w:p>
     <w:p>
       <w:pPr>
@@ -15027,7 +15025,7 @@
           <w:lang w:val="en-US"/>
         </w:rPr>
       </w:pPr>
-      <w:bookmarkStart w:id="78" w:name="_Toc428776550"/>
+      <w:bookmarkStart w:id="77" w:name="_Toc428776550"/>
       <w:r>
         <w:rPr>
           <w:noProof w:val="0"/>
@@ -15042,7 +15040,7 @@
         </w:rPr>
         <w:t>.5.1 Security Audit Considerations</w:t>
       </w:r>
-      <w:bookmarkEnd w:id="78"/>
+      <w:bookmarkEnd w:id="77"/>
     </w:p>
     <w:p>
       <w:pPr>
@@ -15056,7 +15054,7 @@
           <w:lang w:val="en-US"/>
         </w:rPr>
       </w:pPr>
-      <w:bookmarkStart w:id="79" w:name="_Toc428776551"/>
+      <w:bookmarkStart w:id="78" w:name="_Toc428776551"/>
       <w:r>
         <w:rPr>
           <w:noProof w:val="0"/>
@@ -15085,7 +15083,7 @@
         </w:rPr>
         <w:t xml:space="preserve"> Specific Security Considerations</w:t>
       </w:r>
-      <w:bookmarkEnd w:id="79"/>
+      <w:bookmarkEnd w:id="78"/>
     </w:p>
     <w:p>
       <w:pPr>
@@ -15128,7 +15126,7 @@
           <w:lang w:val="en-US"/>
         </w:rPr>
       </w:pPr>
-      <w:bookmarkStart w:id="80" w:name="_Toc428776552"/>
+      <w:bookmarkStart w:id="79" w:name="_Toc428776552"/>
       <w:r>
         <w:rPr>
           <w:noProof w:val="0"/>
@@ -15150,7 +15148,7 @@
         </w:rPr>
         <w:t xml:space="preserve"> Client Authorization Agent Specific Security Considerations</w:t>
       </w:r>
-      <w:bookmarkEnd w:id="80"/>
+      <w:bookmarkEnd w:id="79"/>
     </w:p>
     <w:p>
       <w:pPr>
@@ -17395,7 +17393,7 @@
           <w:lang w:val="en-US"/>
         </w:rPr>
       </w:pPr>
-      <w:bookmarkStart w:id="81" w:name="_Toc428776553"/>
+      <w:bookmarkStart w:id="80" w:name="_Toc428776553"/>
       <w:r>
         <w:rPr>
           <w:noProof w:val="0"/>
@@ -17418,7 +17416,7 @@
         </w:rPr>
         <w:t>Incorporate Authorization Token</w:t>
       </w:r>
-      <w:bookmarkEnd w:id="81"/>
+      <w:bookmarkEnd w:id="80"/>
     </w:p>
     <w:p>
       <w:pPr>
@@ -17432,7 +17430,7 @@
           <w:lang w:val="en-US"/>
         </w:rPr>
       </w:pPr>
-      <w:bookmarkStart w:id="82" w:name="_Toc428776554"/>
+      <w:bookmarkStart w:id="81" w:name="_Toc428776554"/>
       <w:r>
         <w:rPr>
           <w:noProof w:val="0"/>
@@ -17447,7 +17445,7 @@
         </w:rPr>
         <w:t>.1 Scope</w:t>
       </w:r>
-      <w:bookmarkEnd w:id="82"/>
+      <w:bookmarkEnd w:id="81"/>
     </w:p>
     <w:p>
       <w:pPr>
@@ -17499,7 +17497,7 @@
           <w:lang w:val="en-US"/>
         </w:rPr>
       </w:pPr>
-      <w:bookmarkStart w:id="83" w:name="_Toc428776555"/>
+      <w:bookmarkStart w:id="82" w:name="_Toc428776555"/>
       <w:r>
         <w:rPr>
           <w:noProof w:val="0"/>
@@ -17514,7 +17512,7 @@
         </w:rPr>
         <w:t>.2 Actor Roles</w:t>
       </w:r>
-      <w:bookmarkEnd w:id="83"/>
+      <w:bookmarkEnd w:id="82"/>
     </w:p>
     <w:p>
       <w:pPr>
@@ -18139,7 +18137,7 @@
           <w:lang w:val="en-US"/>
         </w:rPr>
       </w:pPr>
-      <w:bookmarkStart w:id="84" w:name="_Toc428776556"/>
+      <w:bookmarkStart w:id="83" w:name="_Toc428776556"/>
       <w:r>
         <w:rPr>
           <w:noProof w:val="0"/>
@@ -18154,7 +18152,7 @@
         </w:rPr>
         <w:t>.3 Referenced Standards</w:t>
       </w:r>
-      <w:bookmarkEnd w:id="84"/>
+      <w:bookmarkEnd w:id="83"/>
     </w:p>
     <w:p>
       <w:pPr>
@@ -18276,7 +18274,7 @@
           <w:lang w:val="en-US"/>
         </w:rPr>
       </w:pPr>
-      <w:bookmarkStart w:id="85" w:name="_Toc428776557"/>
+      <w:bookmarkStart w:id="84" w:name="_Toc428776557"/>
       <w:r>
         <w:rPr>
           <w:noProof w:val="0"/>
@@ -18306,7 +18304,7 @@
         </w:rPr>
         <w:t>Related IHE Profiles</w:t>
       </w:r>
-      <w:bookmarkEnd w:id="85"/>
+      <w:bookmarkEnd w:id="84"/>
     </w:p>
     <w:p>
       <w:pPr>
@@ -18332,7 +18330,7 @@
           <w:lang w:val="en-US"/>
         </w:rPr>
       </w:pPr>
-      <w:bookmarkStart w:id="86" w:name="_Toc428776558"/>
+      <w:bookmarkStart w:id="85" w:name="_Toc428776558"/>
       <w:r>
         <w:rPr>
           <w:noProof w:val="0"/>
@@ -18347,7 +18345,7 @@
         </w:rPr>
         <w:t>.4 Interaction Diagram</w:t>
       </w:r>
-      <w:bookmarkEnd w:id="86"/>
+      <w:bookmarkEnd w:id="85"/>
     </w:p>
     <w:p>
       <w:pPr>
@@ -18729,11 +18727,11 @@
           <w:numId w:val="49"/>
         </w:numPr>
       </w:pPr>
-      <w:bookmarkStart w:id="87" w:name="_Toc428776559"/>
+      <w:bookmarkStart w:id="86" w:name="_Toc428776559"/>
       <w:r>
         <w:t>Authorization Request message</w:t>
       </w:r>
-      <w:bookmarkEnd w:id="87"/>
+      <w:bookmarkEnd w:id="86"/>
     </w:p>
     <w:p>
       <w:pPr>
@@ -18747,7 +18745,7 @@
           <w:lang w:val="en-US"/>
         </w:rPr>
       </w:pPr>
-      <w:bookmarkStart w:id="88" w:name="_Toc428776560"/>
+      <w:bookmarkStart w:id="87" w:name="_Toc428776560"/>
       <w:r>
         <w:rPr>
           <w:noProof w:val="0"/>
@@ -18762,7 +18760,7 @@
         </w:rPr>
         <w:t>.4.1.1 Trigger Events</w:t>
       </w:r>
-      <w:bookmarkEnd w:id="88"/>
+      <w:bookmarkEnd w:id="87"/>
     </w:p>
     <w:p>
       <w:pPr>
@@ -18796,7 +18794,7 @@
           <w:lang w:val="en-US"/>
         </w:rPr>
       </w:pPr>
-      <w:bookmarkStart w:id="89" w:name="_Toc428776561"/>
+      <w:bookmarkStart w:id="88" w:name="_Toc428776561"/>
       <w:r>
         <w:rPr>
           <w:noProof w:val="0"/>
@@ -18811,7 +18809,7 @@
         </w:rPr>
         <w:t>.4.1.2 Message Semantics</w:t>
       </w:r>
-      <w:bookmarkEnd w:id="89"/>
+      <w:bookmarkEnd w:id="88"/>
     </w:p>
     <w:p>
       <w:pPr>
@@ -18894,6 +18892,7 @@
       <w:r>
         <w:t xml:space="preserve"> </w:t>
       </w:r>
+      <w:bookmarkStart w:id="89" w:name="_GoBack"/>
       <w:r>
         <w:rPr>
           <w:i/>
@@ -18901,6 +18900,7 @@
         </w:rPr>
         <w:t>draft-ietf-oauth-json-web-token</w:t>
       </w:r>
+      <w:bookmarkEnd w:id="89"/>
       <w:r>
         <w:t xml:space="preserve">, </w:t>
       </w:r>
@@ -18995,11 +18995,21 @@
       <w:r>
         <w:t xml:space="preserve">Authorization: </w:t>
       </w:r>
-      <w:r>
-        <w:t>IHE-</w:t>
-      </w:r>
-      <w:r>
-        <w:t xml:space="preserve">JWT </w:t>
+      <w:del w:id="90" w:author="Walco van Loon" w:date="2019-06-19T23:10:00Z">
+        <w:r>
+          <w:delText>IHE-</w:delText>
+        </w:r>
+        <w:r>
+          <w:delText>JWT</w:delText>
+        </w:r>
+      </w:del>
+      <w:ins w:id="91" w:author="Walco van Loon" w:date="2019-06-19T23:10:00Z">
+        <w:r>
+          <w:t>Bearer</w:t>
+        </w:r>
+      </w:ins>
+      <w:r>
+        <w:t xml:space="preserve"> </w:t>
       </w:r>
       <w:r>
         <w:t>fFBGasru1FQd[…omitted for brevity…]44sdfAfgTa3Zg</w:t>
@@ -19064,7 +19074,7 @@
           <w:lang w:val="en-US"/>
         </w:rPr>
       </w:pPr>
-      <w:bookmarkStart w:id="90" w:name="_Toc428776562"/>
+      <w:bookmarkStart w:id="92" w:name="_Toc428776562"/>
       <w:r>
         <w:rPr>
           <w:noProof w:val="0"/>
@@ -19100,7 +19110,7 @@
         </w:rPr>
         <w:t>Option</w:t>
       </w:r>
-      <w:bookmarkEnd w:id="90"/>
+      <w:bookmarkEnd w:id="92"/>
     </w:p>
     <w:p>
       <w:pPr>
@@ -19324,7 +19334,7 @@
           <w:lang w:val="en-US"/>
         </w:rPr>
       </w:pPr>
-      <w:bookmarkStart w:id="91" w:name="_Toc428776563"/>
+      <w:bookmarkStart w:id="93" w:name="_Toc428776563"/>
       <w:r>
         <w:rPr>
           <w:noProof w:val="0"/>
@@ -19346,7 +19356,7 @@
         </w:rPr>
         <w:t>Option</w:t>
       </w:r>
-      <w:bookmarkEnd w:id="91"/>
+      <w:bookmarkEnd w:id="93"/>
     </w:p>
     <w:p>
       <w:r>
@@ -19383,7 +19393,7 @@
           <w:lang w:val="en-US"/>
         </w:rPr>
       </w:pPr>
-      <w:bookmarkStart w:id="92" w:name="_Toc428776564"/>
+      <w:bookmarkStart w:id="94" w:name="_Toc428776564"/>
       <w:r>
         <w:rPr>
           <w:noProof w:val="0"/>
@@ -19391,7 +19401,7 @@
         </w:rPr>
         <w:t>3.72.4.1.3 Expected Actions</w:t>
       </w:r>
-      <w:bookmarkEnd w:id="92"/>
+      <w:bookmarkEnd w:id="94"/>
     </w:p>
     <w:p>
       <w:pPr>
@@ -19431,7 +19441,7 @@
           <w:lang w:val="en-US"/>
         </w:rPr>
       </w:pPr>
-      <w:bookmarkStart w:id="93" w:name="_Toc428776565"/>
+      <w:bookmarkStart w:id="95" w:name="_Toc428776565"/>
       <w:r>
         <w:rPr>
           <w:noProof w:val="0"/>
@@ -19446,7 +19456,7 @@
         </w:rPr>
         <w:t>.5 Security Considerations</w:t>
       </w:r>
-      <w:bookmarkEnd w:id="93"/>
+      <w:bookmarkEnd w:id="95"/>
     </w:p>
     <w:p>
       <w:pPr>
@@ -19510,7 +19520,7 @@
           <w:lang w:val="en-US"/>
         </w:rPr>
       </w:pPr>
-      <w:bookmarkStart w:id="94" w:name="_Toc428776566"/>
+      <w:bookmarkStart w:id="96" w:name="_Toc428776566"/>
       <w:r>
         <w:rPr>
           <w:noProof w:val="0"/>
@@ -19525,7 +19535,7 @@
         </w:rPr>
         <w:t>.5.1 Security Audit Considerations</w:t>
       </w:r>
-      <w:bookmarkEnd w:id="94"/>
+      <w:bookmarkEnd w:id="96"/>
     </w:p>
     <w:p>
       <w:pPr>
@@ -19539,7 +19549,7 @@
           <w:lang w:val="en-US"/>
         </w:rPr>
       </w:pPr>
-      <w:bookmarkStart w:id="95" w:name="_Toc428776567"/>
+      <w:bookmarkStart w:id="97" w:name="_Toc428776567"/>
       <w:r>
         <w:rPr>
           <w:noProof w:val="0"/>
@@ -19582,7 +19592,7 @@
         </w:rPr>
         <w:t>Specific Security Considerations</w:t>
       </w:r>
-      <w:bookmarkEnd w:id="95"/>
+      <w:bookmarkEnd w:id="97"/>
     </w:p>
     <w:p>
       <w:pPr>
@@ -19847,18 +19857,16 @@
       <w:pPr>
         <w:pStyle w:val="Plattetekst"/>
       </w:pPr>
-      <w:bookmarkStart w:id="96" w:name="_IHEActCode_Vocabulary"/>
-      <w:bookmarkStart w:id="97" w:name="_IHERoleCode_Vocabulary"/>
-      <w:bookmarkStart w:id="98" w:name="_Toc335730763"/>
-      <w:bookmarkStart w:id="99" w:name="_Toc336000666"/>
-      <w:bookmarkStart w:id="100" w:name="_Toc336002388"/>
-      <w:bookmarkStart w:id="101" w:name="_Toc336006583"/>
-      <w:bookmarkStart w:id="102" w:name="_Toc335730764"/>
-      <w:bookmarkStart w:id="103" w:name="_Toc336000667"/>
-      <w:bookmarkStart w:id="104" w:name="_Toc336002389"/>
-      <w:bookmarkStart w:id="105" w:name="_Toc336006584"/>
-      <w:bookmarkEnd w:id="96"/>
-      <w:bookmarkEnd w:id="97"/>
+      <w:bookmarkStart w:id="98" w:name="_IHEActCode_Vocabulary"/>
+      <w:bookmarkStart w:id="99" w:name="_IHERoleCode_Vocabulary"/>
+      <w:bookmarkStart w:id="100" w:name="_Toc335730763"/>
+      <w:bookmarkStart w:id="101" w:name="_Toc336000666"/>
+      <w:bookmarkStart w:id="102" w:name="_Toc336002388"/>
+      <w:bookmarkStart w:id="103" w:name="_Toc336006583"/>
+      <w:bookmarkStart w:id="104" w:name="_Toc335730764"/>
+      <w:bookmarkStart w:id="105" w:name="_Toc336000667"/>
+      <w:bookmarkStart w:id="106" w:name="_Toc336002389"/>
+      <w:bookmarkStart w:id="107" w:name="_Toc336006584"/>
       <w:bookmarkEnd w:id="98"/>
       <w:bookmarkEnd w:id="99"/>
       <w:bookmarkEnd w:id="100"/>
@@ -19867,6 +19875,8 @@
       <w:bookmarkEnd w:id="103"/>
       <w:bookmarkEnd w:id="104"/>
       <w:bookmarkEnd w:id="105"/>
+      <w:bookmarkEnd w:id="106"/>
+      <w:bookmarkEnd w:id="107"/>
     </w:p>
     <w:sectPr>
       <w:headerReference w:type="default" r:id="rId19"/>
@@ -19972,7 +19982,7 @@
         <w:sz w:val="20"/>
       </w:rPr>
     </w:pPr>
-    <w:bookmarkStart w:id="106" w:name="_Toc473170355"/>
+    <w:bookmarkStart w:id="108" w:name="_Toc473170355"/>
     <w:r>
       <w:rPr>
         <w:sz w:val="20"/>
@@ -20024,7 +20034,7 @@
         <w:noProof/>
         <w:sz w:val="20"/>
       </w:rPr>
-      <w:t>2</w:t>
+      <w:t>27</w:t>
     </w:r>
     <w:r>
       <w:rPr>
@@ -20040,7 +20050,7 @@
       <w:tab/>
       <w:t xml:space="preserve">                       Copyright © 2015: IHE International, Inc.</w:t>
     </w:r>
-    <w:bookmarkEnd w:id="106"/>
+    <w:bookmarkEnd w:id="108"/>
   </w:p>
   <w:p>
     <w:pPr>

</xml_diff>

<commit_message>
Use UDAP extension mechanism
</commit_message>
<xml_diff>
--- a/IUA.b/IHE_ITI_Suppl_IUA_Rev1.2_TI_2015-08-31.docx
+++ b/IUA.b/IHE_ITI_Suppl_IUA_Rev1.2_TI_2015-08-31.docx
@@ -1,6 +1,6 @@
 
 <file path=word/document.xml><?xml version="1.0" encoding="utf-8"?>
-<w:document xmlns:wpc="http://schemas.microsoft.com/office/word/2010/wordprocessingCanvas" xmlns:cx="http://schemas.microsoft.com/office/drawing/2014/chartex" xmlns:cx1="http://schemas.microsoft.com/office/drawing/2015/9/8/chartex" xmlns:cx2="http://schemas.microsoft.com/office/drawing/2015/10/21/chartex" xmlns:cx3="http://schemas.microsoft.com/office/drawing/2016/5/9/chartex" xmlns:cx4="http://schemas.microsoft.com/office/drawing/2016/5/10/chartex" xmlns:cx5="http://schemas.microsoft.com/office/drawing/2016/5/11/chartex" xmlns:cx6="http://schemas.microsoft.com/office/drawing/2016/5/12/chartex" xmlns:cx7="http://schemas.microsoft.com/office/drawing/2016/5/13/chartex" xmlns:cx8="http://schemas.microsoft.com/office/drawing/2016/5/14/chartex" xmlns:mc="http://schemas.openxmlformats.org/markup-compatibility/2006" xmlns:aink="http://schemas.microsoft.com/office/drawing/2016/ink" xmlns:am3d="http://schemas.microsoft.com/office/drawing/2017/model3d" xmlns:o="urn:schemas-microsoft-com:office:office" xmlns:r="http://schemas.openxmlformats.org/officeDocument/2006/relationships" xmlns:m="http://schemas.openxmlformats.org/officeDocument/2006/math" xmlns:v="urn:schemas-microsoft-com:vml" xmlns:wp14="http://schemas.microsoft.com/office/word/2010/wordprocessingDrawing" xmlns:wp="http://schemas.openxmlformats.org/drawingml/2006/wordprocessingDrawing" xmlns:w10="urn:schemas-microsoft-com:office:word" xmlns:w="http://schemas.openxmlformats.org/wordprocessingml/2006/main" xmlns:w14="http://schemas.microsoft.com/office/word/2010/wordml" xmlns:w15="http://schemas.microsoft.com/office/word/2012/wordml" xmlns:w16cid="http://schemas.microsoft.com/office/word/2016/wordml/cid" xmlns:w16se="http://schemas.microsoft.com/office/word/2015/wordml/symex" xmlns:wpg="http://schemas.microsoft.com/office/word/2010/wordprocessingGroup" xmlns:wpi="http://schemas.microsoft.com/office/word/2010/wordprocessingInk" xmlns:wne="http://schemas.microsoft.com/office/word/2006/wordml" xmlns:wps="http://schemas.microsoft.com/office/word/2010/wordprocessingShape" mc:Ignorable="w14 w15 w16se w16cid wp14">
+<w:document xmlns:wpc="http://schemas.microsoft.com/office/word/2010/wordprocessingCanvas" xmlns:cx="http://schemas.microsoft.com/office/drawing/2014/chartex" xmlns:cx1="http://schemas.microsoft.com/office/drawing/2015/9/8/chartex" xmlns:cx2="http://schemas.microsoft.com/office/drawing/2015/10/21/chartex" xmlns:cx3="http://schemas.microsoft.com/office/drawing/2016/5/9/chartex" xmlns:cx4="http://schemas.microsoft.com/office/drawing/2016/5/10/chartex" xmlns:cx5="http://schemas.microsoft.com/office/drawing/2016/5/11/chartex" xmlns:cx6="http://schemas.microsoft.com/office/drawing/2016/5/12/chartex" xmlns:cx7="http://schemas.microsoft.com/office/drawing/2016/5/13/chartex" xmlns:cx8="http://schemas.microsoft.com/office/drawing/2016/5/14/chartex" xmlns:mc="http://schemas.openxmlformats.org/markup-compatibility/2006" xmlns:aink="http://schemas.microsoft.com/office/drawing/2016/ink" xmlns:am3d="http://schemas.microsoft.com/office/drawing/2017/model3d" xmlns:o="urn:schemas-microsoft-com:office:office" xmlns:r="http://schemas.openxmlformats.org/officeDocument/2006/relationships" xmlns:m="http://schemas.openxmlformats.org/officeDocument/2006/math" xmlns:v="urn:schemas-microsoft-com:vml" xmlns:wp14="http://schemas.microsoft.com/office/word/2010/wordprocessingDrawing" xmlns:wp="http://schemas.openxmlformats.org/drawingml/2006/wordprocessingDrawing" xmlns:w10="urn:schemas-microsoft-com:office:word" xmlns:w="http://schemas.openxmlformats.org/wordprocessingml/2006/main" xmlns:w14="http://schemas.microsoft.com/office/word/2010/wordml" xmlns:w15="http://schemas.microsoft.com/office/word/2012/wordml" xmlns:w16cex="http://schemas.microsoft.com/office/word/2018/wordml/cex" xmlns:w16cid="http://schemas.microsoft.com/office/word/2016/wordml/cid" xmlns:w16="http://schemas.microsoft.com/office/word/2018/wordml" xmlns:w16se="http://schemas.microsoft.com/office/word/2015/wordml/symex" xmlns:wpg="http://schemas.microsoft.com/office/word/2010/wordprocessingGroup" xmlns:wpi="http://schemas.microsoft.com/office/word/2010/wordprocessingInk" xmlns:wne="http://schemas.microsoft.com/office/word/2006/wordml" xmlns:wps="http://schemas.microsoft.com/office/word/2010/wordprocessingShape" mc:Ignorable="w14 w15 w16se w16cid w16 w16cex wp14">
   <w:body>
     <w:p>
       <w:pPr>
@@ -3584,10 +3584,7 @@
         <w:fldChar w:fldCharType="begin"/>
       </w:r>
       <w:r>
-        <w:instrText xml:space="preserve"> HYPERLINK \l "_Toc428776550"</w:instrText>
-      </w:r>
-      <w:r>
-        <w:instrText xml:space="preserve"> </w:instrText>
+        <w:instrText xml:space="preserve"> HYPERLINK \l "_Toc428776550" </w:instrText>
       </w:r>
       <w:r>
         <w:fldChar w:fldCharType="separate"/>
@@ -6636,6 +6633,143 @@
           </w:p>
         </w:tc>
       </w:tr>
+      <w:tr>
+        <w:trPr>
+          <w:ins w:id="43" w:author="walco@walkit.nl" w:date="2020-02-19T16:30:00Z"/>
+        </w:trPr>
+        <w:tc>
+          <w:tcPr>
+            <w:tcW w:w="872" w:type="dxa"/>
+            <w:shd w:val="clear" w:color="auto" w:fill="auto"/>
+          </w:tcPr>
+          <w:p>
+            <w:pPr>
+              <w:pStyle w:val="TableEntry"/>
+              <w:rPr>
+                <w:ins w:id="44" w:author="walco@walkit.nl" w:date="2020-02-19T16:30:00Z"/>
+              </w:rPr>
+            </w:pPr>
+            <w:ins w:id="45" w:author="walco@walkit.nl" w:date="2020-02-19T16:36:00Z">
+              <w:r>
+                <w:t>11</w:t>
+              </w:r>
+            </w:ins>
+          </w:p>
+        </w:tc>
+        <w:tc>
+          <w:tcPr>
+            <w:tcW w:w="8686" w:type="dxa"/>
+            <w:shd w:val="clear" w:color="auto" w:fill="auto"/>
+          </w:tcPr>
+          <w:p>
+            <w:pPr>
+              <w:pStyle w:val="TableEntry"/>
+              <w:rPr>
+                <w:ins w:id="46" w:author="walco@walkit.nl" w:date="2020-02-19T16:30:00Z"/>
+              </w:rPr>
+            </w:pPr>
+          </w:p>
+        </w:tc>
+      </w:tr>
+      <w:tr>
+        <w:trPr>
+          <w:ins w:id="47" w:author="walco@walkit.nl" w:date="2020-02-19T16:30:00Z"/>
+        </w:trPr>
+        <w:tc>
+          <w:tcPr>
+            <w:tcW w:w="872" w:type="dxa"/>
+            <w:shd w:val="clear" w:color="auto" w:fill="auto"/>
+          </w:tcPr>
+          <w:p>
+            <w:pPr>
+              <w:pStyle w:val="TableEntry"/>
+              <w:rPr>
+                <w:ins w:id="48" w:author="walco@walkit.nl" w:date="2020-02-19T16:30:00Z"/>
+              </w:rPr>
+            </w:pPr>
+          </w:p>
+        </w:tc>
+        <w:tc>
+          <w:tcPr>
+            <w:tcW w:w="8686" w:type="dxa"/>
+            <w:shd w:val="clear" w:color="auto" w:fill="auto"/>
+          </w:tcPr>
+          <w:p>
+            <w:pPr>
+              <w:pStyle w:val="TableEntry"/>
+              <w:rPr>
+                <w:ins w:id="49" w:author="walco@walkit.nl" w:date="2020-02-19T16:30:00Z"/>
+              </w:rPr>
+            </w:pPr>
+          </w:p>
+        </w:tc>
+      </w:tr>
+      <w:tr>
+        <w:trPr>
+          <w:ins w:id="50" w:author="walco@walkit.nl" w:date="2020-02-19T16:30:00Z"/>
+        </w:trPr>
+        <w:tc>
+          <w:tcPr>
+            <w:tcW w:w="872" w:type="dxa"/>
+            <w:shd w:val="clear" w:color="auto" w:fill="auto"/>
+          </w:tcPr>
+          <w:p>
+            <w:pPr>
+              <w:pStyle w:val="TableEntry"/>
+              <w:rPr>
+                <w:ins w:id="51" w:author="walco@walkit.nl" w:date="2020-02-19T16:30:00Z"/>
+              </w:rPr>
+            </w:pPr>
+          </w:p>
+        </w:tc>
+        <w:tc>
+          <w:tcPr>
+            <w:tcW w:w="8686" w:type="dxa"/>
+            <w:shd w:val="clear" w:color="auto" w:fill="auto"/>
+          </w:tcPr>
+          <w:p>
+            <w:pPr>
+              <w:pStyle w:val="TableEntry"/>
+              <w:rPr>
+                <w:ins w:id="52" w:author="walco@walkit.nl" w:date="2020-02-19T16:30:00Z"/>
+              </w:rPr>
+            </w:pPr>
+          </w:p>
+        </w:tc>
+      </w:tr>
+      <w:tr>
+        <w:trPr>
+          <w:ins w:id="53" w:author="walco@walkit.nl" w:date="2020-02-19T16:30:00Z"/>
+        </w:trPr>
+        <w:tc>
+          <w:tcPr>
+            <w:tcW w:w="872" w:type="dxa"/>
+            <w:shd w:val="clear" w:color="auto" w:fill="auto"/>
+          </w:tcPr>
+          <w:p>
+            <w:pPr>
+              <w:pStyle w:val="TableEntry"/>
+              <w:rPr>
+                <w:ins w:id="54" w:author="walco@walkit.nl" w:date="2020-02-19T16:30:00Z"/>
+              </w:rPr>
+            </w:pPr>
+          </w:p>
+        </w:tc>
+        <w:tc>
+          <w:tcPr>
+            <w:tcW w:w="8686" w:type="dxa"/>
+            <w:shd w:val="clear" w:color="auto" w:fill="auto"/>
+          </w:tcPr>
+          <w:p>
+            <w:pPr>
+              <w:pStyle w:val="TableEntry"/>
+              <w:rPr>
+                <w:ins w:id="55" w:author="walco@walkit.nl" w:date="2020-02-19T16:30:00Z"/>
+              </w:rPr>
+            </w:pPr>
+          </w:p>
+        </w:tc>
+      </w:tr>
     </w:tbl>
     <w:p>
       <w:pPr>
@@ -6658,7 +6792,7 @@
           <w:noProof w:val="0"/>
         </w:rPr>
       </w:pPr>
-      <w:bookmarkStart w:id="43" w:name="_Toc428776514"/>
+      <w:bookmarkStart w:id="56" w:name="_Toc428776514"/>
       <w:r>
         <w:rPr>
           <w:noProof w:val="0"/>
@@ -6666,7 +6800,7 @@
         <w:lastRenderedPageBreak/>
         <w:t>General Introduction</w:t>
       </w:r>
-      <w:bookmarkEnd w:id="43"/>
+      <w:bookmarkEnd w:id="56"/>
     </w:p>
     <w:p>
       <w:pPr>
@@ -6689,14 +6823,14 @@
           <w:noProof w:val="0"/>
         </w:rPr>
       </w:pPr>
-      <w:bookmarkStart w:id="44" w:name="_Toc428776515"/>
+      <w:bookmarkStart w:id="57" w:name="_Toc428776515"/>
       <w:r>
         <w:rPr>
           <w:noProof w:val="0"/>
         </w:rPr>
         <w:t>Appendix A - Actor Summary Definitions</w:t>
       </w:r>
-      <w:bookmarkEnd w:id="44"/>
+      <w:bookmarkEnd w:id="57"/>
     </w:p>
     <w:p>
       <w:pPr>
@@ -6906,14 +7040,14 @@
           <w:noProof w:val="0"/>
         </w:rPr>
       </w:pPr>
-      <w:bookmarkStart w:id="45" w:name="_Toc428776516"/>
+      <w:bookmarkStart w:id="58" w:name="_Toc428776516"/>
       <w:r>
         <w:rPr>
           <w:noProof w:val="0"/>
         </w:rPr>
         <w:t>Appendix B - Transaction Summary Definitions</w:t>
       </w:r>
-      <w:bookmarkEnd w:id="45"/>
+      <w:bookmarkEnd w:id="58"/>
     </w:p>
     <w:p>
       <w:pPr>
@@ -7117,7 +7251,7 @@
           <w:lang w:val="en-US"/>
         </w:rPr>
       </w:pPr>
-      <w:bookmarkStart w:id="46" w:name="_Toc428776517"/>
+      <w:bookmarkStart w:id="59" w:name="_Toc428776517"/>
       <w:r>
         <w:rPr>
           <w:lang w:val="en-US"/>
@@ -7149,20 +7283,20 @@
         </w:rPr>
         <w:t>Profiles</w:t>
       </w:r>
-      <w:bookmarkEnd w:id="46"/>
+      <w:bookmarkEnd w:id="59"/>
     </w:p>
     <w:p>
       <w:pPr>
         <w:pStyle w:val="BodyText"/>
       </w:pPr>
-      <w:bookmarkStart w:id="47" w:name="_Toc473170358"/>
-      <w:bookmarkStart w:id="48" w:name="_Toc504625755"/>
-      <w:bookmarkStart w:id="49" w:name="_Toc530206508"/>
-      <w:bookmarkStart w:id="50" w:name="_Toc1388428"/>
-      <w:bookmarkStart w:id="51" w:name="_Toc1388582"/>
-      <w:bookmarkStart w:id="52" w:name="_Toc1456609"/>
-      <w:bookmarkStart w:id="53" w:name="_Toc37034634"/>
-      <w:bookmarkStart w:id="54" w:name="_Toc38846112"/>
+      <w:bookmarkStart w:id="60" w:name="_Toc473170358"/>
+      <w:bookmarkStart w:id="61" w:name="_Toc504625755"/>
+      <w:bookmarkStart w:id="62" w:name="_Toc530206508"/>
+      <w:bookmarkStart w:id="63" w:name="_Toc1388428"/>
+      <w:bookmarkStart w:id="64" w:name="_Toc1388582"/>
+      <w:bookmarkStart w:id="65" w:name="_Toc1456609"/>
+      <w:bookmarkStart w:id="66" w:name="_Toc37034634"/>
+      <w:bookmarkStart w:id="67" w:name="_Toc38846112"/>
       <w:bookmarkEnd w:id="41"/>
       <w:bookmarkEnd w:id="42"/>
     </w:p>
@@ -7178,7 +7312,7 @@
           <w:noProof w:val="0"/>
         </w:rPr>
       </w:pPr>
-      <w:bookmarkStart w:id="55" w:name="_Toc428776518"/>
+      <w:bookmarkStart w:id="68" w:name="_Toc428776518"/>
       <w:r>
         <w:rPr>
           <w:noProof w:val="0"/>
@@ -7203,7 +7337,7 @@
         </w:rPr>
         <w:t xml:space="preserve"> Profile</w:t>
       </w:r>
-      <w:bookmarkEnd w:id="55"/>
+      <w:bookmarkEnd w:id="68"/>
     </w:p>
     <w:p>
       <w:r>
@@ -7240,7 +7374,7 @@
           <w:lang w:val="en-US"/>
         </w:rPr>
       </w:pPr>
-      <w:bookmarkStart w:id="56" w:name="_Toc428776519"/>
+      <w:bookmarkStart w:id="69" w:name="_Toc428776519"/>
       <w:r>
         <w:rPr>
           <w:noProof w:val="0"/>
@@ -7290,14 +7424,14 @@
         </w:rPr>
         <w:t>Transactions</w:t>
       </w:r>
-      <w:bookmarkEnd w:id="47"/>
-      <w:bookmarkEnd w:id="48"/>
-      <w:bookmarkEnd w:id="49"/>
-      <w:bookmarkEnd w:id="50"/>
-      <w:bookmarkEnd w:id="51"/>
-      <w:bookmarkEnd w:id="52"/>
-      <w:bookmarkEnd w:id="53"/>
-      <w:bookmarkEnd w:id="54"/>
+      <w:bookmarkEnd w:id="60"/>
+      <w:bookmarkEnd w:id="61"/>
+      <w:bookmarkEnd w:id="62"/>
+      <w:bookmarkEnd w:id="63"/>
+      <w:bookmarkEnd w:id="64"/>
+      <w:bookmarkEnd w:id="65"/>
+      <w:bookmarkEnd w:id="66"/>
+      <w:bookmarkEnd w:id="67"/>
       <w:r>
         <w:rPr>
           <w:noProof w:val="0"/>
@@ -7305,15 +7439,15 @@
         </w:rPr>
         <w:t>, and Content Modules</w:t>
       </w:r>
-      <w:bookmarkStart w:id="57" w:name="_Toc473170359"/>
-      <w:bookmarkStart w:id="58" w:name="_Toc504625756"/>
-      <w:bookmarkStart w:id="59" w:name="_Toc530206509"/>
-      <w:bookmarkStart w:id="60" w:name="_Toc1388429"/>
-      <w:bookmarkStart w:id="61" w:name="_Toc1388583"/>
-      <w:bookmarkStart w:id="62" w:name="_Toc1456610"/>
-      <w:bookmarkStart w:id="63" w:name="_Toc37034635"/>
-      <w:bookmarkStart w:id="64" w:name="_Toc38846113"/>
-      <w:bookmarkEnd w:id="56"/>
+      <w:bookmarkStart w:id="70" w:name="_Toc473170359"/>
+      <w:bookmarkStart w:id="71" w:name="_Toc504625756"/>
+      <w:bookmarkStart w:id="72" w:name="_Toc530206509"/>
+      <w:bookmarkStart w:id="73" w:name="_Toc1388429"/>
+      <w:bookmarkStart w:id="74" w:name="_Toc1388583"/>
+      <w:bookmarkStart w:id="75" w:name="_Toc1456610"/>
+      <w:bookmarkStart w:id="76" w:name="_Toc37034635"/>
+      <w:bookmarkStart w:id="77" w:name="_Toc38846113"/>
+      <w:bookmarkEnd w:id="69"/>
     </w:p>
     <w:p>
       <w:pPr>
@@ -7640,7 +7774,7 @@
                           </a:ln>
                           <a:extLst>
                             <a:ext uri="{909E8E84-426E-40dd-AFC4-6F175D3DCCD1}">
-                              <a14:hiddenFill xmlns="" xmlns:mo="http://schemas.microsoft.com/office/mac/office/2008/main" xmlns:mv="urn:schemas-microsoft-com:mac:vml" xmlns:o="urn:schemas-microsoft-com:office:office" xmlns:v="urn:schemas-microsoft-com:vml" xmlns:w10="urn:schemas-microsoft-com:office:word" xmlns:w="http://schemas.openxmlformats.org/wordprocessingml/2006/main" xmlns:a14="http://schemas.microsoft.com/office/drawing/2010/main">
+                              <a14:hiddenFill xmlns:a14="http://schemas.microsoft.com/office/drawing/2010/main" xmlns:w="http://schemas.openxmlformats.org/wordprocessingml/2006/main" xmlns:w10="urn:schemas-microsoft-com:office:word" xmlns:v="urn:schemas-microsoft-com:vml" xmlns:o="urn:schemas-microsoft-com:office:office" xmlns:mv="urn:schemas-microsoft-com:mac:vml" xmlns:mo="http://schemas.microsoft.com/office/mac/office/2008/main" xmlns="">
                                 <a:noFill/>
                               </a14:hiddenFill>
                             </a:ext>
@@ -7671,7 +7805,7 @@
                           </a:ln>
                           <a:extLst>
                             <a:ext uri="{909E8E84-426E-40dd-AFC4-6F175D3DCCD1}">
-                              <a14:hiddenFill xmlns="" xmlns:mo="http://schemas.microsoft.com/office/mac/office/2008/main" xmlns:mv="urn:schemas-microsoft-com:mac:vml" xmlns:o="urn:schemas-microsoft-com:office:office" xmlns:v="urn:schemas-microsoft-com:vml" xmlns:w10="urn:schemas-microsoft-com:office:word" xmlns:w="http://schemas.openxmlformats.org/wordprocessingml/2006/main" xmlns:a14="http://schemas.microsoft.com/office/drawing/2010/main">
+                              <a14:hiddenFill xmlns:a14="http://schemas.microsoft.com/office/drawing/2010/main" xmlns:w="http://schemas.openxmlformats.org/wordprocessingml/2006/main" xmlns:w10="urn:schemas-microsoft-com:office:word" xmlns:v="urn:schemas-microsoft-com:vml" xmlns:o="urn:schemas-microsoft-com:office:office" xmlns:mv="urn:schemas-microsoft-com:mac:vml" xmlns:mo="http://schemas.microsoft.com/office/mac/office/2008/main" xmlns="">
                                 <a:noFill/>
                               </a14:hiddenFill>
                             </a:ext>
@@ -7698,14 +7832,14 @@
                           </a:ln>
                           <a:extLst>
                             <a:ext uri="{909E8E84-426E-40dd-AFC4-6F175D3DCCD1}">
-                              <a14:hiddenFill xmlns="" xmlns:mo="http://schemas.microsoft.com/office/mac/office/2008/main" xmlns:mv="urn:schemas-microsoft-com:mac:vml" xmlns:o="urn:schemas-microsoft-com:office:office" xmlns:v="urn:schemas-microsoft-com:vml" xmlns:w10="urn:schemas-microsoft-com:office:word" xmlns:w="http://schemas.openxmlformats.org/wordprocessingml/2006/main" xmlns:a14="http://schemas.microsoft.com/office/drawing/2010/main">
+                              <a14:hiddenFill xmlns:a14="http://schemas.microsoft.com/office/drawing/2010/main" xmlns:w="http://schemas.openxmlformats.org/wordprocessingml/2006/main" xmlns:w10="urn:schemas-microsoft-com:office:word" xmlns:v="urn:schemas-microsoft-com:vml" xmlns:o="urn:schemas-microsoft-com:office:office" xmlns:mv="urn:schemas-microsoft-com:mac:vml" xmlns:mo="http://schemas.microsoft.com/office/mac/office/2008/main" xmlns="">
                                 <a:solidFill>
                                   <a:srgbClr val="FFFFFF"/>
                                 </a:solidFill>
                               </a14:hiddenFill>
                             </a:ext>
                             <a:ext uri="{91240B29-F687-4f45-9708-019B960494DF}">
-                              <a14:hiddenLine xmlns="" xmlns:mo="http://schemas.microsoft.com/office/mac/office/2008/main" xmlns:mv="urn:schemas-microsoft-com:mac:vml" xmlns:o="urn:schemas-microsoft-com:office:office" xmlns:v="urn:schemas-microsoft-com:vml" xmlns:w10="urn:schemas-microsoft-com:office:word" xmlns:w="http://schemas.openxmlformats.org/wordprocessingml/2006/main" xmlns:a14="http://schemas.microsoft.com/office/drawing/2010/main" w="9525">
+                              <a14:hiddenLine xmlns:a14="http://schemas.microsoft.com/office/drawing/2010/main" xmlns:w="http://schemas.openxmlformats.org/wordprocessingml/2006/main" xmlns:w10="urn:schemas-microsoft-com:office:word" xmlns:v="urn:schemas-microsoft-com:vml" xmlns:o="urn:schemas-microsoft-com:office:office" xmlns:mv="urn:schemas-microsoft-com:mac:vml" xmlns:mo="http://schemas.microsoft.com/office/mac/office/2008/main" xmlns="" w="9525">
                                 <a:solidFill>
                                   <a:srgbClr val="000000"/>
                                 </a:solidFill>
@@ -7756,14 +7890,14 @@
                           </a:ln>
                           <a:extLst>
                             <a:ext uri="{909E8E84-426E-40dd-AFC4-6F175D3DCCD1}">
-                              <a14:hiddenFill xmlns="" xmlns:mo="http://schemas.microsoft.com/office/mac/office/2008/main" xmlns:mv="urn:schemas-microsoft-com:mac:vml" xmlns:o="urn:schemas-microsoft-com:office:office" xmlns:v="urn:schemas-microsoft-com:vml" xmlns:w10="urn:schemas-microsoft-com:office:word" xmlns:w="http://schemas.openxmlformats.org/wordprocessingml/2006/main" xmlns:a14="http://schemas.microsoft.com/office/drawing/2010/main">
+                              <a14:hiddenFill xmlns:a14="http://schemas.microsoft.com/office/drawing/2010/main" xmlns:w="http://schemas.openxmlformats.org/wordprocessingml/2006/main" xmlns:w10="urn:schemas-microsoft-com:office:word" xmlns:v="urn:schemas-microsoft-com:vml" xmlns:o="urn:schemas-microsoft-com:office:office" xmlns:mv="urn:schemas-microsoft-com:mac:vml" xmlns:mo="http://schemas.microsoft.com/office/mac/office/2008/main" xmlns="">
                                 <a:solidFill>
                                   <a:srgbClr val="FFFFFF"/>
                                 </a:solidFill>
                               </a14:hiddenFill>
                             </a:ext>
                             <a:ext uri="{91240B29-F687-4f45-9708-019B960494DF}">
-                              <a14:hiddenLine xmlns="" xmlns:mo="http://schemas.microsoft.com/office/mac/office/2008/main" xmlns:mv="urn:schemas-microsoft-com:mac:vml" xmlns:o="urn:schemas-microsoft-com:office:office" xmlns:v="urn:schemas-microsoft-com:vml" xmlns:w10="urn:schemas-microsoft-com:office:word" xmlns:w="http://schemas.openxmlformats.org/wordprocessingml/2006/main" xmlns:a14="http://schemas.microsoft.com/office/drawing/2010/main" w="9525">
+                              <a14:hiddenLine xmlns:a14="http://schemas.microsoft.com/office/drawing/2010/main" xmlns:w="http://schemas.openxmlformats.org/wordprocessingml/2006/main" xmlns:w10="urn:schemas-microsoft-com:office:word" xmlns:v="urn:schemas-microsoft-com:vml" xmlns:o="urn:schemas-microsoft-com:office:office" xmlns:mv="urn:schemas-microsoft-com:mac:vml" xmlns:mo="http://schemas.microsoft.com/office/mac/office/2008/main" xmlns="" w="9525">
                                 <a:solidFill>
                                   <a:srgbClr val="000000"/>
                                 </a:solidFill>
@@ -7821,7 +7955,7 @@
                           </a:ln>
                           <a:extLst>
                             <a:ext uri="{909E8E84-426E-40dd-AFC4-6F175D3DCCD1}">
-                              <a14:hiddenFill xmlns="" xmlns:mo="http://schemas.microsoft.com/office/mac/office/2008/main" xmlns:mv="urn:schemas-microsoft-com:mac:vml" xmlns:o="urn:schemas-microsoft-com:office:office" xmlns:v="urn:schemas-microsoft-com:vml" xmlns:w10="urn:schemas-microsoft-com:office:word" xmlns:w="http://schemas.openxmlformats.org/wordprocessingml/2006/main" xmlns:a14="http://schemas.microsoft.com/office/drawing/2010/main">
+                              <a14:hiddenFill xmlns:a14="http://schemas.microsoft.com/office/drawing/2010/main" xmlns:w="http://schemas.openxmlformats.org/wordprocessingml/2006/main" xmlns:w10="urn:schemas-microsoft-com:office:word" xmlns:v="urn:schemas-microsoft-com:vml" xmlns:o="urn:schemas-microsoft-com:office:office" xmlns:mv="urn:schemas-microsoft-com:mac:vml" xmlns:mo="http://schemas.microsoft.com/office/mac/office/2008/main" xmlns="">
                                 <a:noFill/>
                               </a14:hiddenFill>
                             </a:ext>
@@ -7848,14 +7982,14 @@
                           </a:ln>
                           <a:extLst>
                             <a:ext uri="{909E8E84-426E-40dd-AFC4-6F175D3DCCD1}">
-                              <a14:hiddenFill xmlns="" xmlns:mo="http://schemas.microsoft.com/office/mac/office/2008/main" xmlns:mv="urn:schemas-microsoft-com:mac:vml" xmlns:o="urn:schemas-microsoft-com:office:office" xmlns:v="urn:schemas-microsoft-com:vml" xmlns:w10="urn:schemas-microsoft-com:office:word" xmlns:w="http://schemas.openxmlformats.org/wordprocessingml/2006/main" xmlns:a14="http://schemas.microsoft.com/office/drawing/2010/main">
+                              <a14:hiddenFill xmlns:a14="http://schemas.microsoft.com/office/drawing/2010/main" xmlns:w="http://schemas.openxmlformats.org/wordprocessingml/2006/main" xmlns:w10="urn:schemas-microsoft-com:office:word" xmlns:v="urn:schemas-microsoft-com:vml" xmlns:o="urn:schemas-microsoft-com:office:office" xmlns:mv="urn:schemas-microsoft-com:mac:vml" xmlns:mo="http://schemas.microsoft.com/office/mac/office/2008/main" xmlns="">
                                 <a:solidFill>
                                   <a:srgbClr val="FFFFFF"/>
                                 </a:solidFill>
                               </a14:hiddenFill>
                             </a:ext>
                             <a:ext uri="{91240B29-F687-4f45-9708-019B960494DF}">
-                              <a14:hiddenLine xmlns="" xmlns:mo="http://schemas.microsoft.com/office/mac/office/2008/main" xmlns:mv="urn:schemas-microsoft-com:mac:vml" xmlns:o="urn:schemas-microsoft-com:office:office" xmlns:v="urn:schemas-microsoft-com:vml" xmlns:w10="urn:schemas-microsoft-com:office:word" xmlns:w="http://schemas.openxmlformats.org/wordprocessingml/2006/main" xmlns:a14="http://schemas.microsoft.com/office/drawing/2010/main" w="9525">
+                              <a14:hiddenLine xmlns:a14="http://schemas.microsoft.com/office/drawing/2010/main" xmlns:w="http://schemas.openxmlformats.org/wordprocessingml/2006/main" xmlns:w10="urn:schemas-microsoft-com:office:word" xmlns:v="urn:schemas-microsoft-com:vml" xmlns:o="urn:schemas-microsoft-com:office:office" xmlns:mv="urn:schemas-microsoft-com:mac:vml" xmlns:mo="http://schemas.microsoft.com/office/mac/office/2008/main" xmlns="" w="9525">
                                 <a:solidFill>
                                   <a:srgbClr val="000000"/>
                                 </a:solidFill>
@@ -7933,7 +8067,7 @@
           </mc:Choice>
           <mc:Fallback>
             <w:pict>
-              <v:group w14:anchorId="32E98A35" id="Canvas 607" o:spid="_x0000_s1026" editas="canvas" style="width:468pt;height:207pt;mso-position-horizontal-relative:char;mso-position-vertical-relative:line" coordsize="59436,26289" o:gfxdata="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">
+              <v:group w14:anchorId="32E98A35" id="Canvas 607" o:spid="_x0000_s1026" editas="canvas" style="width:468pt;height:207pt;mso-position-horizontal-relative:char;mso-position-vertical-relative:line" coordsize="59436,26289" o:gfxdata="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">
                 <v:shapetype id="_x0000_t75" coordsize="21600,21600" o:spt="75" o:preferrelative="t" path="m@4@5l@4@11@9@11@9@5xe" filled="f" stroked="f">
                   <v:stroke joinstyle="miter"/>
                   <v:formulas>
@@ -7979,12 +8113,21 @@
                             <w:iCs/>
                           </w:rPr>
                         </w:pPr>
+                        <w:proofErr w:type="gramStart"/>
                         <w:r>
                           <w:rPr>
                             <w:i/>
                             <w:iCs/>
                           </w:rPr>
-                          <w:t>Other client actor</w:t>
+                          <w:t>Other</w:t>
+                        </w:r>
+                        <w:proofErr w:type="gramEnd"/>
+                        <w:r>
+                          <w:rPr>
+                            <w:i/>
+                            <w:iCs/>
+                          </w:rPr>
+                          <w:t xml:space="preserve"> client actor</w:t>
                         </w:r>
                       </w:p>
                     </w:txbxContent>
@@ -8012,12 +8155,21 @@
                             <w:iCs/>
                           </w:rPr>
                         </w:pPr>
+                        <w:proofErr w:type="gramStart"/>
                         <w:r>
                           <w:rPr>
                             <w:i/>
                             <w:iCs/>
                           </w:rPr>
-                          <w:t>Other server actor</w:t>
+                          <w:t>Other</w:t>
+                        </w:r>
+                        <w:proofErr w:type="gramEnd"/>
+                        <w:r>
+                          <w:rPr>
+                            <w:i/>
+                            <w:iCs/>
+                          </w:rPr>
+                          <w:t xml:space="preserve"> server actor</w:t>
                         </w:r>
                       </w:p>
                     </w:txbxContent>
@@ -8653,15 +8805,15 @@
           <w:lang w:val="en-US"/>
         </w:rPr>
       </w:pPr>
-      <w:bookmarkStart w:id="65" w:name="_Toc428776520"/>
-      <w:bookmarkEnd w:id="57"/>
-      <w:bookmarkEnd w:id="58"/>
-      <w:bookmarkEnd w:id="59"/>
-      <w:bookmarkEnd w:id="60"/>
-      <w:bookmarkEnd w:id="61"/>
-      <w:bookmarkEnd w:id="62"/>
-      <w:bookmarkEnd w:id="63"/>
-      <w:bookmarkEnd w:id="64"/>
+      <w:bookmarkStart w:id="78" w:name="_Toc428776520"/>
+      <w:bookmarkEnd w:id="70"/>
+      <w:bookmarkEnd w:id="71"/>
+      <w:bookmarkEnd w:id="72"/>
+      <w:bookmarkEnd w:id="73"/>
+      <w:bookmarkEnd w:id="74"/>
+      <w:bookmarkEnd w:id="75"/>
+      <w:bookmarkEnd w:id="76"/>
+      <w:bookmarkEnd w:id="77"/>
       <w:r>
         <w:rPr>
           <w:bCs/>
@@ -8710,7 +8862,7 @@
         </w:rPr>
         <w:t>Requirements</w:t>
       </w:r>
-      <w:bookmarkEnd w:id="65"/>
+      <w:bookmarkEnd w:id="78"/>
     </w:p>
     <w:p>
       <w:pPr>
@@ -8719,12 +8871,12 @@
       <w:r>
         <w:t>The IUA actors are e</w:t>
       </w:r>
-      <w:ins w:id="66" w:author="walco@walkit.nl" w:date="2019-09-21T20:01:00Z">
+      <w:ins w:id="79" w:author="walco@walkit.nl" w:date="2019-09-21T20:01:00Z">
         <w:r>
           <w:t>x</w:t>
         </w:r>
       </w:ins>
-      <w:del w:id="67" w:author="walco@walkit.nl" w:date="2019-09-21T20:01:00Z">
+      <w:del w:id="80" w:author="walco@walkit.nl" w:date="2019-09-21T20:01:00Z">
         <w:r>
           <w:delText>34</w:delText>
         </w:r>
@@ -8802,7 +8954,7 @@
           <w:lang w:val="en-US"/>
         </w:rPr>
       </w:pPr>
-      <w:bookmarkStart w:id="68" w:name="_Toc428776521"/>
+      <w:bookmarkStart w:id="81" w:name="_Toc428776521"/>
       <w:r>
         <w:rPr>
           <w:noProof w:val="0"/>
@@ -8824,7 +8976,7 @@
         </w:rPr>
         <w:t xml:space="preserve"> Client</w:t>
       </w:r>
-      <w:bookmarkEnd w:id="68"/>
+      <w:bookmarkEnd w:id="81"/>
     </w:p>
     <w:p>
       <w:pPr>
@@ -9002,7 +9154,7 @@
           <w:lang w:val="en-US"/>
         </w:rPr>
       </w:pPr>
-      <w:bookmarkStart w:id="69" w:name="_Toc428776522"/>
+      <w:bookmarkStart w:id="82" w:name="_Toc428776522"/>
       <w:r>
         <w:rPr>
           <w:noProof w:val="0"/>
@@ -9038,7 +9190,7 @@
         </w:rPr>
         <w:t>er</w:t>
       </w:r>
-      <w:bookmarkEnd w:id="69"/>
+      <w:bookmarkEnd w:id="82"/>
     </w:p>
     <w:p>
       <w:pPr>
@@ -9139,7 +9291,7 @@
           <w:lang w:val="en-US"/>
         </w:rPr>
       </w:pPr>
-      <w:bookmarkStart w:id="70" w:name="_Toc428776523"/>
+      <w:bookmarkStart w:id="83" w:name="_Toc428776523"/>
       <w:r>
         <w:rPr>
           <w:noProof w:val="0"/>
@@ -9175,7 +9327,7 @@
         </w:rPr>
         <w:t>er</w:t>
       </w:r>
-      <w:bookmarkEnd w:id="70"/>
+      <w:bookmarkEnd w:id="83"/>
     </w:p>
     <w:p>
       <w:pPr>
@@ -9334,7 +9486,7 @@
           <w:lang w:val="en-US"/>
         </w:rPr>
       </w:pPr>
-      <w:bookmarkStart w:id="71" w:name="_Toc428776524"/>
+      <w:bookmarkStart w:id="84" w:name="_Toc428776524"/>
       <w:r>
         <w:rPr>
           <w:noProof w:val="0"/>
@@ -9370,7 +9522,7 @@
         </w:rPr>
         <w:t xml:space="preserve"> Options</w:t>
       </w:r>
-      <w:bookmarkEnd w:id="71"/>
+      <w:bookmarkEnd w:id="84"/>
     </w:p>
     <w:p>
       <w:pPr>
@@ -9677,17 +9829,23 @@
           <w:p>
             <w:pPr>
               <w:pStyle w:val="TableEntry"/>
-            </w:pPr>
-            <w:ins w:id="72" w:author="walco@walkit.nl" w:date="2019-09-21T19:28:00Z">
+              <w:rPr>
+                <w:ins w:id="85" w:author="walco@walkit.nl" w:date="2020-02-19T16:09:00Z"/>
+              </w:rPr>
+            </w:pPr>
+            <w:ins w:id="86" w:author="walco@walkit.nl" w:date="2019-09-21T19:28:00Z">
               <w:r>
                 <w:t>OAuth Bearer Token</w:t>
               </w:r>
             </w:ins>
-            <w:del w:id="73" w:author="walco@walkit.nl" w:date="2020-02-18T19:16:00Z">
-              <w:r>
-                <w:delText xml:space="preserve">SAML Token </w:delText>
-              </w:r>
-            </w:del>
+          </w:p>
+          <w:p>
+            <w:pPr>
+              <w:pStyle w:val="TableEntry"/>
+            </w:pPr>
+            <w:r>
+              <w:t xml:space="preserve">SAML Token </w:t>
+            </w:r>
           </w:p>
         </w:tc>
         <w:tc>
@@ -9813,7 +9971,7 @@
           <w:lang w:val="en-US"/>
         </w:rPr>
       </w:pPr>
-      <w:bookmarkStart w:id="74" w:name="_Toc428776525"/>
+      <w:bookmarkStart w:id="87" w:name="_Toc428776525"/>
       <w:r>
         <w:rPr>
           <w:noProof w:val="0"/>
@@ -9850,7 +10008,7 @@
         </w:rPr>
         <w:t xml:space="preserve"> Option</w:t>
       </w:r>
-      <w:bookmarkEnd w:id="74"/>
+      <w:bookmarkEnd w:id="87"/>
     </w:p>
     <w:p>
       <w:pPr>
@@ -9872,7 +10030,7 @@
       <w:r>
         <w:t>Client</w:t>
       </w:r>
-      <w:ins w:id="75" w:author="walco@walkit.nl" w:date="2019-09-21T19:30:00Z">
+      <w:ins w:id="88" w:author="walco@walkit.nl" w:date="2019-09-21T19:30:00Z">
         <w:r>
           <w:t xml:space="preserve"> </w:t>
         </w:r>
@@ -9887,7 +10045,7 @@
       <w:r>
         <w:t>or Authorization Serv</w:t>
       </w:r>
-      <w:ins w:id="76" w:author="walco@walkit.nl" w:date="2019-09-21T19:30:00Z">
+      <w:ins w:id="89" w:author="walco@walkit.nl" w:date="2019-09-21T19:30:00Z">
         <w:r>
           <w:t>er</w:t>
         </w:r>
@@ -9913,7 +10071,7 @@
       <w:r>
         <w:t>Option</w:t>
       </w:r>
-      <w:ins w:id="77" w:author="walco@walkit.nl" w:date="2020-02-18T19:17:00Z">
+      <w:ins w:id="90" w:author="walco@walkit.nl" w:date="2020-02-18T19:17:00Z">
         <w:r>
           <w:t>.</w:t>
         </w:r>
@@ -9921,17 +10079,17 @@
       <w:r>
         <w:t xml:space="preserve"> </w:t>
       </w:r>
-      <w:del w:id="78" w:author="walco@walkit.nl" w:date="2019-09-21T19:30:00Z">
+      <w:del w:id="91" w:author="walco@walkit.nl" w:date="2019-09-21T19:30:00Z">
         <w:r>
           <w:delText xml:space="preserve">as </w:delText>
         </w:r>
       </w:del>
-      <w:del w:id="79" w:author="walco@walkit.nl" w:date="2019-09-21T19:31:00Z">
+      <w:del w:id="92" w:author="walco@walkit.nl" w:date="2019-09-21T19:31:00Z">
         <w:r>
           <w:delText xml:space="preserve">the </w:delText>
         </w:r>
       </w:del>
-      <w:del w:id="80" w:author="walco@walkit.nl" w:date="2020-02-18T19:17:00Z">
+      <w:del w:id="93" w:author="walco@walkit.nl" w:date="2020-02-18T19:17:00Z">
         <w:r>
           <w:delText>access token for IUA</w:delText>
         </w:r>
@@ -9987,7 +10145,7 @@
           <w:lang w:val="en-US"/>
         </w:rPr>
       </w:pPr>
-      <w:bookmarkStart w:id="81" w:name="_Toc428776526"/>
+      <w:bookmarkStart w:id="94" w:name="_Toc428776526"/>
       <w:r>
         <w:rPr>
           <w:noProof w:val="0"/>
@@ -10009,7 +10167,7 @@
         </w:rPr>
         <w:t xml:space="preserve"> Option</w:t>
       </w:r>
-      <w:bookmarkEnd w:id="81"/>
+      <w:bookmarkEnd w:id="94"/>
     </w:p>
     <w:p>
       <w:pPr>
@@ -10052,14 +10210,14 @@
           <w:lang w:val="en-US"/>
         </w:rPr>
       </w:pPr>
-      <w:bookmarkStart w:id="82" w:name="_Toc428776527"/>
-      <w:bookmarkStart w:id="83" w:name="_Toc37034636"/>
-      <w:bookmarkStart w:id="84" w:name="_Toc38846114"/>
-      <w:bookmarkStart w:id="85" w:name="_Toc504625757"/>
-      <w:bookmarkStart w:id="86" w:name="_Toc530206510"/>
-      <w:bookmarkStart w:id="87" w:name="_Toc1388430"/>
-      <w:bookmarkStart w:id="88" w:name="_Toc1388584"/>
-      <w:bookmarkStart w:id="89" w:name="_Toc1456611"/>
+      <w:bookmarkStart w:id="95" w:name="_Toc428776527"/>
+      <w:bookmarkStart w:id="96" w:name="_Toc37034636"/>
+      <w:bookmarkStart w:id="97" w:name="_Toc38846114"/>
+      <w:bookmarkStart w:id="98" w:name="_Toc504625757"/>
+      <w:bookmarkStart w:id="99" w:name="_Toc530206510"/>
+      <w:bookmarkStart w:id="100" w:name="_Toc1388430"/>
+      <w:bookmarkStart w:id="101" w:name="_Toc1388584"/>
+      <w:bookmarkStart w:id="102" w:name="_Toc1456611"/>
       <w:r>
         <w:rPr>
           <w:noProof w:val="0"/>
@@ -10102,7 +10260,7 @@
         </w:rPr>
         <w:t xml:space="preserve"> Groupings</w:t>
       </w:r>
-      <w:bookmarkEnd w:id="82"/>
+      <w:bookmarkEnd w:id="95"/>
       <w:r>
         <w:rPr>
           <w:noProof w:val="0"/>
@@ -10442,7 +10600,7 @@
           <w:lang w:val="en-US"/>
         </w:rPr>
       </w:pPr>
-      <w:bookmarkStart w:id="90" w:name="_Toc428776528"/>
+      <w:bookmarkStart w:id="103" w:name="_Toc428776528"/>
       <w:r>
         <w:rPr>
           <w:noProof w:val="0"/>
@@ -10485,8 +10643,8 @@
         </w:rPr>
         <w:t xml:space="preserve"> </w:t>
       </w:r>
-      <w:bookmarkEnd w:id="83"/>
-      <w:bookmarkEnd w:id="84"/>
+      <w:bookmarkEnd w:id="96"/>
+      <w:bookmarkEnd w:id="97"/>
       <w:r>
         <w:rPr>
           <w:noProof w:val="0"/>
@@ -10494,7 +10652,7 @@
         </w:rPr>
         <w:t>Overview</w:t>
       </w:r>
-      <w:bookmarkEnd w:id="90"/>
+      <w:bookmarkEnd w:id="103"/>
     </w:p>
     <w:p>
       <w:pPr>
@@ -10510,7 +10668,7 @@
           <w:lang w:val="en-US"/>
         </w:rPr>
       </w:pPr>
-      <w:bookmarkStart w:id="91" w:name="_Toc428776529"/>
+      <w:bookmarkStart w:id="104" w:name="_Toc428776529"/>
       <w:r>
         <w:rPr>
           <w:bCs/>
@@ -10543,7 +10701,7 @@
         </w:rPr>
         <w:t>.1 Concepts</w:t>
       </w:r>
-      <w:bookmarkEnd w:id="91"/>
+      <w:bookmarkEnd w:id="104"/>
     </w:p>
     <w:p>
       <w:pPr>
@@ -10568,7 +10726,10 @@
         <w:t xml:space="preserve">. </w:t>
       </w:r>
       <w:r>
-        <w:t xml:space="preserve">See the IHE ITI Access Control whitepaper for a detailed discussion of Access Control concepts. </w:t>
+        <w:t xml:space="preserve">See the IHE ITI Access Control whitepaper for a detailed discussion of Access Control </w:t>
+      </w:r>
+      <w:r>
+        <w:t xml:space="preserve">concepts. </w:t>
       </w:r>
       <w:r>
         <w:t xml:space="preserve">This profile will use more specific terms for each </w:t>
@@ -10723,7 +10884,7 @@
           <w:lang w:val="en-US"/>
         </w:rPr>
       </w:pPr>
-      <w:bookmarkStart w:id="92" w:name="_Toc428776530"/>
+      <w:bookmarkStart w:id="105" w:name="_Toc428776530"/>
       <w:r>
         <w:rPr>
           <w:noProof w:val="0"/>
@@ -10738,7 +10899,7 @@
         </w:rPr>
         <w:t>.4.2 Use Cases</w:t>
       </w:r>
-      <w:bookmarkEnd w:id="92"/>
+      <w:bookmarkEnd w:id="105"/>
     </w:p>
     <w:p>
       <w:pPr>
@@ -10896,7 +11057,20 @@
         <w:t xml:space="preserve"> already</w:t>
       </w:r>
       <w:r>
-        <w:t xml:space="preserve"> vendors of authorization services that are </w:t>
+        <w:t xml:space="preserve"> vendors of </w:t>
+      </w:r>
+      <w:del w:id="106" w:author="walco@walkit.nl" w:date="2020-02-20T05:47:00Z">
+        <w:r>
+          <w:delText>authorization service</w:delText>
+        </w:r>
+      </w:del>
+      <w:ins w:id="107" w:author="walco@walkit.nl" w:date="2020-02-20T05:47:00Z">
+        <w:r>
+          <w:t>b</w:t>
+        </w:r>
+      </w:ins>
+      <w:r>
+        <w:t xml:space="preserve">s that are </w:t>
       </w:r>
       <w:r>
         <w:t xml:space="preserve">being </w:t>
@@ -11073,7 +11247,7 @@
           <w:lang w:val="en-US"/>
         </w:rPr>
       </w:pPr>
-      <w:bookmarkStart w:id="93" w:name="_Toc428776531"/>
+      <w:bookmarkStart w:id="108" w:name="_Toc428776531"/>
       <w:r>
         <w:rPr>
           <w:noProof w:val="0"/>
@@ -11123,7 +11297,7 @@
         </w:rPr>
         <w:t>Simple Authorization</w:t>
       </w:r>
-      <w:bookmarkEnd w:id="93"/>
+      <w:bookmarkEnd w:id="108"/>
     </w:p>
     <w:p>
       <w:pPr>
@@ -11198,7 +11372,7 @@
           <w:lang w:val="en-US"/>
         </w:rPr>
       </w:pPr>
-      <w:bookmarkStart w:id="94" w:name="_Toc428776532"/>
+      <w:bookmarkStart w:id="109" w:name="_Toc428776532"/>
       <w:r>
         <w:rPr>
           <w:noProof w:val="0"/>
@@ -11227,7 +11401,7 @@
         </w:rPr>
         <w:t xml:space="preserve"> Delegation</w:t>
       </w:r>
-      <w:bookmarkEnd w:id="94"/>
+      <w:bookmarkEnd w:id="109"/>
       <w:r>
         <w:rPr>
           <w:noProof w:val="0"/>
@@ -11439,7 +11613,7 @@
           <w:lang w:val="en-US"/>
         </w:rPr>
       </w:pPr>
-      <w:bookmarkStart w:id="95" w:name="_Toc428776533"/>
+      <w:bookmarkStart w:id="110" w:name="_Toc428776533"/>
       <w:r>
         <w:rPr>
           <w:noProof w:val="0"/>
@@ -11476,7 +11650,7 @@
         <w:tab/>
         <w:t>Obtaining a token</w:t>
       </w:r>
-      <w:bookmarkEnd w:id="95"/>
+      <w:bookmarkEnd w:id="110"/>
       <w:r>
         <w:rPr>
           <w:noProof w:val="0"/>
@@ -11599,7 +11773,7 @@
           <w:lang w:val="en-US"/>
         </w:rPr>
       </w:pPr>
-      <w:bookmarkStart w:id="96" w:name="_Toc428776534"/>
+      <w:bookmarkStart w:id="111" w:name="_Toc428776534"/>
       <w:r>
         <w:rPr>
           <w:noProof w:val="0"/>
@@ -11642,7 +11816,7 @@
         </w:rPr>
         <w:t xml:space="preserve"> Security Considerations</w:t>
       </w:r>
-      <w:bookmarkEnd w:id="96"/>
+      <w:bookmarkEnd w:id="111"/>
     </w:p>
     <w:p>
       <w:pPr>
@@ -11704,7 +11878,6 @@
       <w:pPr>
         <w:pStyle w:val="BodyText"/>
       </w:pPr>
-      <w:bookmarkStart w:id="97" w:name="_GoBack"/>
       <w:r>
         <w:t xml:space="preserve">[RFC6819, Section 3.6] categorizes four OAuth2.0 deployment scenarios, depending on the client's capabilities. For confidential apps, a deployment scenario where the client is registered using a </w:t>
       </w:r>
@@ -11732,7 +11905,6 @@
       <w:r>
         <w:t xml:space="preserve"> is recommended.</w:t>
       </w:r>
-      <w:bookmarkEnd w:id="97"/>
     </w:p>
     <w:p>
       <w:pPr>
@@ -12013,7 +12185,7 @@
           <w:lang w:val="en-US"/>
         </w:rPr>
       </w:pPr>
-      <w:bookmarkStart w:id="98" w:name="_Toc428776535"/>
+      <w:bookmarkStart w:id="112" w:name="_Toc428776535"/>
       <w:r>
         <w:rPr>
           <w:noProof w:val="0"/>
@@ -12077,202 +12249,202 @@
         </w:rPr>
         <w:t>Considerations</w:t>
       </w:r>
-      <w:bookmarkEnd w:id="98"/>
+      <w:bookmarkEnd w:id="112"/>
     </w:p>
     <w:p>
       <w:pPr>
         <w:pStyle w:val="BodyText"/>
         <w:rPr>
-          <w:ins w:id="99" w:author="walco@walkit.nl" w:date="2019-10-14T22:46:00Z"/>
-        </w:rPr>
-      </w:pPr>
-      <w:ins w:id="100" w:author="walco@walkit.nl" w:date="2019-10-14T21:57:00Z">
+          <w:ins w:id="113" w:author="walco@walkit.nl" w:date="2019-10-14T22:46:00Z"/>
+        </w:rPr>
+      </w:pPr>
+      <w:ins w:id="114" w:author="walco@walkit.nl" w:date="2019-10-14T21:57:00Z">
         <w:r>
           <w:t xml:space="preserve">The </w:t>
         </w:r>
       </w:ins>
-      <w:del w:id="101" w:author="walco@walkit.nl" w:date="2019-10-14T21:50:00Z">
+      <w:del w:id="115" w:author="walco@walkit.nl" w:date="2019-10-14T21:50:00Z">
         <w:r>
           <w:delText>None</w:delText>
         </w:r>
       </w:del>
-      <w:ins w:id="102" w:author="walco@walkit.nl" w:date="2019-10-14T21:50:00Z">
+      <w:ins w:id="116" w:author="walco@walkit.nl" w:date="2019-10-14T21:50:00Z">
         <w:r>
           <w:t xml:space="preserve">XUA </w:t>
         </w:r>
       </w:ins>
-      <w:ins w:id="103" w:author="walco@walkit.nl" w:date="2019-10-14T21:59:00Z">
+      <w:ins w:id="117" w:author="walco@walkit.nl" w:date="2019-10-14T21:59:00Z">
         <w:r>
           <w:t xml:space="preserve">profile </w:t>
         </w:r>
       </w:ins>
-      <w:ins w:id="104" w:author="walco@walkit.nl" w:date="2019-10-14T21:57:00Z">
+      <w:ins w:id="118" w:author="walco@walkit.nl" w:date="2019-10-14T21:57:00Z">
         <w:r>
           <w:t>provide</w:t>
         </w:r>
       </w:ins>
-      <w:ins w:id="105" w:author="walco@walkit.nl" w:date="2019-10-14T21:58:00Z">
+      <w:ins w:id="119" w:author="walco@walkit.nl" w:date="2019-10-14T21:58:00Z">
         <w:r>
           <w:t>s</w:t>
         </w:r>
       </w:ins>
-      <w:ins w:id="106" w:author="walco@walkit.nl" w:date="2019-10-14T21:50:00Z">
+      <w:ins w:id="120" w:author="walco@walkit.nl" w:date="2019-10-14T21:50:00Z">
         <w:r>
           <w:t xml:space="preserve"> </w:t>
         </w:r>
       </w:ins>
-      <w:ins w:id="107" w:author="walco@walkit.nl" w:date="2019-10-14T21:59:00Z">
+      <w:ins w:id="121" w:author="walco@walkit.nl" w:date="2019-10-14T21:59:00Z">
         <w:r>
           <w:t>equivalent</w:t>
         </w:r>
       </w:ins>
-      <w:ins w:id="108" w:author="walco@walkit.nl" w:date="2019-10-14T21:50:00Z">
+      <w:ins w:id="122" w:author="walco@walkit.nl" w:date="2019-10-14T21:50:00Z">
         <w:r>
           <w:t xml:space="preserve"> functionality </w:t>
         </w:r>
       </w:ins>
-      <w:ins w:id="109" w:author="walco@walkit.nl" w:date="2019-10-14T21:51:00Z">
+      <w:ins w:id="123" w:author="walco@walkit.nl" w:date="2019-10-14T21:51:00Z">
         <w:r>
           <w:t xml:space="preserve">for SOAP based transactions. </w:t>
-        </w:r>
-      </w:ins>
-      <w:ins w:id="110" w:author="walco@walkit.nl" w:date="2019-10-14T21:58:00Z">
-        <w:r>
-          <w:t xml:space="preserve">In addition, </w:t>
-        </w:r>
-      </w:ins>
-      <w:ins w:id="111" w:author="walco@walkit.nl" w:date="2019-10-14T22:03:00Z">
-        <w:r>
-          <w:t>t</w:t>
-        </w:r>
-      </w:ins>
-      <w:ins w:id="112" w:author="walco@walkit.nl" w:date="2019-10-14T22:02:00Z">
-        <w:r>
-          <w:t xml:space="preserve">he SAML token option </w:t>
-        </w:r>
-      </w:ins>
-      <w:ins w:id="113" w:author="walco@walkit.nl" w:date="2019-10-14T22:03:00Z">
-        <w:r>
-          <w:t xml:space="preserve">in </w:t>
-        </w:r>
-      </w:ins>
-      <w:ins w:id="114" w:author="walco@walkit.nl" w:date="2019-10-14T21:58:00Z">
-        <w:r>
-          <w:t>IUA</w:t>
-        </w:r>
-      </w:ins>
-      <w:ins w:id="115" w:author="walco@walkit.nl" w:date="2019-10-14T21:52:00Z">
-        <w:r>
-          <w:t xml:space="preserve"> enables </w:t>
-        </w:r>
-      </w:ins>
-      <w:ins w:id="116" w:author="walco@walkit.nl" w:date="2019-10-14T22:01:00Z">
-        <w:r>
-          <w:t>an Identity Provider</w:t>
-        </w:r>
-      </w:ins>
-      <w:ins w:id="117" w:author="walco@walkit.nl" w:date="2019-10-14T22:02:00Z">
-        <w:r>
-          <w:t xml:space="preserve"> (Authorization Server)</w:t>
-        </w:r>
-      </w:ins>
-      <w:ins w:id="118" w:author="walco@walkit.nl" w:date="2019-10-14T22:01:00Z">
-        <w:r>
-          <w:t xml:space="preserve"> to </w:t>
-        </w:r>
-      </w:ins>
-      <w:ins w:id="119" w:author="walco@walkit.nl" w:date="2019-10-14T21:52:00Z">
-        <w:r>
-          <w:t xml:space="preserve">exchange an XUA compatible </w:t>
-        </w:r>
-      </w:ins>
-      <w:ins w:id="120" w:author="walco@walkit.nl" w:date="2019-10-14T22:17:00Z">
-        <w:r>
-          <w:t xml:space="preserve">SAML </w:t>
-        </w:r>
-      </w:ins>
-      <w:ins w:id="121" w:author="walco@walkit.nl" w:date="2019-10-14T21:52:00Z">
-        <w:r>
-          <w:t>token for a</w:t>
-        </w:r>
-      </w:ins>
-      <w:ins w:id="122" w:author="walco@walkit.nl" w:date="2019-10-14T21:55:00Z">
-        <w:r>
-          <w:t>n</w:t>
-        </w:r>
-      </w:ins>
-      <w:ins w:id="123" w:author="walco@walkit.nl" w:date="2019-10-14T21:52:00Z">
-        <w:r>
-          <w:t xml:space="preserve"> </w:t>
         </w:r>
       </w:ins>
       <w:ins w:id="124" w:author="walco@walkit.nl" w:date="2019-10-14T21:58:00Z">
         <w:r>
-          <w:t>OpenID Connect</w:t>
+          <w:t xml:space="preserve">In addition, </w:t>
         </w:r>
       </w:ins>
-      <w:ins w:id="125" w:author="walco@walkit.nl" w:date="2019-10-14T21:52:00Z">
-        <w:r>
-          <w:t xml:space="preserve"> compatible token </w:t>
+      <w:ins w:id="125" w:author="walco@walkit.nl" w:date="2019-10-14T22:03:00Z">
+        <w:r>
+          <w:t>t</w:t>
         </w:r>
       </w:ins>
-      <w:ins w:id="126" w:author="walco@walkit.nl" w:date="2019-10-14T21:55:00Z">
-        <w:r>
-          <w:t>whi</w:t>
+      <w:ins w:id="126" w:author="walco@walkit.nl" w:date="2019-10-14T22:02:00Z">
+        <w:r>
+          <w:t xml:space="preserve">he SAML token option </w:t>
         </w:r>
       </w:ins>
-      <w:ins w:id="127" w:author="walco@walkit.nl" w:date="2019-10-14T21:56:00Z">
-        <w:r>
-          <w:t>ch</w:t>
+      <w:ins w:id="127" w:author="walco@walkit.nl" w:date="2019-10-14T22:03:00Z">
+        <w:r>
+          <w:t xml:space="preserve">in </w:t>
         </w:r>
       </w:ins>
-      <w:ins w:id="128" w:author="walco@walkit.nl" w:date="2019-10-14T21:52:00Z">
-        <w:r>
-          <w:t xml:space="preserve"> can </w:t>
+      <w:ins w:id="128" w:author="walco@walkit.nl" w:date="2019-10-14T21:58:00Z">
+        <w:r>
+          <w:t>IUA</w:t>
         </w:r>
       </w:ins>
-      <w:ins w:id="129" w:author="walco@walkit.nl" w:date="2019-10-14T22:01:00Z">
-        <w:r>
-          <w:t xml:space="preserve">subsequently </w:t>
+      <w:ins w:id="129" w:author="walco@walkit.nl" w:date="2019-10-14T21:52:00Z">
+        <w:r>
+          <w:t xml:space="preserve"> enables </w:t>
         </w:r>
       </w:ins>
-      <w:ins w:id="130" w:author="walco@walkit.nl" w:date="2019-10-14T21:52:00Z">
-        <w:r>
-          <w:t xml:space="preserve">be used </w:t>
+      <w:ins w:id="130" w:author="walco@walkit.nl" w:date="2019-10-14T22:01:00Z">
+        <w:r>
+          <w:t>an Identity Provider</w:t>
         </w:r>
       </w:ins>
-      <w:ins w:id="131" w:author="walco@walkit.nl" w:date="2019-10-14T21:56:00Z">
-        <w:r>
-          <w:t xml:space="preserve">as an access token </w:t>
+      <w:ins w:id="131" w:author="walco@walkit.nl" w:date="2019-10-14T22:02:00Z">
+        <w:r>
+          <w:t xml:space="preserve"> (Authorization Server)</w:t>
         </w:r>
       </w:ins>
-      <w:ins w:id="132" w:author="walco@walkit.nl" w:date="2019-10-14T21:52:00Z">
-        <w:r>
-          <w:t xml:space="preserve">in </w:t>
+      <w:ins w:id="132" w:author="walco@walkit.nl" w:date="2019-10-14T22:01:00Z">
+        <w:r>
+          <w:t xml:space="preserve"> to </w:t>
         </w:r>
       </w:ins>
-      <w:ins w:id="133" w:author="walco@walkit.nl" w:date="2019-10-14T21:59:00Z">
-        <w:r>
-          <w:t>all</w:t>
+      <w:ins w:id="133" w:author="walco@walkit.nl" w:date="2019-10-14T21:52:00Z">
+        <w:r>
+          <w:t xml:space="preserve">exchange an XUA compatible </w:t>
         </w:r>
       </w:ins>
-      <w:ins w:id="134" w:author="walco@walkit.nl" w:date="2019-10-14T21:58:00Z">
-        <w:r>
-          <w:t xml:space="preserve"> </w:t>
+      <w:ins w:id="134" w:author="walco@walkit.nl" w:date="2019-10-14T22:17:00Z">
+        <w:r>
+          <w:t xml:space="preserve">SAML </w:t>
         </w:r>
       </w:ins>
       <w:ins w:id="135" w:author="walco@walkit.nl" w:date="2019-10-14T21:52:00Z">
         <w:r>
-          <w:t xml:space="preserve">RESTful transactions </w:t>
+          <w:t>token for a</w:t>
         </w:r>
       </w:ins>
-      <w:ins w:id="136" w:author="walco@walkit.nl" w:date="2019-10-14T21:59:00Z">
-        <w:r>
-          <w:t>specified in</w:t>
+      <w:ins w:id="136" w:author="walco@walkit.nl" w:date="2019-10-14T21:55:00Z">
+        <w:r>
+          <w:t>n</w:t>
         </w:r>
       </w:ins>
       <w:ins w:id="137" w:author="walco@walkit.nl" w:date="2019-10-14T21:52:00Z">
         <w:r>
+          <w:t xml:space="preserve"> </w:t>
+        </w:r>
+      </w:ins>
+      <w:ins w:id="138" w:author="walco@walkit.nl" w:date="2019-10-14T21:58:00Z">
+        <w:r>
+          <w:t>OpenID Connect</w:t>
+        </w:r>
+      </w:ins>
+      <w:ins w:id="139" w:author="walco@walkit.nl" w:date="2019-10-14T21:52:00Z">
+        <w:r>
+          <w:t xml:space="preserve"> compatible token </w:t>
+        </w:r>
+      </w:ins>
+      <w:ins w:id="140" w:author="walco@walkit.nl" w:date="2019-10-14T21:55:00Z">
+        <w:r>
+          <w:t>whi</w:t>
+        </w:r>
+      </w:ins>
+      <w:ins w:id="141" w:author="walco@walkit.nl" w:date="2019-10-14T21:56:00Z">
+        <w:r>
+          <w:t>ch</w:t>
+        </w:r>
+      </w:ins>
+      <w:ins w:id="142" w:author="walco@walkit.nl" w:date="2019-10-14T21:52:00Z">
+        <w:r>
+          <w:t xml:space="preserve"> can </w:t>
+        </w:r>
+      </w:ins>
+      <w:ins w:id="143" w:author="walco@walkit.nl" w:date="2019-10-14T22:01:00Z">
+        <w:r>
+          <w:t xml:space="preserve">subsequently </w:t>
+        </w:r>
+      </w:ins>
+      <w:ins w:id="144" w:author="walco@walkit.nl" w:date="2019-10-14T21:52:00Z">
+        <w:r>
+          <w:t xml:space="preserve">be used </w:t>
+        </w:r>
+      </w:ins>
+      <w:ins w:id="145" w:author="walco@walkit.nl" w:date="2019-10-14T21:56:00Z">
+        <w:r>
+          <w:t xml:space="preserve">as an access token </w:t>
+        </w:r>
+      </w:ins>
+      <w:ins w:id="146" w:author="walco@walkit.nl" w:date="2019-10-14T21:52:00Z">
+        <w:r>
+          <w:t xml:space="preserve">in </w:t>
+        </w:r>
+      </w:ins>
+      <w:ins w:id="147" w:author="walco@walkit.nl" w:date="2019-10-14T21:59:00Z">
+        <w:r>
+          <w:t>all</w:t>
+        </w:r>
+      </w:ins>
+      <w:ins w:id="148" w:author="walco@walkit.nl" w:date="2019-10-14T21:58:00Z">
+        <w:r>
+          <w:t xml:space="preserve"> </w:t>
+        </w:r>
+      </w:ins>
+      <w:ins w:id="149" w:author="walco@walkit.nl" w:date="2019-10-14T21:52:00Z">
+        <w:r>
+          <w:t xml:space="preserve">RESTful transactions </w:t>
+        </w:r>
+      </w:ins>
+      <w:ins w:id="150" w:author="walco@walkit.nl" w:date="2019-10-14T21:59:00Z">
+        <w:r>
+          <w:t>specified in</w:t>
+        </w:r>
+      </w:ins>
+      <w:ins w:id="151" w:author="walco@walkit.nl" w:date="2019-10-14T21:52:00Z">
+        <w:r>
           <w:t xml:space="preserve"> MHD, </w:t>
         </w:r>
         <w:proofErr w:type="spellStart"/>
@@ -12284,7 +12456,7 @@
           <w:t xml:space="preserve"> and other </w:t>
         </w:r>
       </w:ins>
-      <w:ins w:id="138" w:author="walco@walkit.nl" w:date="2019-10-14T21:53:00Z">
+      <w:ins w:id="152" w:author="walco@walkit.nl" w:date="2019-10-14T21:53:00Z">
         <w:r>
           <w:t xml:space="preserve">FHIR-based </w:t>
         </w:r>
@@ -12295,62 +12467,62 @@
           <w:t>.</w:t>
         </w:r>
       </w:ins>
-      <w:ins w:id="139" w:author="walco@walkit.nl" w:date="2019-10-14T22:04:00Z">
+      <w:ins w:id="153" w:author="walco@walkit.nl" w:date="2019-10-14T22:04:00Z">
         <w:r>
           <w:t xml:space="preserve"> </w:t>
         </w:r>
       </w:ins>
-      <w:ins w:id="140" w:author="walco@walkit.nl" w:date="2019-10-14T22:06:00Z">
+      <w:ins w:id="154" w:author="walco@walkit.nl" w:date="2019-10-14T22:06:00Z">
         <w:r>
           <w:t xml:space="preserve">The exchange of </w:t>
         </w:r>
       </w:ins>
-      <w:ins w:id="141" w:author="walco@walkit.nl" w:date="2019-10-14T22:18:00Z">
+      <w:ins w:id="155" w:author="walco@walkit.nl" w:date="2019-10-14T22:18:00Z">
         <w:r>
           <w:t>an</w:t>
         </w:r>
       </w:ins>
-      <w:ins w:id="142" w:author="walco@walkit.nl" w:date="2019-10-14T22:08:00Z">
+      <w:ins w:id="156" w:author="walco@walkit.nl" w:date="2019-10-14T22:08:00Z">
         <w:r>
           <w:t xml:space="preserve"> XUA</w:t>
         </w:r>
       </w:ins>
-      <w:ins w:id="143" w:author="walco@walkit.nl" w:date="2019-10-14T22:06:00Z">
+      <w:ins w:id="157" w:author="walco@walkit.nl" w:date="2019-10-14T22:06:00Z">
         <w:r>
           <w:t xml:space="preserve"> token </w:t>
         </w:r>
       </w:ins>
-      <w:ins w:id="144" w:author="walco@walkit.nl" w:date="2019-10-14T22:09:00Z">
+      <w:ins w:id="158" w:author="walco@walkit.nl" w:date="2019-10-14T22:09:00Z">
         <w:r>
           <w:t xml:space="preserve">for a JWT </w:t>
         </w:r>
       </w:ins>
-      <w:ins w:id="145" w:author="walco@walkit.nl" w:date="2019-10-14T22:06:00Z">
+      <w:ins w:id="159" w:author="walco@walkit.nl" w:date="2019-10-14T22:06:00Z">
         <w:r>
           <w:t xml:space="preserve">can take place without additional authorization, so </w:t>
         </w:r>
       </w:ins>
-      <w:ins w:id="146" w:author="walco@walkit.nl" w:date="2019-10-14T22:11:00Z">
+      <w:ins w:id="160" w:author="walco@walkit.nl" w:date="2019-10-14T22:11:00Z">
         <w:r>
           <w:t xml:space="preserve">it </w:t>
         </w:r>
       </w:ins>
-      <w:ins w:id="147" w:author="walco@walkit.nl" w:date="2019-10-14T22:06:00Z">
+      <w:ins w:id="161" w:author="walco@walkit.nl" w:date="2019-10-14T22:06:00Z">
         <w:r>
           <w:t xml:space="preserve">can be </w:t>
         </w:r>
       </w:ins>
-      <w:ins w:id="148" w:author="walco@walkit.nl" w:date="2019-10-14T22:08:00Z">
+      <w:ins w:id="162" w:author="walco@walkit.nl" w:date="2019-10-14T22:08:00Z">
         <w:r>
           <w:t>easily implemented by</w:t>
         </w:r>
       </w:ins>
-      <w:ins w:id="149" w:author="walco@walkit.nl" w:date="2019-10-14T22:10:00Z">
+      <w:ins w:id="163" w:author="walco@walkit.nl" w:date="2019-10-14T22:10:00Z">
         <w:r>
           <w:t xml:space="preserve"> protocol translati</w:t>
         </w:r>
       </w:ins>
-      <w:ins w:id="150" w:author="walco@walkit.nl" w:date="2019-10-14T22:11:00Z">
+      <w:ins w:id="164" w:author="walco@walkit.nl" w:date="2019-10-14T22:11:00Z">
         <w:r>
           <w:t>on gateways.</w:t>
         </w:r>
@@ -12360,7 +12532,7 @@
       <w:pPr>
         <w:pStyle w:val="BodyText"/>
         <w:rPr>
-          <w:ins w:id="151" w:author="walco@walkit.nl" w:date="2019-10-14T22:43:00Z"/>
+          <w:ins w:id="165" w:author="walco@walkit.nl" w:date="2019-10-14T22:43:00Z"/>
         </w:rPr>
       </w:pPr>
     </w:p>
@@ -12370,32 +12542,32 @@
         <w:rPr>
           <w:szCs w:val="24"/>
           <w:lang w:eastAsia="en-GB"/>
-          <w:rPrChange w:id="152" w:author="walco@walkit.nl" w:date="2019-10-14T22:46:00Z">
+          <w:rPrChange w:id="166" w:author="walco@walkit.nl" w:date="2019-10-14T22:46:00Z">
             <w:rPr/>
           </w:rPrChange>
         </w:rPr>
-        <w:pPrChange w:id="153" w:author="walco@walkit.nl" w:date="2019-10-14T22:46:00Z">
+        <w:pPrChange w:id="167" w:author="walco@walkit.nl" w:date="2019-10-14T22:46:00Z">
           <w:pPr>
             <w:pStyle w:val="BodyText"/>
           </w:pPr>
         </w:pPrChange>
       </w:pPr>
-      <w:ins w:id="154" w:author="walco@walkit.nl" w:date="2019-10-14T22:43:00Z">
+      <w:ins w:id="168" w:author="walco@walkit.nl" w:date="2019-10-14T22:43:00Z">
         <w:r>
           <w:t>FHIR</w:t>
         </w:r>
       </w:ins>
-      <w:ins w:id="155" w:author="walco@walkit.nl" w:date="2019-10-14T22:44:00Z">
+      <w:ins w:id="169" w:author="walco@walkit.nl" w:date="2019-10-14T22:44:00Z">
         <w:r>
           <w:t xml:space="preserve">-based services can declare support for IUA in </w:t>
         </w:r>
       </w:ins>
-      <w:ins w:id="156" w:author="walco@walkit.nl" w:date="2019-10-14T22:45:00Z">
+      <w:ins w:id="170" w:author="walco@walkit.nl" w:date="2019-10-14T22:45:00Z">
         <w:r>
           <w:t>their</w:t>
         </w:r>
       </w:ins>
-      <w:ins w:id="157" w:author="walco@walkit.nl" w:date="2019-10-14T22:44:00Z">
+      <w:ins w:id="171" w:author="walco@walkit.nl" w:date="2019-10-14T22:44:00Z">
         <w:r>
           <w:t xml:space="preserve"> </w:t>
         </w:r>
@@ -12405,12 +12577,12 @@
         </w:r>
       </w:ins>
       <w:proofErr w:type="spellEnd"/>
-      <w:ins w:id="158" w:author="walco@walkit.nl" w:date="2019-10-14T22:45:00Z">
+      <w:ins w:id="172" w:author="walco@walkit.nl" w:date="2019-10-14T22:45:00Z">
         <w:r>
           <w:t xml:space="preserve"> using the element </w:t>
         </w:r>
-        <w:bookmarkStart w:id="159" w:name="CapabilityStatement.rest.security"/>
-        <w:bookmarkEnd w:id="159"/>
+        <w:bookmarkStart w:id="173" w:name="CapabilityStatement.rest.security"/>
+        <w:bookmarkEnd w:id="173"/>
         <w:r>
           <w:rPr>
             <w:b/>
@@ -12477,9 +12649,9 @@
           <w:lang w:val="en-US"/>
         </w:rPr>
       </w:pPr>
-      <w:bookmarkStart w:id="160" w:name="_Toc336000611"/>
-      <w:bookmarkStart w:id="161" w:name="_Toc428776536"/>
-      <w:bookmarkEnd w:id="160"/>
+      <w:bookmarkStart w:id="174" w:name="_Toc336000611"/>
+      <w:bookmarkStart w:id="175" w:name="_Toc428776536"/>
+      <w:bookmarkEnd w:id="174"/>
       <w:r>
         <w:rPr>
           <w:lang w:val="en-US"/>
@@ -12499,13 +12671,13 @@
         </w:rPr>
         <w:t>Transactions</w:t>
       </w:r>
-      <w:bookmarkEnd w:id="161"/>
+      <w:bookmarkEnd w:id="175"/>
     </w:p>
     <w:p>
       <w:pPr>
         <w:pStyle w:val="EditorInstructions"/>
       </w:pPr>
-      <w:bookmarkStart w:id="162" w:name="_Toc75083611"/>
+      <w:bookmarkStart w:id="176" w:name="_Toc75083611"/>
       <w:r>
         <w:t xml:space="preserve">Add </w:t>
       </w:r>
@@ -12515,7 +12687,7 @@
       <w:r>
         <w:t xml:space="preserve"> </w:t>
       </w:r>
-      <w:bookmarkEnd w:id="162"/>
+      <w:bookmarkEnd w:id="176"/>
       <w:r>
         <w:t>3.71</w:t>
       </w:r>
@@ -12528,12 +12700,12 @@
           <w:numId w:val="0"/>
         </w:numPr>
         <w:rPr>
-          <w:ins w:id="163" w:author="walco@walkit.nl" w:date="2019-09-21T20:18:00Z"/>
+          <w:ins w:id="177" w:author="walco@walkit.nl" w:date="2019-09-21T20:18:00Z"/>
           <w:noProof w:val="0"/>
           <w:lang w:val="en-US"/>
         </w:rPr>
       </w:pPr>
-      <w:bookmarkStart w:id="164" w:name="_Toc428776537"/>
+      <w:bookmarkStart w:id="178" w:name="_Toc428776537"/>
       <w:r>
         <w:rPr>
           <w:noProof w:val="0"/>
@@ -12569,17 +12741,17 @@
         </w:rPr>
         <w:t xml:space="preserve"> Token</w:t>
       </w:r>
-      <w:bookmarkEnd w:id="164"/>
+      <w:bookmarkEnd w:id="178"/>
     </w:p>
     <w:p>
       <w:pPr>
         <w:pStyle w:val="BodyText"/>
         <w:rPr>
-          <w:ins w:id="165" w:author="walco@walkit.nl" w:date="2019-09-21T20:18:00Z"/>
-        </w:rPr>
-      </w:pPr>
-      <w:commentRangeStart w:id="166"/>
-      <w:ins w:id="167" w:author="walco@walkit.nl" w:date="2019-09-21T20:18:00Z">
+          <w:ins w:id="179" w:author="walco@walkit.nl" w:date="2019-09-21T20:18:00Z"/>
+        </w:rPr>
+      </w:pPr>
+      <w:commentRangeStart w:id="180"/>
+      <w:ins w:id="181" w:author="walco@walkit.nl" w:date="2019-09-21T20:18:00Z">
         <w:r>
           <w:t>This transaction is used to obtain access token for use in a HTTP RESTful resource request. There are many methods to obtain a token, most of them are project-and deployment-specific. [RFC6749] defines the following methods:</w:t>
         </w:r>
@@ -12593,10 +12765,10 @@
           <w:numId w:val="50"/>
         </w:numPr>
         <w:rPr>
-          <w:ins w:id="168" w:author="walco@walkit.nl" w:date="2019-09-21T20:18:00Z"/>
-        </w:rPr>
-      </w:pPr>
-      <w:ins w:id="169" w:author="walco@walkit.nl" w:date="2019-09-21T20:18:00Z">
+          <w:ins w:id="182" w:author="walco@walkit.nl" w:date="2019-09-21T20:18:00Z"/>
+        </w:rPr>
+      </w:pPr>
+      <w:ins w:id="183" w:author="walco@walkit.nl" w:date="2019-09-21T20:18:00Z">
         <w:r>
           <w:rPr>
             <w:i/>
@@ -12616,10 +12788,10 @@
           <w:numId w:val="50"/>
         </w:numPr>
         <w:rPr>
-          <w:ins w:id="170" w:author="walco@walkit.nl" w:date="2019-09-21T20:18:00Z"/>
-        </w:rPr>
-      </w:pPr>
-      <w:ins w:id="171" w:author="walco@walkit.nl" w:date="2019-09-21T20:18:00Z">
+          <w:ins w:id="184" w:author="walco@walkit.nl" w:date="2019-09-21T20:18:00Z"/>
+        </w:rPr>
+      </w:pPr>
+      <w:ins w:id="185" w:author="walco@walkit.nl" w:date="2019-09-21T20:18:00Z">
         <w:r>
           <w:rPr>
             <w:i/>
@@ -12639,10 +12811,10 @@
           <w:numId w:val="50"/>
         </w:numPr>
         <w:rPr>
-          <w:ins w:id="172" w:author="walco@walkit.nl" w:date="2019-09-21T20:18:00Z"/>
-        </w:rPr>
-      </w:pPr>
-      <w:ins w:id="173" w:author="walco@walkit.nl" w:date="2019-09-21T20:18:00Z">
+          <w:ins w:id="186" w:author="walco@walkit.nl" w:date="2019-09-21T20:18:00Z"/>
+        </w:rPr>
+      </w:pPr>
+      <w:ins w:id="187" w:author="walco@walkit.nl" w:date="2019-09-21T20:18:00Z">
         <w:r>
           <w:rPr>
             <w:i/>
@@ -12662,10 +12834,10 @@
           <w:numId w:val="50"/>
         </w:numPr>
         <w:rPr>
-          <w:ins w:id="174" w:author="walco@walkit.nl" w:date="2019-09-21T20:18:00Z"/>
-        </w:rPr>
-      </w:pPr>
-      <w:ins w:id="175" w:author="walco@walkit.nl" w:date="2019-09-21T20:18:00Z">
+          <w:ins w:id="188" w:author="walco@walkit.nl" w:date="2019-09-21T20:18:00Z"/>
+        </w:rPr>
+      </w:pPr>
+      <w:ins w:id="189" w:author="walco@walkit.nl" w:date="2019-09-21T20:18:00Z">
         <w:r>
           <w:rPr>
             <w:i/>
@@ -12681,10 +12853,10 @@
       <w:pPr>
         <w:pStyle w:val="BodyText"/>
         <w:rPr>
-          <w:ins w:id="176" w:author="walco@walkit.nl" w:date="2019-09-21T20:18:00Z"/>
-        </w:rPr>
-      </w:pPr>
-      <w:ins w:id="177" w:author="walco@walkit.nl" w:date="2019-09-21T20:18:00Z">
+          <w:ins w:id="190" w:author="walco@walkit.nl" w:date="2019-09-21T20:18:00Z"/>
+        </w:rPr>
+      </w:pPr>
+      <w:ins w:id="191" w:author="walco@walkit.nl" w:date="2019-09-21T20:18:00Z">
         <w:r>
           <w:t xml:space="preserve">This profile is scoped to confidential </w:t>
         </w:r>
@@ -12724,16 +12896,16 @@
           <w:t xml:space="preserve"> SHOULD be supported by the Authorization Server</w:t>
         </w:r>
       </w:ins>
-      <w:commentRangeEnd w:id="166"/>
-      <w:ins w:id="178" w:author="walco@walkit.nl" w:date="2019-09-21T20:24:00Z">
+      <w:commentRangeEnd w:id="180"/>
+      <w:ins w:id="192" w:author="walco@walkit.nl" w:date="2019-09-21T20:24:00Z">
         <w:r>
           <w:rPr>
             <w:rStyle w:val="CommentReference"/>
           </w:rPr>
-          <w:commentReference w:id="166"/>
+          <w:commentReference w:id="180"/>
         </w:r>
       </w:ins>
-      <w:ins w:id="179" w:author="walco@walkit.nl" w:date="2019-09-21T20:18:00Z">
+      <w:ins w:id="193" w:author="walco@walkit.nl" w:date="2019-09-21T20:18:00Z">
         <w:r>
           <w:t xml:space="preserve">.  </w:t>
         </w:r>
@@ -12742,7 +12914,7 @@
     <w:p>
       <w:pPr>
         <w:pStyle w:val="BodyText"/>
-        <w:pPrChange w:id="180" w:author="walco@walkit.nl" w:date="2019-09-21T20:18:00Z">
+        <w:pPrChange w:id="194" w:author="walco@walkit.nl" w:date="2019-09-21T20:18:00Z">
           <w:pPr>
             <w:pStyle w:val="Heading2"/>
             <w:numPr>
@@ -12769,7 +12941,7 @@
           <w:lang w:val="en-US"/>
         </w:rPr>
       </w:pPr>
-      <w:bookmarkStart w:id="181" w:name="_Toc428776538"/>
+      <w:bookmarkStart w:id="195" w:name="_Toc428776538"/>
       <w:r>
         <w:rPr>
           <w:noProof w:val="0"/>
@@ -12784,7 +12956,7 @@
         </w:rPr>
         <w:t>.1 Scope</w:t>
       </w:r>
-      <w:bookmarkEnd w:id="181"/>
+      <w:bookmarkEnd w:id="195"/>
     </w:p>
     <w:p>
       <w:pPr>
@@ -12815,7 +12987,7 @@
           <w:lang w:val="en-US"/>
         </w:rPr>
       </w:pPr>
-      <w:bookmarkStart w:id="182" w:name="_Toc428776539"/>
+      <w:bookmarkStart w:id="196" w:name="_Toc428776539"/>
       <w:r>
         <w:rPr>
           <w:noProof w:val="0"/>
@@ -12851,7 +13023,7 @@
         </w:rPr>
         <w:t>Roles</w:t>
       </w:r>
-      <w:bookmarkEnd w:id="182"/>
+      <w:bookmarkEnd w:id="196"/>
     </w:p>
     <w:p>
       <w:pPr>
@@ -13028,7 +13200,7 @@
                           </a:ln>
                           <a:extLst>
                             <a:ext uri="{909E8E84-426E-40dd-AFC4-6F175D3DCCD1}">
-                              <a14:hiddenFill xmlns="" xmlns:mo="http://schemas.microsoft.com/office/mac/office/2008/main" xmlns:mv="urn:schemas-microsoft-com:mac:vml" xmlns:o="urn:schemas-microsoft-com:office:office" xmlns:v="urn:schemas-microsoft-com:vml" xmlns:w10="urn:schemas-microsoft-com:office:word" xmlns:w="http://schemas.openxmlformats.org/wordprocessingml/2006/main" xmlns:a14="http://schemas.microsoft.com/office/drawing/2010/main">
+                              <a14:hiddenFill xmlns:a14="http://schemas.microsoft.com/office/drawing/2010/main" xmlns:w="http://schemas.openxmlformats.org/wordprocessingml/2006/main" xmlns:w10="urn:schemas-microsoft-com:office:word" xmlns:v="urn:schemas-microsoft-com:vml" xmlns:o="urn:schemas-microsoft-com:office:office" xmlns:mv="urn:schemas-microsoft-com:mac:vml" xmlns:mo="http://schemas.microsoft.com/office/mac/office/2008/main" xmlns="">
                                 <a:noFill/>
                               </a14:hiddenFill>
                             </a:ext>
@@ -13120,7 +13292,7 @@
                           </a:ln>
                           <a:extLst>
                             <a:ext uri="{909E8E84-426E-40dd-AFC4-6F175D3DCCD1}">
-                              <a14:hiddenFill xmlns="" xmlns:mo="http://schemas.microsoft.com/office/mac/office/2008/main" xmlns:mv="urn:schemas-microsoft-com:mac:vml" xmlns:o="urn:schemas-microsoft-com:office:office" xmlns:v="urn:schemas-microsoft-com:vml" xmlns:w10="urn:schemas-microsoft-com:office:word" xmlns:w="http://schemas.openxmlformats.org/wordprocessingml/2006/main" xmlns:a14="http://schemas.microsoft.com/office/drawing/2010/main">
+                              <a14:hiddenFill xmlns:a14="http://schemas.microsoft.com/office/drawing/2010/main" xmlns:w="http://schemas.openxmlformats.org/wordprocessingml/2006/main" xmlns:w10="urn:schemas-microsoft-com:office:word" xmlns:v="urn:schemas-microsoft-com:vml" xmlns:o="urn:schemas-microsoft-com:office:office" xmlns:mv="urn:schemas-microsoft-com:mac:vml" xmlns:mo="http://schemas.microsoft.com/office/mac/office/2008/main" xmlns="">
                                 <a:noFill/>
                               </a14:hiddenFill>
                             </a:ext>
@@ -13136,7 +13308,7 @@
           </mc:Choice>
           <mc:Fallback>
             <w:pict>
-              <v:group w14:anchorId="5F1704E2" id="Canvas 152" o:spid="_x0000_s1039" editas="canvas" style="width:293.4pt;height:121.2pt;mso-position-horizontal-relative:char;mso-position-vertical-relative:line" coordsize="37261,15392" o:gfxdata="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">
+              <v:group w14:anchorId="5F1704E2" id="Canvas 152" o:spid="_x0000_s1039" editas="canvas" style="width:293.4pt;height:121.2pt;mso-position-horizontal-relative:char;mso-position-vertical-relative:line" coordsize="37261,15392" o:gfxdata="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">
                 <v:shape id="_x0000_s1040" type="#_x0000_t75" style="position:absolute;width:37261;height:15392;visibility:visible;mso-wrap-style:square">
                   <v:fill o:detectmouseclick="t"/>
                   <v:path o:connecttype="none"/>
@@ -13483,7 +13655,7 @@
           <w:lang w:val="en-US"/>
         </w:rPr>
       </w:pPr>
-      <w:bookmarkStart w:id="183" w:name="_Toc428776540"/>
+      <w:bookmarkStart w:id="197" w:name="_Toc428776540"/>
       <w:r>
         <w:rPr>
           <w:noProof w:val="0"/>
@@ -13505,7 +13677,7 @@
         </w:rPr>
         <w:t>s</w:t>
       </w:r>
-      <w:bookmarkEnd w:id="183"/>
+      <w:bookmarkEnd w:id="197"/>
     </w:p>
     <w:p>
       <w:pPr>
@@ -13529,10 +13701,10 @@
       <w:pPr>
         <w:pStyle w:val="ListBullet2"/>
         <w:rPr>
-          <w:del w:id="184" w:author="walco@walkit.nl" w:date="2019-09-21T12:24:00Z"/>
-        </w:rPr>
-      </w:pPr>
-      <w:del w:id="185" w:author="walco@walkit.nl" w:date="2019-09-21T12:24:00Z">
+          <w:del w:id="198" w:author="walco@walkit.nl" w:date="2019-09-21T12:24:00Z"/>
+        </w:rPr>
+      </w:pPr>
+      <w:del w:id="199" w:author="walco@walkit.nl" w:date="2019-09-21T12:24:00Z">
         <w:r>
           <w:delText>RFC</w:delText>
         </w:r>
@@ -13554,7 +13726,7 @@
         <w:rPr>
           <w:b/>
           <w:bCs/>
-          <w:rPrChange w:id="186" w:author="walco@walkit.nl" w:date="2019-09-20T16:58:00Z">
+          <w:rPrChange w:id="200" w:author="walco@walkit.nl" w:date="2019-09-20T16:58:00Z">
             <w:rPr>
               <w:i/>
               <w:iCs/>
@@ -13562,10 +13734,10 @@
           </w:rPrChange>
         </w:rPr>
       </w:pPr>
-      <w:ins w:id="187" w:author="walco@walkit.nl" w:date="2019-09-20T16:58:00Z">
-        <w:r>
-          <w:rPr>
-            <w:rPrChange w:id="188" w:author="walco@walkit.nl" w:date="2019-09-20T16:58:00Z">
+      <w:ins w:id="201" w:author="walco@walkit.nl" w:date="2019-09-20T16:58:00Z">
+        <w:r>
+          <w:rPr>
+            <w:rPrChange w:id="202" w:author="walco@walkit.nl" w:date="2019-09-20T16:58:00Z">
               <w:rPr>
                 <w:b/>
                 <w:bCs/>
@@ -13575,7 +13747,7 @@
           <w:t>RFC 7519</w:t>
         </w:r>
       </w:ins>
-      <w:del w:id="189" w:author="walco@walkit.nl" w:date="2019-09-20T16:58:00Z">
+      <w:del w:id="203" w:author="walco@walkit.nl" w:date="2019-09-20T16:58:00Z">
         <w:r>
           <w:delText>RFC-draft</w:delText>
         </w:r>
@@ -13584,7 +13756,7 @@
         <w:tab/>
         <w:t>JSON Web Token (JWT)</w:t>
       </w:r>
-      <w:del w:id="190" w:author="walco@walkit.nl" w:date="2019-09-20T16:58:00Z">
+      <w:del w:id="204" w:author="walco@walkit.nl" w:date="2019-09-20T16:58:00Z">
         <w:r>
           <w:delText xml:space="preserve">  </w:delText>
         </w:r>
@@ -13605,12 +13777,12 @@
           <w:iCs/>
         </w:rPr>
       </w:pPr>
-      <w:ins w:id="191" w:author="walco@walkit.nl" w:date="2019-09-20T17:00:00Z">
+      <w:ins w:id="205" w:author="walco@walkit.nl" w:date="2019-09-20T17:00:00Z">
         <w:r>
           <w:t>RFC 7523</w:t>
         </w:r>
       </w:ins>
-      <w:del w:id="192" w:author="walco@walkit.nl" w:date="2019-09-20T17:00:00Z">
+      <w:del w:id="206" w:author="walco@walkit.nl" w:date="2019-09-20T17:00:00Z">
         <w:r>
           <w:delText>RFC-draft</w:delText>
         </w:r>
@@ -13619,7 +13791,7 @@
         <w:tab/>
         <w:t xml:space="preserve">JSON Web Token (JWT) </w:t>
       </w:r>
-      <w:ins w:id="193" w:author="walco@walkit.nl" w:date="2019-09-20T17:01:00Z">
+      <w:ins w:id="207" w:author="walco@walkit.nl" w:date="2019-09-20T17:01:00Z">
         <w:r>
           <w:t>Profile for OAuth 2.0 Client Authentication and Authorization Grants</w:t>
         </w:r>
@@ -13627,12 +13799,12 @@
           <w:t xml:space="preserve"> </w:t>
         </w:r>
       </w:ins>
-      <w:del w:id="194" w:author="walco@walkit.nl" w:date="2019-09-20T17:01:00Z">
+      <w:del w:id="208" w:author="walco@walkit.nl" w:date="2019-09-20T17:01:00Z">
         <w:r>
           <w:delText xml:space="preserve">Bearer Token Profiles for OAuth 2.0 </w:delText>
         </w:r>
       </w:del>
-      <w:del w:id="195" w:author="walco@walkit.nl" w:date="2019-09-20T17:00:00Z">
+      <w:del w:id="209" w:author="walco@walkit.nl" w:date="2019-09-20T17:00:00Z">
         <w:r>
           <w:rPr>
             <w:i/>
@@ -13649,12 +13821,12 @@
       <w:r>
         <w:t>RFC</w:t>
       </w:r>
-      <w:ins w:id="196" w:author="walco@walkit.nl" w:date="2019-09-20T17:01:00Z">
+      <w:ins w:id="210" w:author="walco@walkit.nl" w:date="2019-09-20T17:01:00Z">
         <w:r>
           <w:t xml:space="preserve"> 7522</w:t>
         </w:r>
       </w:ins>
-      <w:del w:id="197" w:author="walco@walkit.nl" w:date="2019-09-20T17:01:00Z">
+      <w:del w:id="211" w:author="walco@walkit.nl" w:date="2019-09-20T17:01:00Z">
         <w:r>
           <w:delText>-draft</w:delText>
         </w:r>
@@ -13663,7 +13835,7 @@
         <w:tab/>
         <w:t>SAML 2.0 Profile for OAuth 2.0 Client Authentication and Authorization Grants</w:t>
       </w:r>
-      <w:del w:id="198" w:author="walco@walkit.nl" w:date="2019-09-20T17:02:00Z">
+      <w:del w:id="212" w:author="walco@walkit.nl" w:date="2019-09-20T17:02:00Z">
         <w:r>
           <w:delText xml:space="preserve"> </w:delText>
         </w:r>
@@ -13688,7 +13860,7 @@
           <w:lang w:val="en-US"/>
         </w:rPr>
       </w:pPr>
-      <w:bookmarkStart w:id="199" w:name="_Toc428776541"/>
+      <w:bookmarkStart w:id="213" w:name="_Toc428776541"/>
       <w:r>
         <w:rPr>
           <w:noProof w:val="0"/>
@@ -13703,7 +13875,7 @@
         </w:rPr>
         <w:t>.4 Interaction Diagram</w:t>
       </w:r>
-      <w:bookmarkEnd w:id="199"/>
+      <w:bookmarkEnd w:id="213"/>
     </w:p>
     <w:p>
       <w:pPr>
@@ -13812,16 +13984,8 @@
           <w:noProof w:val="0"/>
         </w:rPr>
         <w:lastRenderedPageBreak/>
-        <w:t>@</w:t>
-      </w:r>
-      <w:proofErr w:type="spellStart"/>
-      <w:r>
-        <w:rPr>
-          <w:noProof w:val="0"/>
-        </w:rPr>
-        <w:t>startuml</w:t>
-      </w:r>
-      <w:proofErr w:type="spellEnd"/>
+        <w:t>@startuml</w:t>
+      </w:r>
     </w:p>
     <w:p>
       <w:pPr>
@@ -14134,16 +14298,8 @@
         <w:rPr>
           <w:noProof w:val="0"/>
         </w:rPr>
-        <w:t>@</w:t>
-      </w:r>
-      <w:proofErr w:type="spellStart"/>
-      <w:r>
-        <w:rPr>
-          <w:noProof w:val="0"/>
-        </w:rPr>
-        <w:t>enduml</w:t>
-      </w:r>
-      <w:proofErr w:type="spellEnd"/>
+        <w:t>@enduml</w:t>
+      </w:r>
     </w:p>
     <w:p>
       <w:pPr>
@@ -14336,7 +14492,7 @@
           <w:lang w:val="en-US"/>
         </w:rPr>
       </w:pPr>
-      <w:bookmarkStart w:id="200" w:name="_Toc428776542"/>
+      <w:bookmarkStart w:id="214" w:name="_Toc428776542"/>
       <w:r>
         <w:rPr>
           <w:noProof w:val="0"/>
@@ -14358,13 +14514,13 @@
         </w:rPr>
         <w:t>Authorization Request</w:t>
       </w:r>
-      <w:bookmarkEnd w:id="200"/>
-    </w:p>
-    <w:bookmarkEnd w:id="85"/>
-    <w:bookmarkEnd w:id="86"/>
-    <w:bookmarkEnd w:id="87"/>
-    <w:bookmarkEnd w:id="88"/>
-    <w:bookmarkEnd w:id="89"/>
+      <w:bookmarkEnd w:id="214"/>
+    </w:p>
+    <w:bookmarkEnd w:id="98"/>
+    <w:bookmarkEnd w:id="99"/>
+    <w:bookmarkEnd w:id="100"/>
+    <w:bookmarkEnd w:id="101"/>
+    <w:bookmarkEnd w:id="102"/>
     <w:p>
       <w:pPr>
         <w:pStyle w:val="BodyText"/>
@@ -14391,7 +14547,7 @@
           <w:lang w:val="en-US"/>
         </w:rPr>
       </w:pPr>
-      <w:bookmarkStart w:id="201" w:name="_Toc428776543"/>
+      <w:bookmarkStart w:id="215" w:name="_Toc428776543"/>
       <w:r>
         <w:rPr>
           <w:noProof w:val="0"/>
@@ -14406,7 +14562,7 @@
         </w:rPr>
         <w:t>.4.1.1 Trigger Events</w:t>
       </w:r>
-      <w:bookmarkEnd w:id="201"/>
+      <w:bookmarkEnd w:id="215"/>
     </w:p>
     <w:p>
       <w:pPr>
@@ -14449,7 +14605,7 @@
           <w:lang w:val="en-US"/>
         </w:rPr>
       </w:pPr>
-      <w:bookmarkStart w:id="202" w:name="_Toc428776544"/>
+      <w:bookmarkStart w:id="216" w:name="_Toc428776544"/>
       <w:r>
         <w:rPr>
           <w:noProof w:val="0"/>
@@ -14464,7 +14620,7 @@
         </w:rPr>
         <w:t>.4.1.2 Message Semantics</w:t>
       </w:r>
-      <w:bookmarkEnd w:id="202"/>
+      <w:bookmarkEnd w:id="216"/>
     </w:p>
     <w:p>
       <w:pPr>
@@ -14543,7 +14699,7 @@
           <w:lang w:val="en-US"/>
         </w:rPr>
       </w:pPr>
-      <w:bookmarkStart w:id="203" w:name="_Toc428776545"/>
+      <w:bookmarkStart w:id="217" w:name="_Toc428776545"/>
       <w:r>
         <w:rPr>
           <w:noProof w:val="0"/>
@@ -14579,7 +14735,7 @@
         </w:rPr>
         <w:t>)</w:t>
       </w:r>
-      <w:bookmarkEnd w:id="203"/>
+      <w:bookmarkEnd w:id="217"/>
       <w:r>
         <w:rPr>
           <w:noProof w:val="0"/>
@@ -14610,7 +14766,7 @@
       <w:r>
         <w:t xml:space="preserve"> as specified in </w:t>
       </w:r>
-      <w:del w:id="204" w:author="walco@walkit.nl" w:date="2019-09-21T12:27:00Z">
+      <w:del w:id="218" w:author="walco@walkit.nl" w:date="2019-09-21T12:27:00Z">
         <w:r>
           <w:rPr>
             <w:i/>
@@ -14626,7 +14782,7 @@
           <w:delText>token</w:delText>
         </w:r>
       </w:del>
-      <w:ins w:id="205" w:author="walco@walkit.nl" w:date="2019-09-21T12:27:00Z">
+      <w:ins w:id="219" w:author="walco@walkit.nl" w:date="2019-09-21T12:27:00Z">
         <w:r>
           <w:rPr>
             <w:i/>
@@ -14635,7 +14791,7 @@
           <w:t>RFC 7519</w:t>
         </w:r>
       </w:ins>
-      <w:del w:id="206" w:author="walco@walkit.nl" w:date="2019-09-21T12:29:00Z">
+      <w:del w:id="220" w:author="walco@walkit.nl" w:date="2019-09-21T12:29:00Z">
         <w:r>
           <w:rPr>
             <w:i/>
@@ -14890,12 +15046,12 @@
             <w:pPr>
               <w:pStyle w:val="TableEntry"/>
             </w:pPr>
-            <w:del w:id="207" w:author="walco@walkit.nl" w:date="2019-09-21T12:29:00Z">
+            <w:del w:id="221" w:author="walco@walkit.nl" w:date="2019-09-21T12:29:00Z">
               <w:r>
                 <w:delText>Draft json-web-token</w:delText>
               </w:r>
             </w:del>
-            <w:ins w:id="208" w:author="walco@walkit.nl" w:date="2019-09-21T12:29:00Z">
+            <w:ins w:id="222" w:author="walco@walkit.nl" w:date="2019-09-21T12:29:00Z">
               <w:r>
                 <w:t>RFC 7519</w:t>
               </w:r>
@@ -14969,12 +15125,12 @@
             <w:pPr>
               <w:pStyle w:val="TableEntry"/>
             </w:pPr>
-            <w:del w:id="209" w:author="walco@walkit.nl" w:date="2019-09-21T11:51:00Z">
+            <w:del w:id="223" w:author="walco@walkit.nl" w:date="2019-09-21T11:51:00Z">
               <w:r>
                 <w:delText>Draft json-web-token Section 4</w:delText>
               </w:r>
             </w:del>
-            <w:ins w:id="210" w:author="walco@walkit.nl" w:date="2019-09-21T11:51:00Z">
+            <w:ins w:id="224" w:author="walco@walkit.nl" w:date="2019-09-21T11:51:00Z">
               <w:r>
                 <w:t>OpenID Connect Core Section 5.1</w:t>
               </w:r>
@@ -14984,7 +15140,7 @@
       </w:tr>
       <w:tr>
         <w:trPr>
-          <w:ins w:id="211" w:author="walco@walkit.nl" w:date="2019-09-21T11:49:00Z"/>
+          <w:ins w:id="225" w:author="walco@walkit.nl" w:date="2019-09-21T11:49:00Z"/>
         </w:trPr>
         <w:tc>
           <w:tcPr>
@@ -14995,10 +15151,10 @@
             <w:pPr>
               <w:pStyle w:val="TableEntry"/>
               <w:rPr>
-                <w:ins w:id="212" w:author="walco@walkit.nl" w:date="2019-09-21T11:49:00Z"/>
+                <w:ins w:id="226" w:author="walco@walkit.nl" w:date="2019-09-21T11:49:00Z"/>
               </w:rPr>
             </w:pPr>
-            <w:ins w:id="213" w:author="walco@walkit.nl" w:date="2019-09-21T11:49:00Z">
+            <w:ins w:id="227" w:author="walco@walkit.nl" w:date="2019-09-21T11:49:00Z">
               <w:r>
                 <w:t>name</w:t>
               </w:r>
@@ -15014,10 +15170,10 @@
             <w:pPr>
               <w:pStyle w:val="TableEntry"/>
               <w:rPr>
-                <w:ins w:id="214" w:author="walco@walkit.nl" w:date="2019-09-21T11:49:00Z"/>
+                <w:ins w:id="228" w:author="walco@walkit.nl" w:date="2019-09-21T11:49:00Z"/>
               </w:rPr>
             </w:pPr>
-            <w:ins w:id="215" w:author="walco@walkit.nl" w:date="2019-09-21T11:49:00Z">
+            <w:ins w:id="229" w:author="walco@walkit.nl" w:date="2019-09-21T11:49:00Z">
               <w:r>
                 <w:t>O</w:t>
               </w:r>
@@ -15033,10 +15189,10 @@
             <w:pPr>
               <w:pStyle w:val="TableEntry"/>
               <w:rPr>
-                <w:ins w:id="216" w:author="walco@walkit.nl" w:date="2019-09-21T11:49:00Z"/>
+                <w:ins w:id="230" w:author="walco@walkit.nl" w:date="2019-09-21T11:49:00Z"/>
               </w:rPr>
             </w:pPr>
-            <w:ins w:id="217" w:author="walco@walkit.nl" w:date="2019-09-21T11:49:00Z">
+            <w:ins w:id="231" w:author="walco@walkit.nl" w:date="2019-09-21T11:49:00Z">
               <w:r>
                 <w:t>Plain text user’s name</w:t>
               </w:r>
@@ -15052,10 +15208,10 @@
             <w:pPr>
               <w:pStyle w:val="TableEntry"/>
               <w:rPr>
-                <w:ins w:id="218" w:author="walco@walkit.nl" w:date="2019-09-21T11:49:00Z"/>
+                <w:ins w:id="232" w:author="walco@walkit.nl" w:date="2019-09-21T11:49:00Z"/>
               </w:rPr>
             </w:pPr>
-            <w:ins w:id="219" w:author="walco@walkit.nl" w:date="2019-09-21T11:52:00Z">
+            <w:ins w:id="233" w:author="walco@walkit.nl" w:date="2019-09-21T11:52:00Z">
               <w:r>
                 <w:t>OpenID Connect Core Section 5.1</w:t>
               </w:r>
@@ -15117,12 +15273,12 @@
             <w:pPr>
               <w:pStyle w:val="TableEntry"/>
             </w:pPr>
-            <w:del w:id="220" w:author="walco@walkit.nl" w:date="2019-09-21T12:33:00Z">
+            <w:del w:id="234" w:author="walco@walkit.nl" w:date="2019-09-21T12:33:00Z">
               <w:r>
                 <w:delText>Draft json-web-token</w:delText>
               </w:r>
             </w:del>
-            <w:ins w:id="221" w:author="walco@walkit.nl" w:date="2019-09-21T12:33:00Z">
+            <w:ins w:id="235" w:author="walco@walkit.nl" w:date="2019-09-21T12:33:00Z">
               <w:r>
                 <w:t>RFC 7519</w:t>
               </w:r>
@@ -15185,12 +15341,12 @@
             <w:pPr>
               <w:pStyle w:val="TableEntry"/>
             </w:pPr>
-            <w:del w:id="222" w:author="walco@walkit.nl" w:date="2019-09-21T12:33:00Z">
+            <w:del w:id="236" w:author="walco@walkit.nl" w:date="2019-09-21T12:33:00Z">
               <w:r>
                 <w:delText>Draft json-web-token</w:delText>
               </w:r>
             </w:del>
-            <w:ins w:id="223" w:author="walco@walkit.nl" w:date="2019-09-21T12:33:00Z">
+            <w:ins w:id="237" w:author="walco@walkit.nl" w:date="2019-09-21T12:33:00Z">
               <w:r>
                 <w:t>RFC 7519</w:t>
               </w:r>
@@ -15255,12 +15411,12 @@
             <w:pPr>
               <w:pStyle w:val="TableEntry"/>
             </w:pPr>
-            <w:del w:id="224" w:author="walco@walkit.nl" w:date="2019-09-21T12:33:00Z">
+            <w:del w:id="238" w:author="walco@walkit.nl" w:date="2019-09-21T12:33:00Z">
               <w:r>
                 <w:delText>Draft json-web-token</w:delText>
               </w:r>
             </w:del>
-            <w:ins w:id="225" w:author="walco@walkit.nl" w:date="2019-09-21T12:33:00Z">
+            <w:ins w:id="239" w:author="walco@walkit.nl" w:date="2019-09-21T12:33:00Z">
               <w:r>
                 <w:t>RFC 7519</w:t>
               </w:r>
@@ -15325,12 +15481,12 @@
             <w:pPr>
               <w:pStyle w:val="TableEntry"/>
             </w:pPr>
-            <w:del w:id="226" w:author="walco@walkit.nl" w:date="2019-09-21T12:33:00Z">
+            <w:del w:id="240" w:author="walco@walkit.nl" w:date="2019-09-21T12:33:00Z">
               <w:r>
                 <w:delText>Draft json-web-token</w:delText>
               </w:r>
             </w:del>
-            <w:ins w:id="227" w:author="walco@walkit.nl" w:date="2019-09-21T12:33:00Z">
+            <w:ins w:id="241" w:author="walco@walkit.nl" w:date="2019-09-21T12:33:00Z">
               <w:r>
                 <w:t>RFC 7519</w:t>
               </w:r>
@@ -15395,12 +15551,12 @@
             <w:pPr>
               <w:pStyle w:val="TableEntry"/>
             </w:pPr>
-            <w:del w:id="228" w:author="walco@walkit.nl" w:date="2019-09-21T12:33:00Z">
+            <w:del w:id="242" w:author="walco@walkit.nl" w:date="2019-09-21T12:33:00Z">
               <w:r>
                 <w:delText>Draft json-web-token</w:delText>
               </w:r>
             </w:del>
-            <w:ins w:id="229" w:author="walco@walkit.nl" w:date="2019-09-21T12:33:00Z">
+            <w:ins w:id="243" w:author="walco@walkit.nl" w:date="2019-09-21T12:33:00Z">
               <w:r>
                 <w:t>RFC 7519</w:t>
               </w:r>
@@ -15465,12 +15621,12 @@
             <w:pPr>
               <w:pStyle w:val="TableEntry"/>
             </w:pPr>
-            <w:del w:id="230" w:author="walco@walkit.nl" w:date="2019-09-21T12:33:00Z">
+            <w:del w:id="244" w:author="walco@walkit.nl" w:date="2019-09-21T12:33:00Z">
               <w:r>
                 <w:delText>Draft json-web-token</w:delText>
               </w:r>
             </w:del>
-            <w:ins w:id="231" w:author="walco@walkit.nl" w:date="2019-09-21T12:33:00Z">
+            <w:ins w:id="245" w:author="walco@walkit.nl" w:date="2019-09-21T12:33:00Z">
               <w:r>
                 <w:t>RFC 7519</w:t>
               </w:r>
@@ -15490,6 +15646,9 @@
     <w:p>
       <w:pPr>
         <w:pStyle w:val="BodyText"/>
+        <w:rPr>
+          <w:ins w:id="246" w:author="walco@walkit.nl" w:date="2020-06-11T13:54:00Z"/>
+        </w:rPr>
       </w:pPr>
       <w:r>
         <w:t xml:space="preserve">The </w:t>
@@ -15498,13 +15657,39 @@
         <w:t>Authorized Client, Authorization Server, and Resource Server</w:t>
       </w:r>
       <w:r>
-        <w:t xml:space="preserve"> shall support the following extensions to the JWT parameters</w:t>
-      </w:r>
+        <w:t xml:space="preserve"> shall support the following extensions to the JWT </w:t>
+      </w:r>
+      <w:del w:id="247" w:author="walco@walkit.nl" w:date="2020-06-11T13:50:00Z">
+        <w:r>
+          <w:delText>parameters</w:delText>
+        </w:r>
+      </w:del>
+      <w:ins w:id="248" w:author="walco@walkit.nl" w:date="2020-06-11T13:50:00Z">
+        <w:r>
+          <w:t>claims</w:t>
+        </w:r>
+      </w:ins>
       <w:r>
         <w:t xml:space="preserve">. </w:t>
       </w:r>
       <w:r>
-        <w:t>All of these parameters are option</w:t>
+        <w:t xml:space="preserve">All of these </w:t>
+      </w:r>
+      <w:del w:id="249" w:author="walco@walkit.nl" w:date="2020-06-11T13:50:00Z">
+        <w:r>
+          <w:delText xml:space="preserve">parameters </w:delText>
+        </w:r>
+      </w:del>
+      <w:ins w:id="250" w:author="walco@walkit.nl" w:date="2020-06-11T13:50:00Z">
+        <w:r>
+          <w:t>claims</w:t>
+        </w:r>
+        <w:r>
+          <w:t xml:space="preserve"> </w:t>
+        </w:r>
+      </w:ins>
+      <w:r>
+        <w:t>are option</w:t>
       </w:r>
       <w:r>
         <w:t>al</w:t>
@@ -15515,15 +15700,342 @@
       <w:r>
         <w:t xml:space="preserve">. </w:t>
       </w:r>
-      <w:r>
-        <w:t xml:space="preserve">The parameter content shall be the same as the content defined in </w:t>
-      </w:r>
-      <w:r>
-        <w:t>ITI-40</w:t>
-      </w:r>
-      <w:r>
-        <w:t xml:space="preserve">. </w:t>
-      </w:r>
+      <w:ins w:id="251" w:author="walco@walkit.nl" w:date="2020-06-11T13:56:00Z">
+        <w:r>
+          <w:t>However, i</w:t>
+        </w:r>
+      </w:ins>
+      <w:del w:id="252" w:author="walco@walkit.nl" w:date="2020-06-11T13:55:00Z">
+        <w:r>
+          <w:delText xml:space="preserve">The </w:delText>
+        </w:r>
+      </w:del>
+      <w:del w:id="253" w:author="walco@walkit.nl" w:date="2020-06-11T13:50:00Z">
+        <w:r>
+          <w:delText xml:space="preserve">parameter </w:delText>
+        </w:r>
+      </w:del>
+      <w:del w:id="254" w:author="walco@walkit.nl" w:date="2020-06-11T13:55:00Z">
+        <w:r>
+          <w:delText xml:space="preserve">content shall be the </w:delText>
+        </w:r>
+        <w:commentRangeStart w:id="255"/>
+        <w:r>
+          <w:delText xml:space="preserve">same as the content defined in </w:delText>
+        </w:r>
+        <w:r>
+          <w:delText>ITI-40</w:delText>
+        </w:r>
+        <w:commentRangeEnd w:id="255"/>
+        <w:r>
+          <w:rPr>
+            <w:rStyle w:val="CommentReference"/>
+          </w:rPr>
+          <w:commentReference w:id="255"/>
+        </w:r>
+        <w:r>
+          <w:delText xml:space="preserve">. </w:delText>
+        </w:r>
+      </w:del>
+      <w:ins w:id="256" w:author="walco@walkit.nl" w:date="2020-06-11T13:52:00Z">
+        <w:r>
+          <w:t>f present</w:t>
+        </w:r>
+      </w:ins>
+      <w:ins w:id="257" w:author="walco@walkit.nl" w:date="2020-06-11T13:53:00Z">
+        <w:r>
+          <w:t xml:space="preserve">, the claims </w:t>
+        </w:r>
+      </w:ins>
+      <w:ins w:id="258" w:author="walco@walkit.nl" w:date="2020-06-11T13:54:00Z">
+        <w:r>
+          <w:t>shall</w:t>
+        </w:r>
+      </w:ins>
+      <w:ins w:id="259" w:author="walco@walkit.nl" w:date="2020-06-11T13:53:00Z">
+        <w:r>
+          <w:t xml:space="preserve"> be wrapped in an “extensions” claim object that consists of the key ‘</w:t>
+        </w:r>
+        <w:proofErr w:type="spellStart"/>
+        <w:r>
+          <w:t>ihe_iua</w:t>
+        </w:r>
+        <w:proofErr w:type="spellEnd"/>
+        <w:r>
+          <w:t>’ and a</w:t>
+        </w:r>
+      </w:ins>
+      <w:ins w:id="260" w:author="walco@walkit.nl" w:date="2020-06-11T13:54:00Z">
+        <w:r>
+          <w:t xml:space="preserve"> value of a JSON object containing the claims</w:t>
+        </w:r>
+      </w:ins>
+      <w:ins w:id="261" w:author="walco@walkit.nl" w:date="2020-06-11T13:55:00Z">
+        <w:r>
+          <w:t>, as such</w:t>
+        </w:r>
+      </w:ins>
+    </w:p>
+    <w:p>
+      <w:pPr>
+        <w:pStyle w:val="HTMLPreformatted"/>
+        <w:rPr>
+          <w:ins w:id="262" w:author="walco@walkit.nl" w:date="2020-06-11T13:54:00Z"/>
+          <w:rFonts w:cs="Courier New"/>
+          <w:lang w:val="en-NL" w:eastAsia="en-GB"/>
+        </w:rPr>
+      </w:pPr>
+      <w:ins w:id="263" w:author="walco@walkit.nl" w:date="2020-06-11T13:54:00Z">
+        <w:r>
+          <w:tab/>
+        </w:r>
+        <w:r>
+          <w:rPr>
+            <w:rFonts w:cs="Courier New"/>
+            <w:lang w:val="en-NL" w:eastAsia="en-GB"/>
+          </w:rPr>
+          <w:t>"extensions" : {</w:t>
+        </w:r>
+      </w:ins>
+    </w:p>
+    <w:p>
+      <w:pPr>
+        <w:tabs>
+          <w:tab w:val="left" w:pos="916"/>
+          <w:tab w:val="left" w:pos="1832"/>
+          <w:tab w:val="left" w:pos="2748"/>
+          <w:tab w:val="left" w:pos="3664"/>
+          <w:tab w:val="left" w:pos="4580"/>
+          <w:tab w:val="left" w:pos="5496"/>
+          <w:tab w:val="left" w:pos="6412"/>
+          <w:tab w:val="left" w:pos="7328"/>
+          <w:tab w:val="left" w:pos="8244"/>
+          <w:tab w:val="left" w:pos="9160"/>
+          <w:tab w:val="left" w:pos="10076"/>
+          <w:tab w:val="left" w:pos="10992"/>
+          <w:tab w:val="left" w:pos="11908"/>
+          <w:tab w:val="left" w:pos="12824"/>
+          <w:tab w:val="left" w:pos="13740"/>
+          <w:tab w:val="left" w:pos="14656"/>
+        </w:tabs>
+        <w:spacing w:before="0"/>
+        <w:rPr>
+          <w:ins w:id="264" w:author="walco@walkit.nl" w:date="2020-06-11T13:54:00Z"/>
+          <w:rFonts w:ascii="Courier New" w:hAnsi="Courier New" w:cs="Courier New"/>
+          <w:sz w:val="20"/>
+          <w:lang w:val="en-NL" w:eastAsia="en-GB"/>
+        </w:rPr>
+      </w:pPr>
+      <w:ins w:id="265" w:author="walco@walkit.nl" w:date="2020-06-11T13:54:00Z">
+        <w:r>
+          <w:rPr>
+            <w:rFonts w:ascii="Courier New" w:hAnsi="Courier New" w:cs="Courier New"/>
+            <w:sz w:val="20"/>
+            <w:lang w:val="en-NL" w:eastAsia="en-GB"/>
+          </w:rPr>
+          <w:t xml:space="preserve">        "ihe_iua" : {</w:t>
+        </w:r>
+      </w:ins>
+    </w:p>
+    <w:p>
+      <w:pPr>
+        <w:tabs>
+          <w:tab w:val="left" w:pos="916"/>
+          <w:tab w:val="left" w:pos="1832"/>
+          <w:tab w:val="left" w:pos="2748"/>
+          <w:tab w:val="left" w:pos="3664"/>
+          <w:tab w:val="left" w:pos="4580"/>
+          <w:tab w:val="left" w:pos="5496"/>
+          <w:tab w:val="left" w:pos="6412"/>
+          <w:tab w:val="left" w:pos="7328"/>
+          <w:tab w:val="left" w:pos="8244"/>
+          <w:tab w:val="left" w:pos="9160"/>
+          <w:tab w:val="left" w:pos="10076"/>
+          <w:tab w:val="left" w:pos="10992"/>
+          <w:tab w:val="left" w:pos="11908"/>
+          <w:tab w:val="left" w:pos="12824"/>
+          <w:tab w:val="left" w:pos="13740"/>
+          <w:tab w:val="left" w:pos="14656"/>
+        </w:tabs>
+        <w:spacing w:before="0"/>
+        <w:rPr>
+          <w:ins w:id="266" w:author="walco@walkit.nl" w:date="2020-06-11T13:54:00Z"/>
+          <w:rFonts w:ascii="Courier New" w:hAnsi="Courier New" w:cs="Courier New"/>
+          <w:sz w:val="20"/>
+          <w:lang w:val="en-NL" w:eastAsia="en-GB"/>
+        </w:rPr>
+      </w:pPr>
+      <w:ins w:id="267" w:author="walco@walkit.nl" w:date="2020-06-11T13:54:00Z">
+        <w:r>
+          <w:rPr>
+            <w:rFonts w:ascii="Courier New" w:hAnsi="Courier New" w:cs="Courier New"/>
+            <w:sz w:val="20"/>
+            <w:lang w:val="en-NL" w:eastAsia="en-GB"/>
+          </w:rPr>
+          <w:t xml:space="preserve">           "subject_id":"John Iyouay",</w:t>
+        </w:r>
+      </w:ins>
+    </w:p>
+    <w:p>
+      <w:pPr>
+        <w:tabs>
+          <w:tab w:val="left" w:pos="916"/>
+          <w:tab w:val="left" w:pos="1832"/>
+          <w:tab w:val="left" w:pos="2748"/>
+          <w:tab w:val="left" w:pos="3664"/>
+          <w:tab w:val="left" w:pos="4580"/>
+          <w:tab w:val="left" w:pos="5496"/>
+          <w:tab w:val="left" w:pos="6412"/>
+          <w:tab w:val="left" w:pos="7328"/>
+          <w:tab w:val="left" w:pos="8244"/>
+          <w:tab w:val="left" w:pos="9160"/>
+          <w:tab w:val="left" w:pos="10076"/>
+          <w:tab w:val="left" w:pos="10992"/>
+          <w:tab w:val="left" w:pos="11908"/>
+          <w:tab w:val="left" w:pos="12824"/>
+          <w:tab w:val="left" w:pos="13740"/>
+          <w:tab w:val="left" w:pos="14656"/>
+        </w:tabs>
+        <w:spacing w:before="0"/>
+        <w:rPr>
+          <w:ins w:id="268" w:author="walco@walkit.nl" w:date="2020-06-11T13:54:00Z"/>
+          <w:rFonts w:ascii="Courier New" w:hAnsi="Courier New" w:cs="Courier New"/>
+          <w:sz w:val="20"/>
+          <w:lang w:val="en-NL" w:eastAsia="en-GB"/>
+        </w:rPr>
+      </w:pPr>
+      <w:ins w:id="269" w:author="walco@walkit.nl" w:date="2020-06-11T13:54:00Z">
+        <w:r>
+          <w:rPr>
+            <w:rFonts w:ascii="Courier New" w:hAnsi="Courier New" w:cs="Courier New"/>
+            <w:sz w:val="20"/>
+            <w:lang w:val="en-NL" w:eastAsia="en-GB"/>
+          </w:rPr>
+          <w:t xml:space="preserve">           ...</w:t>
+        </w:r>
+      </w:ins>
+    </w:p>
+    <w:p>
+      <w:pPr>
+        <w:tabs>
+          <w:tab w:val="left" w:pos="916"/>
+          <w:tab w:val="left" w:pos="1832"/>
+          <w:tab w:val="left" w:pos="2748"/>
+          <w:tab w:val="left" w:pos="3664"/>
+          <w:tab w:val="left" w:pos="4580"/>
+          <w:tab w:val="left" w:pos="5496"/>
+          <w:tab w:val="left" w:pos="6412"/>
+          <w:tab w:val="left" w:pos="7328"/>
+          <w:tab w:val="left" w:pos="8244"/>
+          <w:tab w:val="left" w:pos="9160"/>
+          <w:tab w:val="left" w:pos="10076"/>
+          <w:tab w:val="left" w:pos="10992"/>
+          <w:tab w:val="left" w:pos="11908"/>
+          <w:tab w:val="left" w:pos="12824"/>
+          <w:tab w:val="left" w:pos="13740"/>
+          <w:tab w:val="left" w:pos="14656"/>
+        </w:tabs>
+        <w:spacing w:before="0"/>
+        <w:rPr>
+          <w:ins w:id="270" w:author="walco@walkit.nl" w:date="2020-06-11T13:54:00Z"/>
+          <w:rFonts w:ascii="Courier New" w:hAnsi="Courier New" w:cs="Courier New"/>
+          <w:sz w:val="20"/>
+          <w:lang w:val="en-NL" w:eastAsia="en-GB"/>
+        </w:rPr>
+      </w:pPr>
+      <w:ins w:id="271" w:author="walco@walkit.nl" w:date="2020-06-11T13:54:00Z">
+        <w:r>
+          <w:rPr>
+            <w:rFonts w:ascii="Courier New" w:hAnsi="Courier New" w:cs="Courier New"/>
+            <w:sz w:val="20"/>
+            <w:lang w:val="en-NL" w:eastAsia="en-GB"/>
+          </w:rPr>
+          <w:t xml:space="preserve">         }</w:t>
+        </w:r>
+      </w:ins>
+    </w:p>
+    <w:p>
+      <w:pPr>
+        <w:tabs>
+          <w:tab w:val="left" w:pos="916"/>
+          <w:tab w:val="left" w:pos="1832"/>
+          <w:tab w:val="left" w:pos="2748"/>
+          <w:tab w:val="left" w:pos="3664"/>
+          <w:tab w:val="left" w:pos="4580"/>
+          <w:tab w:val="left" w:pos="5496"/>
+          <w:tab w:val="left" w:pos="6412"/>
+          <w:tab w:val="left" w:pos="7328"/>
+          <w:tab w:val="left" w:pos="8244"/>
+          <w:tab w:val="left" w:pos="9160"/>
+          <w:tab w:val="left" w:pos="10076"/>
+          <w:tab w:val="left" w:pos="10992"/>
+          <w:tab w:val="left" w:pos="11908"/>
+          <w:tab w:val="left" w:pos="12824"/>
+          <w:tab w:val="left" w:pos="13740"/>
+          <w:tab w:val="left" w:pos="14656"/>
+        </w:tabs>
+        <w:spacing w:before="0"/>
+        <w:rPr>
+          <w:ins w:id="272" w:author="walco@walkit.nl" w:date="2020-06-11T13:54:00Z"/>
+          <w:rFonts w:ascii="Courier New" w:hAnsi="Courier New" w:cs="Courier New"/>
+          <w:sz w:val="20"/>
+          <w:lang w:val="en-NL" w:eastAsia="en-GB"/>
+        </w:rPr>
+      </w:pPr>
+      <w:ins w:id="273" w:author="walco@walkit.nl" w:date="2020-06-11T13:54:00Z">
+        <w:r>
+          <w:rPr>
+            <w:rFonts w:ascii="Courier New" w:hAnsi="Courier New" w:cs="Courier New"/>
+            <w:sz w:val="20"/>
+            <w:lang w:val="en-NL" w:eastAsia="en-GB"/>
+          </w:rPr>
+          <w:t xml:space="preserve">      }</w:t>
+        </w:r>
+      </w:ins>
+    </w:p>
+    <w:p>
+      <w:pPr>
+        <w:pStyle w:val="BodyText"/>
+        <w:rPr>
+          <w:ins w:id="274" w:author="walco@walkit.nl" w:date="2020-06-11T13:52:00Z"/>
+        </w:rPr>
+      </w:pPr>
+    </w:p>
+    <w:p>
+      <w:pPr>
+        <w:pStyle w:val="BodyText"/>
+      </w:pPr>
+      <w:ins w:id="275" w:author="walco@walkit.nl" w:date="2020-06-11T13:55:00Z">
+        <w:r>
+          <w:t xml:space="preserve">The </w:t>
+        </w:r>
+        <w:r>
+          <w:t>claim</w:t>
+        </w:r>
+        <w:r>
+          <w:t xml:space="preserve"> </w:t>
+        </w:r>
+        <w:r>
+          <w:t xml:space="preserve">content shall be the </w:t>
+        </w:r>
+        <w:commentRangeStart w:id="276"/>
+        <w:r>
+          <w:t>same as the content defined in ITI-40</w:t>
+        </w:r>
+        <w:commentRangeEnd w:id="276"/>
+        <w:r>
+          <w:rPr>
+            <w:rStyle w:val="CommentReference"/>
+          </w:rPr>
+          <w:commentReference w:id="276"/>
+        </w:r>
+        <w:r>
+          <w:t>.</w:t>
+        </w:r>
+        <w:r>
+          <w:t xml:space="preserve"> </w:t>
+        </w:r>
+      </w:ins>
       <w:r>
         <w:t xml:space="preserve">The definition is summarized in this table for convenience. </w:t>
       </w:r>
@@ -15538,6 +16050,7 @@
         <w:pStyle w:val="TableTitle"/>
       </w:pPr>
       <w:r>
+        <w:lastRenderedPageBreak/>
         <w:t xml:space="preserve">Table </w:t>
       </w:r>
       <w:r>
@@ -15550,8 +16063,21 @@
         <w:t>2</w:t>
       </w:r>
       <w:r>
-        <w:t xml:space="preserve">: Extensions to JWT Parameters </w:t>
-      </w:r>
+        <w:t xml:space="preserve">: Extensions to JWT </w:t>
+      </w:r>
+      <w:del w:id="277" w:author="walco@walkit.nl" w:date="2020-06-11T13:50:00Z">
+        <w:r>
+          <w:delText xml:space="preserve">Parameters </w:delText>
+        </w:r>
+      </w:del>
+      <w:ins w:id="278" w:author="walco@walkit.nl" w:date="2020-06-11T13:50:00Z">
+        <w:r>
+          <w:t>Claims</w:t>
+        </w:r>
+        <w:r>
+          <w:t xml:space="preserve"> </w:t>
+        </w:r>
+      </w:ins>
     </w:p>
     <w:tbl>
       <w:tblPr>
@@ -15567,9 +16093,9 @@
         <w:tblLook w:val="01E0" w:firstRow="1" w:lastRow="1" w:firstColumn="1" w:lastColumn="1" w:noHBand="0" w:noVBand="0"/>
       </w:tblPr>
       <w:tblGrid>
-        <w:gridCol w:w="2993"/>
-        <w:gridCol w:w="2873"/>
-        <w:gridCol w:w="3710"/>
+        <w:gridCol w:w="2766"/>
+        <w:gridCol w:w="2511"/>
+        <w:gridCol w:w="4299"/>
       </w:tblGrid>
       <w:tr>
         <w:trPr>
@@ -15613,8 +16139,18 @@
               <w:pStyle w:val="TableEntryHeader"/>
             </w:pPr>
             <w:r>
-              <w:t>JWT Parameter</w:t>
-            </w:r>
+              <w:t xml:space="preserve">JWT </w:t>
+            </w:r>
+            <w:del w:id="279" w:author="walco@walkit.nl" w:date="2020-06-11T13:52:00Z">
+              <w:r>
+                <w:delText>Parameter</w:delText>
+              </w:r>
+            </w:del>
+            <w:ins w:id="280" w:author="walco@walkit.nl" w:date="2020-06-11T13:52:00Z">
+              <w:r>
+                <w:t>Claim</w:t>
+              </w:r>
+            </w:ins>
           </w:p>
         </w:tc>
       </w:tr>
@@ -15658,16 +16194,18 @@
             <w:pPr>
               <w:pStyle w:val="TableEntry"/>
             </w:pPr>
-            <w:del w:id="232" w:author="walco@walkit.nl" w:date="2019-09-21T11:48:00Z">
+            <w:del w:id="281" w:author="walco@walkit.nl" w:date="2019-09-21T11:48:00Z">
               <w:r>
                 <w:delText>SubjectID</w:delText>
               </w:r>
             </w:del>
-            <w:ins w:id="233" w:author="walco@walkit.nl" w:date="2019-09-21T11:48:00Z">
+            <w:proofErr w:type="spellStart"/>
+            <w:ins w:id="282" w:author="walco@walkit.nl" w:date="2020-06-11T13:48:00Z">
               <w:r>
-                <w:t>name</w:t>
+                <w:t>subject_id</w:t>
               </w:r>
             </w:ins>
+            <w:proofErr w:type="spellEnd"/>
           </w:p>
         </w:tc>
       </w:tr>
@@ -15711,29 +16249,75 @@
             <w:pPr>
               <w:pStyle w:val="TableEntry"/>
             </w:pPr>
-            <w:proofErr w:type="gramStart"/>
-            <w:ins w:id="234" w:author="walco@walkit.nl" w:date="2019-09-21T12:32:00Z">
+            <w:del w:id="283" w:author="walco@walkit.nl" w:date="2020-06-11T13:48:00Z">
               <w:r>
-                <w:t>urn:ihe</w:t>
+                <w:delText>SubjectOrganization</w:delText>
               </w:r>
-              <w:proofErr w:type="gramEnd"/>
+            </w:del>
+            <w:proofErr w:type="spellStart"/>
+            <w:ins w:id="284" w:author="walco@walkit.nl" w:date="2020-06-11T13:48:00Z">
               <w:r>
-                <w:t>:</w:t>
+                <w:t>subject_organization</w:t>
               </w:r>
             </w:ins>
-            <w:ins w:id="235" w:author="walco@walkit.nl" w:date="2019-09-21T19:41:00Z">
+            <w:proofErr w:type="spellEnd"/>
+          </w:p>
+        </w:tc>
+      </w:tr>
+      <w:tr>
+        <w:tc>
+          <w:tcPr>
+            <w:tcW w:w="3192" w:type="dxa"/>
+            <w:shd w:val="clear" w:color="auto" w:fill="auto"/>
+          </w:tcPr>
+          <w:p>
+            <w:pPr>
+              <w:pStyle w:val="TableEntry"/>
+            </w:pPr>
+            <w:proofErr w:type="spellStart"/>
+            <w:r>
+              <w:t>SubjectOrganizationID</w:t>
+            </w:r>
+            <w:proofErr w:type="spellEnd"/>
+          </w:p>
+        </w:tc>
+        <w:tc>
+          <w:tcPr>
+            <w:tcW w:w="3192" w:type="dxa"/>
+            <w:shd w:val="clear" w:color="auto" w:fill="auto"/>
+          </w:tcPr>
+          <w:p>
+            <w:pPr>
+              <w:pStyle w:val="TableEntry"/>
+            </w:pPr>
+          </w:p>
+        </w:tc>
+        <w:tc>
+          <w:tcPr>
+            <w:tcW w:w="3192" w:type="dxa"/>
+            <w:shd w:val="clear" w:color="auto" w:fill="auto"/>
+          </w:tcPr>
+          <w:p>
+            <w:pPr>
+              <w:pStyle w:val="TableEntry"/>
+            </w:pPr>
+            <w:proofErr w:type="spellStart"/>
+            <w:ins w:id="285" w:author="walco@walkit.nl" w:date="2020-06-11T13:49:00Z">
               <w:r>
-                <w:t>iti:</w:t>
+                <w:t>subject_organization</w:t>
               </w:r>
             </w:ins>
-            <w:ins w:id="236" w:author="walco@walkit.nl" w:date="2019-09-21T12:32:00Z">
+            <w:del w:id="286" w:author="walco@walkit.nl" w:date="2020-06-11T13:48:00Z">
               <w:r>
-                <w:t>iua:2019:</w:t>
+                <w:delText>SubjectOrganizationID</w:delText>
+              </w:r>
+            </w:del>
+            <w:ins w:id="287" w:author="walco@walkit.nl" w:date="2020-06-11T13:49:00Z">
+              <w:r>
+                <w:t>_id</w:t>
               </w:r>
             </w:ins>
-            <w:r>
-              <w:t>SubjectOrganization</w:t>
-            </w:r>
+            <w:proofErr w:type="spellEnd"/>
           </w:p>
         </w:tc>
       </w:tr>
@@ -15749,7 +16333,7 @@
             </w:pPr>
             <w:proofErr w:type="spellStart"/>
             <w:r>
-              <w:t>SubjectOrganizationID</w:t>
+              <w:t>HomeCommunityID</w:t>
             </w:r>
             <w:proofErr w:type="spellEnd"/>
           </w:p>
@@ -15763,6 +16347,9 @@
             <w:pPr>
               <w:pStyle w:val="TableEntry"/>
             </w:pPr>
+            <w:r>
+              <w:t>Home Community ID where request originated</w:t>
+            </w:r>
           </w:p>
         </w:tc>
         <w:tc>
@@ -15774,29 +16361,124 @@
             <w:pPr>
               <w:pStyle w:val="TableEntry"/>
             </w:pPr>
-            <w:proofErr w:type="gramStart"/>
-            <w:ins w:id="237" w:author="walco@walkit.nl" w:date="2019-09-21T12:32:00Z">
+            <w:del w:id="288" w:author="walco@walkit.nl" w:date="2020-06-11T13:49:00Z">
               <w:r>
-                <w:t>urn:ihe</w:t>
+                <w:delText>HomeCommunityID</w:delText>
               </w:r>
-              <w:proofErr w:type="gramEnd"/>
+            </w:del>
+            <w:proofErr w:type="spellStart"/>
+            <w:ins w:id="289" w:author="walco@walkit.nl" w:date="2020-06-11T13:49:00Z">
               <w:r>
-                <w:t>:</w:t>
+                <w:t>home_community_id</w:t>
               </w:r>
             </w:ins>
-            <w:ins w:id="238" w:author="walco@walkit.nl" w:date="2019-09-21T19:41:00Z">
+            <w:proofErr w:type="spellEnd"/>
+          </w:p>
+        </w:tc>
+      </w:tr>
+      <w:tr>
+        <w:tc>
+          <w:tcPr>
+            <w:tcW w:w="3192" w:type="dxa"/>
+            <w:shd w:val="clear" w:color="auto" w:fill="auto"/>
+          </w:tcPr>
+          <w:p>
+            <w:pPr>
+              <w:pStyle w:val="TableEntry"/>
+            </w:pPr>
+            <w:proofErr w:type="spellStart"/>
+            <w:r>
+              <w:t>NationalProviderIdentifier</w:t>
+            </w:r>
+            <w:proofErr w:type="spellEnd"/>
+          </w:p>
+        </w:tc>
+        <w:tc>
+          <w:tcPr>
+            <w:tcW w:w="3192" w:type="dxa"/>
+            <w:shd w:val="clear" w:color="auto" w:fill="auto"/>
+          </w:tcPr>
+          <w:p>
+            <w:pPr>
+              <w:pStyle w:val="TableEntry"/>
+            </w:pPr>
+          </w:p>
+        </w:tc>
+        <w:tc>
+          <w:tcPr>
+            <w:tcW w:w="3192" w:type="dxa"/>
+            <w:shd w:val="clear" w:color="auto" w:fill="auto"/>
+          </w:tcPr>
+          <w:p>
+            <w:pPr>
+              <w:pStyle w:val="TableEntry"/>
+            </w:pPr>
+            <w:del w:id="290" w:author="walco@walkit.nl" w:date="2020-06-11T13:49:00Z">
               <w:r>
-                <w:t>iti:</w:t>
+                <w:delText>NationalProviderIdentifier</w:delText>
+              </w:r>
+            </w:del>
+            <w:proofErr w:type="spellStart"/>
+            <w:ins w:id="291" w:author="walco@walkit.nl" w:date="2020-06-11T13:49:00Z">
+              <w:r>
+                <w:t>national_provider_identifier</w:t>
               </w:r>
             </w:ins>
-            <w:ins w:id="239" w:author="walco@walkit.nl" w:date="2019-09-21T12:32:00Z">
+            <w:proofErr w:type="spellEnd"/>
+          </w:p>
+        </w:tc>
+      </w:tr>
+      <w:tr>
+        <w:tc>
+          <w:tcPr>
+            <w:tcW w:w="3192" w:type="dxa"/>
+            <w:shd w:val="clear" w:color="auto" w:fill="auto"/>
+          </w:tcPr>
+          <w:p>
+            <w:pPr>
+              <w:pStyle w:val="TableEntry"/>
+            </w:pPr>
+            <w:proofErr w:type="spellStart"/>
+            <w:proofErr w:type="gramStart"/>
+            <w:r>
+              <w:t>Subject:Role</w:t>
+            </w:r>
+            <w:proofErr w:type="spellEnd"/>
+            <w:proofErr w:type="gramEnd"/>
+          </w:p>
+        </w:tc>
+        <w:tc>
+          <w:tcPr>
+            <w:tcW w:w="3192" w:type="dxa"/>
+            <w:shd w:val="clear" w:color="auto" w:fill="auto"/>
+          </w:tcPr>
+          <w:p>
+            <w:pPr>
+              <w:pStyle w:val="TableEntry"/>
+            </w:pPr>
+          </w:p>
+        </w:tc>
+        <w:tc>
+          <w:tcPr>
+            <w:tcW w:w="3192" w:type="dxa"/>
+            <w:shd w:val="clear" w:color="auto" w:fill="auto"/>
+          </w:tcPr>
+          <w:p>
+            <w:pPr>
+              <w:pStyle w:val="TableEntry"/>
+            </w:pPr>
+            <w:del w:id="292" w:author="walco@walkit.nl" w:date="2020-06-11T13:49:00Z">
               <w:r>
-                <w:t>iua:2019:</w:t>
+                <w:delText>SubjectRole</w:delText>
+              </w:r>
+            </w:del>
+            <w:proofErr w:type="spellStart"/>
+            <w:ins w:id="293" w:author="walco@walkit.nl" w:date="2020-06-11T13:49:00Z">
+              <w:r>
+                <w:t>subject_role</w:t>
               </w:r>
             </w:ins>
-            <w:r>
-              <w:t>SubjectOrganizationID</w:t>
-            </w:r>
+            <w:proofErr w:type="spellEnd"/>
           </w:p>
         </w:tc>
       </w:tr>
@@ -15809,12 +16491,32 @@
           <w:p>
             <w:pPr>
               <w:pStyle w:val="TableEntry"/>
-            </w:pPr>
-            <w:proofErr w:type="spellStart"/>
-            <w:r>
-              <w:t>HomeCommunityID</w:t>
-            </w:r>
-            <w:proofErr w:type="spellEnd"/>
+              <w:ind w:left="0"/>
+            </w:pPr>
+            <w:r>
+              <w:t xml:space="preserve"> </w:t>
+            </w:r>
+            <w:r>
+              <w:t>d</w:t>
+            </w:r>
+            <w:r>
+              <w:t>o</w:t>
+            </w:r>
+            <w:ins w:id="294" w:author="walco@walkit.nl" w:date="2020-06-11T13:56:00Z">
+              <w:r>
+                <w:t>c</w:t>
+              </w:r>
+            </w:ins>
+            <w:ins w:id="295" w:author="walco@walkit.nl" w:date="2020-06-11T13:57:00Z">
+              <w:r>
+                <w:t>id</w:t>
+              </w:r>
+            </w:ins>
+            <w:del w:id="296" w:author="walco@walkit.nl" w:date="2020-06-11T13:56:00Z">
+              <w:r>
+                <w:delText>cid</w:delText>
+              </w:r>
+            </w:del>
           </w:p>
         </w:tc>
         <w:tc>
@@ -15827,7 +16529,7 @@
               <w:pStyle w:val="TableEntry"/>
             </w:pPr>
             <w:r>
-              <w:t>Home Community ID where request originated</w:t>
+              <w:t>Patient Privacy Policy Acknowledgement Document ID</w:t>
             </w:r>
           </w:p>
         </w:tc>
@@ -15840,246 +16542,21 @@
             <w:pPr>
               <w:pStyle w:val="TableEntry"/>
             </w:pPr>
-            <w:proofErr w:type="gramStart"/>
-            <w:ins w:id="240" w:author="walco@walkit.nl" w:date="2019-09-21T12:32:00Z">
+            <w:del w:id="297" w:author="walco@walkit.nl" w:date="2020-06-11T13:49:00Z">
               <w:r>
-                <w:t>urn:ihe</w:t>
+                <w:delText>d</w:delText>
               </w:r>
-              <w:proofErr w:type="gramEnd"/>
               <w:r>
-                <w:t>:</w:t>
+                <w:delText>ocid</w:delText>
+              </w:r>
+            </w:del>
+            <w:proofErr w:type="spellStart"/>
+            <w:ins w:id="298" w:author="walco@walkit.nl" w:date="2020-06-11T13:49:00Z">
+              <w:r>
+                <w:t>doc_id</w:t>
               </w:r>
             </w:ins>
-            <w:ins w:id="241" w:author="walco@walkit.nl" w:date="2019-09-21T19:41:00Z">
-              <w:r>
-                <w:t>iti:</w:t>
-              </w:r>
-            </w:ins>
-            <w:ins w:id="242" w:author="walco@walkit.nl" w:date="2019-09-21T12:32:00Z">
-              <w:r>
-                <w:t>iua:2019:</w:t>
-              </w:r>
-            </w:ins>
-            <w:r>
-              <w:t>HomeCommunityID</w:t>
-            </w:r>
-          </w:p>
-        </w:tc>
-      </w:tr>
-      <w:tr>
-        <w:tc>
-          <w:tcPr>
-            <w:tcW w:w="3192" w:type="dxa"/>
-            <w:shd w:val="clear" w:color="auto" w:fill="auto"/>
-          </w:tcPr>
-          <w:p>
-            <w:pPr>
-              <w:pStyle w:val="TableEntry"/>
-            </w:pPr>
-            <w:proofErr w:type="spellStart"/>
-            <w:r>
-              <w:t>NationalProviderIdentifier</w:t>
-            </w:r>
             <w:proofErr w:type="spellEnd"/>
-          </w:p>
-        </w:tc>
-        <w:tc>
-          <w:tcPr>
-            <w:tcW w:w="3192" w:type="dxa"/>
-            <w:shd w:val="clear" w:color="auto" w:fill="auto"/>
-          </w:tcPr>
-          <w:p>
-            <w:pPr>
-              <w:pStyle w:val="TableEntry"/>
-            </w:pPr>
-          </w:p>
-        </w:tc>
-        <w:tc>
-          <w:tcPr>
-            <w:tcW w:w="3192" w:type="dxa"/>
-            <w:shd w:val="clear" w:color="auto" w:fill="auto"/>
-          </w:tcPr>
-          <w:p>
-            <w:pPr>
-              <w:pStyle w:val="TableEntry"/>
-            </w:pPr>
-            <w:proofErr w:type="gramStart"/>
-            <w:ins w:id="243" w:author="walco@walkit.nl" w:date="2019-09-21T12:32:00Z">
-              <w:r>
-                <w:t>urn:ihe</w:t>
-              </w:r>
-              <w:proofErr w:type="gramEnd"/>
-              <w:r>
-                <w:t>:</w:t>
-              </w:r>
-            </w:ins>
-            <w:ins w:id="244" w:author="walco@walkit.nl" w:date="2019-09-21T19:41:00Z">
-              <w:r>
-                <w:t>iti:</w:t>
-              </w:r>
-            </w:ins>
-            <w:ins w:id="245" w:author="walco@walkit.nl" w:date="2019-09-21T12:32:00Z">
-              <w:r>
-                <w:t>iua:2019:</w:t>
-              </w:r>
-            </w:ins>
-            <w:r>
-              <w:t>NationalProviderIdentifier</w:t>
-            </w:r>
-          </w:p>
-        </w:tc>
-      </w:tr>
-      <w:tr>
-        <w:tc>
-          <w:tcPr>
-            <w:tcW w:w="3192" w:type="dxa"/>
-            <w:shd w:val="clear" w:color="auto" w:fill="auto"/>
-          </w:tcPr>
-          <w:p>
-            <w:pPr>
-              <w:pStyle w:val="TableEntry"/>
-            </w:pPr>
-            <w:proofErr w:type="spellStart"/>
-            <w:proofErr w:type="gramStart"/>
-            <w:r>
-              <w:t>Subject:Role</w:t>
-            </w:r>
-            <w:proofErr w:type="spellEnd"/>
-            <w:proofErr w:type="gramEnd"/>
-          </w:p>
-        </w:tc>
-        <w:tc>
-          <w:tcPr>
-            <w:tcW w:w="3192" w:type="dxa"/>
-            <w:shd w:val="clear" w:color="auto" w:fill="auto"/>
-          </w:tcPr>
-          <w:p>
-            <w:pPr>
-              <w:pStyle w:val="TableEntry"/>
-            </w:pPr>
-          </w:p>
-        </w:tc>
-        <w:tc>
-          <w:tcPr>
-            <w:tcW w:w="3192" w:type="dxa"/>
-            <w:shd w:val="clear" w:color="auto" w:fill="auto"/>
-          </w:tcPr>
-          <w:p>
-            <w:pPr>
-              <w:pStyle w:val="TableEntry"/>
-            </w:pPr>
-            <w:proofErr w:type="gramStart"/>
-            <w:ins w:id="246" w:author="walco@walkit.nl" w:date="2019-09-21T12:32:00Z">
-              <w:r>
-                <w:t>urn:ihe</w:t>
-              </w:r>
-              <w:proofErr w:type="gramEnd"/>
-              <w:r>
-                <w:t>:</w:t>
-              </w:r>
-            </w:ins>
-            <w:ins w:id="247" w:author="walco@walkit.nl" w:date="2019-09-21T19:41:00Z">
-              <w:r>
-                <w:t>iti:</w:t>
-              </w:r>
-            </w:ins>
-            <w:ins w:id="248" w:author="walco@walkit.nl" w:date="2019-09-21T12:32:00Z">
-              <w:r>
-                <w:t>iua:2019:</w:t>
-              </w:r>
-            </w:ins>
-            <w:r>
-              <w:t>SubjectRole</w:t>
-            </w:r>
-          </w:p>
-        </w:tc>
-      </w:tr>
-      <w:tr>
-        <w:tc>
-          <w:tcPr>
-            <w:tcW w:w="3192" w:type="dxa"/>
-            <w:shd w:val="clear" w:color="auto" w:fill="auto"/>
-          </w:tcPr>
-          <w:p>
-            <w:pPr>
-              <w:pStyle w:val="TableEntry"/>
-              <w:ind w:left="0"/>
-            </w:pPr>
-            <w:r>
-              <w:t xml:space="preserve"> </w:t>
-            </w:r>
-            <w:commentRangeStart w:id="249"/>
-            <w:proofErr w:type="spellStart"/>
-            <w:r>
-              <w:t>d</w:t>
-            </w:r>
-            <w:r>
-              <w:t>ocid</w:t>
-            </w:r>
-            <w:commentRangeEnd w:id="249"/>
-            <w:proofErr w:type="spellEnd"/>
-            <w:r>
-              <w:rPr>
-                <w:rStyle w:val="CommentReference"/>
-              </w:rPr>
-              <w:commentReference w:id="249"/>
-            </w:r>
-          </w:p>
-        </w:tc>
-        <w:tc>
-          <w:tcPr>
-            <w:tcW w:w="3192" w:type="dxa"/>
-            <w:shd w:val="clear" w:color="auto" w:fill="auto"/>
-          </w:tcPr>
-          <w:p>
-            <w:pPr>
-              <w:pStyle w:val="TableEntry"/>
-            </w:pPr>
-            <w:r>
-              <w:t xml:space="preserve">Patient Privacy Policy </w:t>
-            </w:r>
-            <w:r>
-              <w:lastRenderedPageBreak/>
-              <w:t>Acknowledgement Document ID</w:t>
-            </w:r>
-          </w:p>
-        </w:tc>
-        <w:tc>
-          <w:tcPr>
-            <w:tcW w:w="3192" w:type="dxa"/>
-            <w:shd w:val="clear" w:color="auto" w:fill="auto"/>
-          </w:tcPr>
-          <w:p>
-            <w:pPr>
-              <w:pStyle w:val="TableEntry"/>
-            </w:pPr>
-            <w:proofErr w:type="gramStart"/>
-            <w:ins w:id="250" w:author="walco@walkit.nl" w:date="2019-09-21T12:32:00Z">
-              <w:r>
-                <w:lastRenderedPageBreak/>
-                <w:t>urn:ihe</w:t>
-              </w:r>
-              <w:proofErr w:type="gramEnd"/>
-              <w:r>
-                <w:t>:</w:t>
-              </w:r>
-            </w:ins>
-            <w:ins w:id="251" w:author="walco@walkit.nl" w:date="2019-09-21T19:41:00Z">
-              <w:r>
-                <w:t>iti:</w:t>
-              </w:r>
-            </w:ins>
-            <w:ins w:id="252" w:author="walco@walkit.nl" w:date="2019-09-21T12:32:00Z">
-              <w:r>
-                <w:t>iua:2019:</w:t>
-              </w:r>
-            </w:ins>
-            <w:r>
-              <w:t>d</w:t>
-            </w:r>
-            <w:r>
-              <w:t>ocid</w:t>
-            </w:r>
           </w:p>
         </w:tc>
       </w:tr>
@@ -16097,7 +16574,6 @@
               <w:pStyle w:val="TableEntry"/>
               <w:ind w:left="0"/>
             </w:pPr>
-            <w:commentRangeStart w:id="253"/>
             <w:proofErr w:type="spellStart"/>
             <w:r>
               <w:t>a</w:t>
@@ -16105,14 +16581,7 @@
             <w:r>
               <w:t>cp</w:t>
             </w:r>
-            <w:commentRangeEnd w:id="253"/>
             <w:proofErr w:type="spellEnd"/>
-            <w:r>
-              <w:rPr>
-                <w:rStyle w:val="CommentReference"/>
-              </w:rPr>
-              <w:commentReference w:id="253"/>
-            </w:r>
           </w:p>
         </w:tc>
         <w:tc>
@@ -16138,250 +16607,202 @@
             <w:pPr>
               <w:pStyle w:val="TableEntry"/>
             </w:pPr>
-            <w:proofErr w:type="gramStart"/>
-            <w:ins w:id="254" w:author="walco@walkit.nl" w:date="2019-09-21T12:32:00Z">
+            <w:proofErr w:type="spellStart"/>
+            <w:r>
+              <w:t>a</w:t>
+            </w:r>
+            <w:r>
+              <w:t>cp</w:t>
+            </w:r>
+            <w:proofErr w:type="spellEnd"/>
+            <w:r>
+              <w:t xml:space="preserve"> </w:t>
+            </w:r>
+          </w:p>
+        </w:tc>
+      </w:tr>
+      <w:tr>
+        <w:tc>
+          <w:tcPr>
+            <w:tcW w:w="3192" w:type="dxa"/>
+            <w:shd w:val="clear" w:color="auto" w:fill="auto"/>
+          </w:tcPr>
+          <w:p>
+            <w:pPr>
+              <w:pStyle w:val="TableEntry"/>
+              <w:ind w:left="0"/>
+            </w:pPr>
+            <w:proofErr w:type="spellStart"/>
+            <w:r>
+              <w:t>Purpose</w:t>
+            </w:r>
+            <w:r>
+              <w:t>O</w:t>
+            </w:r>
+            <w:r>
+              <w:t>f</w:t>
+            </w:r>
+            <w:r>
+              <w:t>U</w:t>
+            </w:r>
+            <w:r>
+              <w:t>se</w:t>
+            </w:r>
+            <w:proofErr w:type="spellEnd"/>
+          </w:p>
+        </w:tc>
+        <w:tc>
+          <w:tcPr>
+            <w:tcW w:w="3192" w:type="dxa"/>
+            <w:shd w:val="clear" w:color="auto" w:fill="auto"/>
+          </w:tcPr>
+          <w:p>
+            <w:pPr>
+              <w:pStyle w:val="TableEntry"/>
+            </w:pPr>
+            <w:r>
+              <w:t>Purpose of Use for the request</w:t>
+            </w:r>
+          </w:p>
+        </w:tc>
+        <w:tc>
+          <w:tcPr>
+            <w:tcW w:w="3192" w:type="dxa"/>
+            <w:shd w:val="clear" w:color="auto" w:fill="auto"/>
+          </w:tcPr>
+          <w:p>
+            <w:pPr>
+              <w:pStyle w:val="TableEntry"/>
+            </w:pPr>
+            <w:del w:id="299" w:author="walco@walkit.nl" w:date="2020-06-11T13:49:00Z">
               <w:r>
-                <w:t>urn:ihe</w:t>
+                <w:delText>Purpose</w:delText>
               </w:r>
-              <w:proofErr w:type="gramEnd"/>
               <w:r>
-                <w:t>:</w:t>
+                <w:delText>O</w:delText>
+              </w:r>
+              <w:r>
+                <w:delText>f</w:delText>
+              </w:r>
+              <w:r>
+                <w:delText>U</w:delText>
+              </w:r>
+              <w:r>
+                <w:delText>se</w:delText>
+              </w:r>
+            </w:del>
+            <w:proofErr w:type="spellStart"/>
+            <w:ins w:id="300" w:author="walco@walkit.nl" w:date="2020-06-11T13:49:00Z">
+              <w:r>
+                <w:t>purpose_of_use</w:t>
               </w:r>
             </w:ins>
-            <w:ins w:id="255" w:author="walco@walkit.nl" w:date="2019-09-21T19:41:00Z">
+            <w:proofErr w:type="spellEnd"/>
+          </w:p>
+        </w:tc>
+      </w:tr>
+      <w:tr>
+        <w:tc>
+          <w:tcPr>
+            <w:tcW w:w="3192" w:type="dxa"/>
+            <w:shd w:val="clear" w:color="auto" w:fill="auto"/>
+          </w:tcPr>
+          <w:p>
+            <w:pPr>
+              <w:pStyle w:val="TableEntry"/>
+              <w:ind w:left="0"/>
+            </w:pPr>
+            <w:r>
+              <w:t>Resource-ID</w:t>
+            </w:r>
+          </w:p>
+        </w:tc>
+        <w:tc>
+          <w:tcPr>
+            <w:tcW w:w="3192" w:type="dxa"/>
+            <w:shd w:val="clear" w:color="auto" w:fill="auto"/>
+          </w:tcPr>
+          <w:p>
+            <w:pPr>
+              <w:pStyle w:val="TableEntry"/>
+            </w:pPr>
+            <w:r>
+              <w:t>Patient ID related to the Patient Privacy Policy Identifier</w:t>
+            </w:r>
+          </w:p>
+        </w:tc>
+        <w:tc>
+          <w:tcPr>
+            <w:tcW w:w="3192" w:type="dxa"/>
+            <w:shd w:val="clear" w:color="auto" w:fill="auto"/>
+          </w:tcPr>
+          <w:p>
+            <w:pPr>
+              <w:pStyle w:val="TableEntry"/>
+            </w:pPr>
+            <w:del w:id="301" w:author="walco@walkit.nl" w:date="2020-06-11T13:49:00Z">
               <w:r>
-                <w:t>iti:</w:t>
+                <w:delText>resourceID</w:delText>
+              </w:r>
+            </w:del>
+            <w:proofErr w:type="spellStart"/>
+            <w:ins w:id="302" w:author="walco@walkit.nl" w:date="2020-06-11T13:49:00Z">
+              <w:r>
+                <w:t>patient_id</w:t>
               </w:r>
             </w:ins>
-            <w:ins w:id="256" w:author="walco@walkit.nl" w:date="2019-09-21T12:32:00Z">
+            <w:proofErr w:type="spellEnd"/>
+          </w:p>
+        </w:tc>
+      </w:tr>
+      <w:tr>
+        <w:tc>
+          <w:tcPr>
+            <w:tcW w:w="3192" w:type="dxa"/>
+            <w:shd w:val="clear" w:color="auto" w:fill="auto"/>
+          </w:tcPr>
+          <w:p>
+            <w:pPr>
+              <w:pStyle w:val="TableEntry"/>
+              <w:ind w:left="0"/>
+            </w:pPr>
+          </w:p>
+        </w:tc>
+        <w:tc>
+          <w:tcPr>
+            <w:tcW w:w="3192" w:type="dxa"/>
+            <w:shd w:val="clear" w:color="auto" w:fill="auto"/>
+          </w:tcPr>
+          <w:p>
+            <w:pPr>
+              <w:pStyle w:val="TableEntry"/>
+            </w:pPr>
+            <w:r>
+              <w:t>Patient ID, Citizen ID, or other similar public ID used for health identification purposes.</w:t>
+            </w:r>
+          </w:p>
+        </w:tc>
+        <w:tc>
+          <w:tcPr>
+            <w:tcW w:w="3192" w:type="dxa"/>
+            <w:shd w:val="clear" w:color="auto" w:fill="auto"/>
+          </w:tcPr>
+          <w:p>
+            <w:pPr>
+              <w:pStyle w:val="TableEntry"/>
+            </w:pPr>
+            <w:del w:id="303" w:author="walco@walkit.nl" w:date="2020-06-11T13:50:00Z">
               <w:r>
-                <w:t>iua:2019:</w:t>
+                <w:delText>personID</w:delText>
+              </w:r>
+            </w:del>
+            <w:proofErr w:type="spellStart"/>
+            <w:ins w:id="304" w:author="walco@walkit.nl" w:date="2020-06-11T13:50:00Z">
+              <w:r>
+                <w:t>person_id</w:t>
               </w:r>
             </w:ins>
-            <w:r>
-              <w:t>a</w:t>
-            </w:r>
-            <w:r>
-              <w:t xml:space="preserve">cp </w:t>
-            </w:r>
-          </w:p>
-        </w:tc>
-      </w:tr>
-      <w:tr>
-        <w:tc>
-          <w:tcPr>
-            <w:tcW w:w="3192" w:type="dxa"/>
-            <w:shd w:val="clear" w:color="auto" w:fill="auto"/>
-          </w:tcPr>
-          <w:p>
-            <w:pPr>
-              <w:pStyle w:val="TableEntry"/>
-              <w:ind w:left="0"/>
-            </w:pPr>
-            <w:proofErr w:type="spellStart"/>
-            <w:r>
-              <w:t>Purpose</w:t>
-            </w:r>
-            <w:r>
-              <w:t>O</w:t>
-            </w:r>
-            <w:r>
-              <w:t>f</w:t>
-            </w:r>
-            <w:r>
-              <w:t>U</w:t>
-            </w:r>
-            <w:r>
-              <w:t>se</w:t>
-            </w:r>
             <w:proofErr w:type="spellEnd"/>
-          </w:p>
-        </w:tc>
-        <w:tc>
-          <w:tcPr>
-            <w:tcW w:w="3192" w:type="dxa"/>
-            <w:shd w:val="clear" w:color="auto" w:fill="auto"/>
-          </w:tcPr>
-          <w:p>
-            <w:pPr>
-              <w:pStyle w:val="TableEntry"/>
-            </w:pPr>
-            <w:r>
-              <w:t>Purpose of Use for the request</w:t>
-            </w:r>
-          </w:p>
-        </w:tc>
-        <w:tc>
-          <w:tcPr>
-            <w:tcW w:w="3192" w:type="dxa"/>
-            <w:shd w:val="clear" w:color="auto" w:fill="auto"/>
-          </w:tcPr>
-          <w:p>
-            <w:pPr>
-              <w:pStyle w:val="TableEntry"/>
-            </w:pPr>
-            <w:proofErr w:type="gramStart"/>
-            <w:ins w:id="257" w:author="walco@walkit.nl" w:date="2019-09-21T12:32:00Z">
-              <w:r>
-                <w:t>urn:ihe</w:t>
-              </w:r>
-              <w:proofErr w:type="gramEnd"/>
-              <w:r>
-                <w:t>:</w:t>
-              </w:r>
-            </w:ins>
-            <w:ins w:id="258" w:author="walco@walkit.nl" w:date="2019-09-21T19:41:00Z">
-              <w:r>
-                <w:t>iti:</w:t>
-              </w:r>
-            </w:ins>
-            <w:ins w:id="259" w:author="walco@walkit.nl" w:date="2019-09-21T12:32:00Z">
-              <w:r>
-                <w:t>iua:2019:</w:t>
-              </w:r>
-            </w:ins>
-            <w:r>
-              <w:t>Purpose</w:t>
-            </w:r>
-            <w:r>
-              <w:t>O</w:t>
-            </w:r>
-            <w:r>
-              <w:t>f</w:t>
-            </w:r>
-            <w:r>
-              <w:t>U</w:t>
-            </w:r>
-            <w:r>
-              <w:t>se</w:t>
-            </w:r>
-          </w:p>
-        </w:tc>
-      </w:tr>
-      <w:tr>
-        <w:tc>
-          <w:tcPr>
-            <w:tcW w:w="3192" w:type="dxa"/>
-            <w:shd w:val="clear" w:color="auto" w:fill="auto"/>
-          </w:tcPr>
-          <w:p>
-            <w:pPr>
-              <w:pStyle w:val="TableEntry"/>
-              <w:ind w:left="0"/>
-            </w:pPr>
-            <w:r>
-              <w:t>Resource-ID</w:t>
-            </w:r>
-          </w:p>
-        </w:tc>
-        <w:tc>
-          <w:tcPr>
-            <w:tcW w:w="3192" w:type="dxa"/>
-            <w:shd w:val="clear" w:color="auto" w:fill="auto"/>
-          </w:tcPr>
-          <w:p>
-            <w:pPr>
-              <w:pStyle w:val="TableEntry"/>
-            </w:pPr>
-            <w:r>
-              <w:t>Patient ID related to the Patient Privacy Policy Identifier</w:t>
-            </w:r>
-          </w:p>
-        </w:tc>
-        <w:tc>
-          <w:tcPr>
-            <w:tcW w:w="3192" w:type="dxa"/>
-            <w:shd w:val="clear" w:color="auto" w:fill="auto"/>
-          </w:tcPr>
-          <w:p>
-            <w:pPr>
-              <w:pStyle w:val="TableEntry"/>
-            </w:pPr>
-            <w:proofErr w:type="gramStart"/>
-            <w:ins w:id="260" w:author="walco@walkit.nl" w:date="2019-09-21T12:32:00Z">
-              <w:r>
-                <w:t>urn:ihe</w:t>
-              </w:r>
-              <w:proofErr w:type="gramEnd"/>
-              <w:r>
-                <w:t>:</w:t>
-              </w:r>
-            </w:ins>
-            <w:ins w:id="261" w:author="walco@walkit.nl" w:date="2019-09-21T19:41:00Z">
-              <w:r>
-                <w:t>iti:</w:t>
-              </w:r>
-            </w:ins>
-            <w:ins w:id="262" w:author="walco@walkit.nl" w:date="2019-09-21T12:32:00Z">
-              <w:r>
-                <w:t>iua:2019:</w:t>
-              </w:r>
-            </w:ins>
-            <w:r>
-              <w:t>resourceID</w:t>
-            </w:r>
-          </w:p>
-        </w:tc>
-      </w:tr>
-      <w:tr>
-        <w:tc>
-          <w:tcPr>
-            <w:tcW w:w="3192" w:type="dxa"/>
-            <w:shd w:val="clear" w:color="auto" w:fill="auto"/>
-          </w:tcPr>
-          <w:p>
-            <w:pPr>
-              <w:pStyle w:val="TableEntry"/>
-              <w:ind w:left="0"/>
-            </w:pPr>
-          </w:p>
-        </w:tc>
-        <w:tc>
-          <w:tcPr>
-            <w:tcW w:w="3192" w:type="dxa"/>
-            <w:shd w:val="clear" w:color="auto" w:fill="auto"/>
-          </w:tcPr>
-          <w:p>
-            <w:pPr>
-              <w:pStyle w:val="TableEntry"/>
-            </w:pPr>
-            <w:r>
-              <w:t>Patient ID, Citizen ID, or other similar public ID used for health identification purposes.</w:t>
-            </w:r>
-          </w:p>
-        </w:tc>
-        <w:tc>
-          <w:tcPr>
-            <w:tcW w:w="3192" w:type="dxa"/>
-            <w:shd w:val="clear" w:color="auto" w:fill="auto"/>
-          </w:tcPr>
-          <w:p>
-            <w:pPr>
-              <w:pStyle w:val="TableEntry"/>
-            </w:pPr>
-            <w:proofErr w:type="gramStart"/>
-            <w:ins w:id="263" w:author="walco@walkit.nl" w:date="2019-09-21T12:32:00Z">
-              <w:r>
-                <w:t>urn:ihe</w:t>
-              </w:r>
-              <w:proofErr w:type="gramEnd"/>
-              <w:r>
-                <w:t>:</w:t>
-              </w:r>
-            </w:ins>
-            <w:ins w:id="264" w:author="walco@walkit.nl" w:date="2019-09-21T19:42:00Z">
-              <w:r>
-                <w:t>iti:</w:t>
-              </w:r>
-            </w:ins>
-            <w:ins w:id="265" w:author="walco@walkit.nl" w:date="2019-09-21T12:32:00Z">
-              <w:r>
-                <w:t>iua:2019:</w:t>
-              </w:r>
-            </w:ins>
-            <w:r>
-              <w:t>personID</w:t>
-            </w:r>
           </w:p>
         </w:tc>
       </w:tr>
@@ -16403,7 +16824,7 @@
           <w:lang w:val="en-US"/>
         </w:rPr>
       </w:pPr>
-      <w:bookmarkStart w:id="266" w:name="_Toc428776546"/>
+      <w:bookmarkStart w:id="305" w:name="_Toc428776546"/>
       <w:r>
         <w:rPr>
           <w:noProof w:val="0"/>
@@ -16418,7 +16839,7 @@
         </w:rPr>
         <w:t>.4.1.2.2 SAML Token Option</w:t>
       </w:r>
-      <w:bookmarkEnd w:id="266"/>
+      <w:bookmarkEnd w:id="305"/>
     </w:p>
     <w:p>
       <w:pPr>
@@ -16432,7 +16853,7 @@
       <w:pPr>
         <w:pStyle w:val="BodyText"/>
       </w:pPr>
-      <w:del w:id="267" w:author="walco@walkit.nl" w:date="2019-09-21T19:21:00Z">
+      <w:del w:id="306" w:author="walco@walkit.nl" w:date="2019-09-21T19:21:00Z">
         <w:r>
           <w:delText xml:space="preserve">An </w:delText>
         </w:r>
@@ -16440,12 +16861,12 @@
       <w:r>
         <w:t>Authorized Client</w:t>
       </w:r>
-      <w:ins w:id="268" w:author="walco@walkit.nl" w:date="2019-09-21T19:21:00Z">
+      <w:ins w:id="307" w:author="walco@walkit.nl" w:date="2019-09-21T19:21:00Z">
         <w:r>
           <w:t xml:space="preserve"> and </w:t>
         </w:r>
       </w:ins>
-      <w:del w:id="269" w:author="walco@walkit.nl" w:date="2019-09-21T19:21:00Z">
+      <w:del w:id="308" w:author="walco@walkit.nl" w:date="2019-09-21T19:21:00Z">
         <w:r>
           <w:delText xml:space="preserve">, </w:delText>
         </w:r>
@@ -16453,12 +16874,12 @@
       <w:r>
         <w:t>Authorization Server</w:t>
       </w:r>
-      <w:ins w:id="270" w:author="walco@walkit.nl" w:date="2019-09-21T19:21:00Z">
+      <w:ins w:id="309" w:author="walco@walkit.nl" w:date="2019-09-21T19:21:00Z">
         <w:r>
           <w:t xml:space="preserve"> </w:t>
         </w:r>
       </w:ins>
-      <w:del w:id="271" w:author="walco@walkit.nl" w:date="2019-09-21T19:21:00Z">
+      <w:del w:id="310" w:author="walco@walkit.nl" w:date="2019-09-21T19:21:00Z">
         <w:r>
           <w:delText xml:space="preserve">, and Resource Server </w:delText>
         </w:r>
@@ -16469,7 +16890,7 @@
       <w:r>
         <w:t>ctor</w:t>
       </w:r>
-      <w:ins w:id="272" w:author="walco@walkit.nl" w:date="2019-09-21T19:21:00Z">
+      <w:ins w:id="311" w:author="walco@walkit.nl" w:date="2019-09-21T19:21:00Z">
         <w:r>
           <w:t>s</w:t>
         </w:r>
@@ -16508,7 +16929,7 @@
         </w:rPr>
         <w:t xml:space="preserve"> </w:t>
       </w:r>
-      <w:del w:id="273" w:author="walco@walkit.nl" w:date="2019-09-21T12:34:00Z">
+      <w:del w:id="312" w:author="walco@walkit.nl" w:date="2019-09-21T12:34:00Z">
         <w:r>
           <w:rPr>
             <w:i/>
@@ -16517,7 +16938,7 @@
           <w:delText>draft-ietf-oauth-saml2-bearer</w:delText>
         </w:r>
       </w:del>
-      <w:ins w:id="274" w:author="walco@walkit.nl" w:date="2019-09-21T12:34:00Z">
+      <w:ins w:id="313" w:author="walco@walkit.nl" w:date="2019-09-21T12:34:00Z">
         <w:r>
           <w:rPr>
             <w:i/>
@@ -16578,7 +16999,7 @@
           <w:lang w:val="en-US"/>
         </w:rPr>
       </w:pPr>
-      <w:bookmarkStart w:id="275" w:name="_Toc428776547"/>
+      <w:bookmarkStart w:id="314" w:name="_Toc428776547"/>
       <w:r>
         <w:rPr>
           <w:noProof w:val="0"/>
@@ -16607,7 +17028,7 @@
         </w:rPr>
         <w:t>OAuth Bearer Token Option</w:t>
       </w:r>
-      <w:bookmarkEnd w:id="275"/>
+      <w:bookmarkEnd w:id="314"/>
     </w:p>
     <w:p>
       <w:pPr>
@@ -16665,15 +17086,16 @@
           <w:lang w:val="en-US"/>
         </w:rPr>
       </w:pPr>
-      <w:bookmarkStart w:id="276" w:name="_Toc428776548"/>
+      <w:bookmarkStart w:id="315" w:name="_Toc428776548"/>
       <w:r>
         <w:rPr>
           <w:noProof w:val="0"/>
           <w:lang w:val="en-US"/>
         </w:rPr>
+        <w:lastRenderedPageBreak/>
         <w:t>3.71.4.1.3 Expected Actions</w:t>
       </w:r>
-      <w:bookmarkEnd w:id="276"/>
+      <w:bookmarkEnd w:id="315"/>
     </w:p>
     <w:p>
       <w:pPr>
@@ -16760,7 +17182,7 @@
           <w:lang w:val="en-US"/>
         </w:rPr>
       </w:pPr>
-      <w:bookmarkStart w:id="277" w:name="_Toc428776549"/>
+      <w:bookmarkStart w:id="316" w:name="_Toc428776549"/>
       <w:r>
         <w:rPr>
           <w:noProof w:val="0"/>
@@ -16789,7 +17211,7 @@
         </w:rPr>
         <w:t xml:space="preserve"> Security Considerations</w:t>
       </w:r>
-      <w:bookmarkEnd w:id="277"/>
+      <w:bookmarkEnd w:id="316"/>
     </w:p>
     <w:p>
       <w:pPr>
@@ -16849,13 +17271,12 @@
           <w:lang w:val="en-US"/>
         </w:rPr>
       </w:pPr>
-      <w:bookmarkStart w:id="278" w:name="_Toc428776550"/>
+      <w:bookmarkStart w:id="317" w:name="_Toc428776550"/>
       <w:r>
         <w:rPr>
           <w:noProof w:val="0"/>
           <w:lang w:val="en-US"/>
         </w:rPr>
-        <w:lastRenderedPageBreak/>
         <w:t>3.71</w:t>
       </w:r>
       <w:r>
@@ -16865,7 +17286,7 @@
         </w:rPr>
         <w:t>.5.1 Security Audit Considerations</w:t>
       </w:r>
-      <w:bookmarkEnd w:id="278"/>
+      <w:bookmarkEnd w:id="317"/>
     </w:p>
     <w:p>
       <w:pPr>
@@ -16879,7 +17300,7 @@
           <w:lang w:val="en-US"/>
         </w:rPr>
       </w:pPr>
-      <w:bookmarkStart w:id="279" w:name="_Toc428776551"/>
+      <w:bookmarkStart w:id="318" w:name="_Toc428776551"/>
       <w:r>
         <w:rPr>
           <w:noProof w:val="0"/>
@@ -16908,7 +17329,7 @@
         </w:rPr>
         <w:t xml:space="preserve"> Specific Security Considerations</w:t>
       </w:r>
-      <w:bookmarkEnd w:id="279"/>
+      <w:bookmarkEnd w:id="318"/>
     </w:p>
     <w:p>
       <w:pPr>
@@ -16951,7 +17372,7 @@
           <w:lang w:val="en-US"/>
         </w:rPr>
       </w:pPr>
-      <w:bookmarkStart w:id="280" w:name="_Toc428776552"/>
+      <w:bookmarkStart w:id="319" w:name="_Toc428776552"/>
       <w:r>
         <w:rPr>
           <w:noProof w:val="0"/>
@@ -16973,7 +17394,7 @@
         </w:rPr>
         <w:t xml:space="preserve"> Client Authorization Agent Specific Security Considerations</w:t>
       </w:r>
-      <w:bookmarkEnd w:id="280"/>
+      <w:bookmarkEnd w:id="319"/>
     </w:p>
     <w:p>
       <w:pPr>
@@ -17574,6 +17995,7 @@
               <w:rPr>
                 <w:b/>
               </w:rPr>
+              <w:lastRenderedPageBreak/>
               <w:t>Audit Source (Client Authentication Agent) (1)</w:t>
             </w:r>
           </w:p>
@@ -18278,7 +18700,6 @@
             </w:r>
             <w:proofErr w:type="spellStart"/>
             <w:r>
-              <w:lastRenderedPageBreak/>
               <w:t>AuditSourceIdentification</w:t>
             </w:r>
             <w:proofErr w:type="spellEnd"/>
@@ -18302,7 +18723,6 @@
               <w:rPr>
                 <w:i/>
               </w:rPr>
-              <w:lastRenderedPageBreak/>
               <w:t>AuditSourceID</w:t>
             </w:r>
             <w:proofErr w:type="spellEnd"/>
@@ -19321,7 +19741,7 @@
           <w:lang w:val="en-US"/>
         </w:rPr>
       </w:pPr>
-      <w:bookmarkStart w:id="281" w:name="_Toc428776553"/>
+      <w:bookmarkStart w:id="320" w:name="_Toc428776553"/>
       <w:r>
         <w:rPr>
           <w:noProof w:val="0"/>
@@ -19343,7 +19763,7 @@
         </w:rPr>
         <w:t>Incorporate Authorization Token</w:t>
       </w:r>
-      <w:bookmarkEnd w:id="281"/>
+      <w:bookmarkEnd w:id="320"/>
     </w:p>
     <w:p>
       <w:pPr>
@@ -19357,7 +19777,7 @@
           <w:lang w:val="en-US"/>
         </w:rPr>
       </w:pPr>
-      <w:bookmarkStart w:id="282" w:name="_Toc428776554"/>
+      <w:bookmarkStart w:id="321" w:name="_Toc428776554"/>
       <w:r>
         <w:rPr>
           <w:noProof w:val="0"/>
@@ -19372,7 +19792,7 @@
         </w:rPr>
         <w:t>.1 Scope</w:t>
       </w:r>
-      <w:bookmarkEnd w:id="282"/>
+      <w:bookmarkEnd w:id="321"/>
     </w:p>
     <w:p>
       <w:pPr>
@@ -19424,12 +19844,13 @@
           <w:lang w:val="en-US"/>
         </w:rPr>
       </w:pPr>
-      <w:bookmarkStart w:id="283" w:name="_Toc428776555"/>
+      <w:bookmarkStart w:id="322" w:name="_Toc428776555"/>
       <w:r>
         <w:rPr>
           <w:noProof w:val="0"/>
           <w:lang w:val="en-US"/>
         </w:rPr>
+        <w:lastRenderedPageBreak/>
         <w:t>3.72</w:t>
       </w:r>
       <w:r>
@@ -19439,7 +19860,7 @@
         </w:rPr>
         <w:t>.2 Actor Roles</w:t>
       </w:r>
-      <w:bookmarkEnd w:id="283"/>
+      <w:bookmarkEnd w:id="322"/>
     </w:p>
     <w:p>
       <w:pPr>
@@ -19616,7 +20037,7 @@
                           </a:ln>
                           <a:extLst>
                             <a:ext uri="{909E8E84-426E-40dd-AFC4-6F175D3DCCD1}">
-                              <a14:hiddenFill xmlns="" xmlns:mo="http://schemas.microsoft.com/office/mac/office/2008/main" xmlns:mv="urn:schemas-microsoft-com:mac:vml" xmlns:o="urn:schemas-microsoft-com:office:office" xmlns:v="urn:schemas-microsoft-com:vml" xmlns:w10="urn:schemas-microsoft-com:office:word" xmlns:w="http://schemas.openxmlformats.org/wordprocessingml/2006/main" xmlns:a14="http://schemas.microsoft.com/office/drawing/2010/main">
+                              <a14:hiddenFill xmlns:a14="http://schemas.microsoft.com/office/drawing/2010/main" xmlns:w="http://schemas.openxmlformats.org/wordprocessingml/2006/main" xmlns:w10="urn:schemas-microsoft-com:office:word" xmlns:v="urn:schemas-microsoft-com:vml" xmlns:o="urn:schemas-microsoft-com:office:office" xmlns:mv="urn:schemas-microsoft-com:mac:vml" xmlns:mo="http://schemas.microsoft.com/office/mac/office/2008/main" xmlns="">
                                 <a:noFill/>
                               </a14:hiddenFill>
                             </a:ext>
@@ -19706,7 +20127,7 @@
                           </a:ln>
                           <a:extLst>
                             <a:ext uri="{909E8E84-426E-40dd-AFC4-6F175D3DCCD1}">
-                              <a14:hiddenFill xmlns="" xmlns:mo="http://schemas.microsoft.com/office/mac/office/2008/main" xmlns:mv="urn:schemas-microsoft-com:mac:vml" xmlns:o="urn:schemas-microsoft-com:office:office" xmlns:v="urn:schemas-microsoft-com:vml" xmlns:w10="urn:schemas-microsoft-com:office:word" xmlns:w="http://schemas.openxmlformats.org/wordprocessingml/2006/main" xmlns:a14="http://schemas.microsoft.com/office/drawing/2010/main">
+                              <a14:hiddenFill xmlns:a14="http://schemas.microsoft.com/office/drawing/2010/main" xmlns:w="http://schemas.openxmlformats.org/wordprocessingml/2006/main" xmlns:w10="urn:schemas-microsoft-com:office:word" xmlns:v="urn:schemas-microsoft-com:vml" xmlns:o="urn:schemas-microsoft-com:office:office" xmlns:mv="urn:schemas-microsoft-com:mac:vml" xmlns:mo="http://schemas.microsoft.com/office/mac/office/2008/main" xmlns="">
                                 <a:noFill/>
                               </a14:hiddenFill>
                             </a:ext>
@@ -19722,7 +20143,7 @@
           </mc:Choice>
           <mc:Fallback>
             <w:pict>
-              <v:group w14:anchorId="028A6376" id="Canvas 566" o:spid="_x0000_s1046" editas="canvas" style="width:321.75pt;height:132.9pt;mso-position-horizontal-relative:char;mso-position-vertical-relative:line" coordsize="40862,16878" o:gfxdata="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">
+              <v:group w14:anchorId="028A6376" id="Canvas 566" o:spid="_x0000_s1046" editas="canvas" style="width:321.75pt;height:132.9pt;mso-position-horizontal-relative:char;mso-position-vertical-relative:line" coordsize="40862,16878" o:gfxdata="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">
                 <v:shape id="_x0000_s1047" type="#_x0000_t75" style="position:absolute;width:40862;height:16878;visibility:visible;mso-wrap-style:square">
                   <v:fill o:detectmouseclick="t"/>
                   <v:path o:connecttype="none"/>
@@ -19987,7 +20408,6 @@
               <w:rPr>
                 <w:b/>
               </w:rPr>
-              <w:lastRenderedPageBreak/>
               <w:t>Actor:</w:t>
             </w:r>
           </w:p>
@@ -20037,7 +20457,7 @@
             <w:pPr>
               <w:pStyle w:val="BodyText"/>
             </w:pPr>
-            <w:del w:id="284" w:author="walco@walkit.nl" w:date="2019-09-21T19:45:00Z">
+            <w:del w:id="323" w:author="walco@walkit.nl" w:date="2019-09-21T19:45:00Z">
               <w:r>
                 <w:delText xml:space="preserve"> </w:delText>
               </w:r>
@@ -20067,7 +20487,7 @@
           <w:lang w:val="en-US"/>
         </w:rPr>
       </w:pPr>
-      <w:bookmarkStart w:id="285" w:name="_Toc428776556"/>
+      <w:bookmarkStart w:id="324" w:name="_Toc428776556"/>
       <w:r>
         <w:rPr>
           <w:noProof w:val="0"/>
@@ -20082,7 +20502,7 @@
         </w:rPr>
         <w:t>.3 Referenced Standards</w:t>
       </w:r>
-      <w:bookmarkEnd w:id="285"/>
+      <w:bookmarkEnd w:id="324"/>
     </w:p>
     <w:p>
       <w:pPr>
@@ -20124,12 +20544,12 @@
       <w:pPr>
         <w:pStyle w:val="ListBullet2"/>
         <w:rPr>
-          <w:ins w:id="286" w:author="walco@walkit.nl" w:date="2020-02-18T19:22:00Z"/>
+          <w:ins w:id="325" w:author="walco@walkit.nl" w:date="2020-02-18T19:22:00Z"/>
           <w:i/>
           <w:iCs/>
-          <w:rPrChange w:id="287" w:author="walco@walkit.nl" w:date="2020-02-18T19:22:00Z">
+          <w:rPrChange w:id="326" w:author="walco@walkit.nl" w:date="2020-02-18T19:22:00Z">
             <w:rPr>
-              <w:ins w:id="288" w:author="walco@walkit.nl" w:date="2020-02-18T19:22:00Z"/>
+              <w:ins w:id="327" w:author="walco@walkit.nl" w:date="2020-02-18T19:22:00Z"/>
             </w:rPr>
           </w:rPrChange>
         </w:rPr>
@@ -20137,12 +20557,12 @@
       <w:r>
         <w:t>RFC</w:t>
       </w:r>
-      <w:ins w:id="289" w:author="walco@walkit.nl" w:date="2019-09-21T12:38:00Z">
+      <w:ins w:id="328" w:author="walco@walkit.nl" w:date="2019-09-21T12:38:00Z">
         <w:r>
           <w:t xml:space="preserve"> 7519</w:t>
         </w:r>
       </w:ins>
-      <w:del w:id="290" w:author="walco@walkit.nl" w:date="2019-09-21T12:38:00Z">
+      <w:del w:id="329" w:author="walco@walkit.nl" w:date="2019-09-21T12:38:00Z">
         <w:r>
           <w:delText>-draft</w:delText>
         </w:r>
@@ -20151,7 +20571,7 @@
         <w:tab/>
         <w:t xml:space="preserve">JSON Web Token (JWT)  </w:t>
       </w:r>
-      <w:del w:id="291" w:author="walco@walkit.nl" w:date="2019-09-21T12:27:00Z">
+      <w:del w:id="330" w:author="walco@walkit.nl" w:date="2019-09-21T12:27:00Z">
         <w:r>
           <w:rPr>
             <w:i/>
@@ -20160,7 +20580,7 @@
           <w:delText>draft-ietf-oauth-json-web-token</w:delText>
         </w:r>
       </w:del>
-      <w:del w:id="292" w:author="walco@walkit.nl" w:date="2019-09-21T12:38:00Z">
+      <w:del w:id="331" w:author="walco@walkit.nl" w:date="2019-09-21T12:38:00Z">
         <w:r>
           <w:rPr>
             <w:i/>
@@ -20178,7 +20598,7 @@
           <w:iCs/>
         </w:rPr>
       </w:pPr>
-      <w:ins w:id="293" w:author="walco@walkit.nl" w:date="2020-02-18T19:22:00Z">
+      <w:ins w:id="332" w:author="walco@walkit.nl" w:date="2020-02-18T19:22:00Z">
         <w:r>
           <w:t>RFC 7522</w:t>
         </w:r>
@@ -20201,12 +20621,12 @@
       <w:r>
         <w:t>RFC</w:t>
       </w:r>
-      <w:ins w:id="294" w:author="walco@walkit.nl" w:date="2019-09-21T12:39:00Z">
+      <w:ins w:id="333" w:author="walco@walkit.nl" w:date="2019-09-21T12:39:00Z">
         <w:r>
           <w:t xml:space="preserve"> 7523</w:t>
         </w:r>
       </w:ins>
-      <w:del w:id="295" w:author="walco@walkit.nl" w:date="2019-09-21T12:39:00Z">
+      <w:del w:id="334" w:author="walco@walkit.nl" w:date="2019-09-21T12:39:00Z">
         <w:r>
           <w:delText>-draft</w:delText>
         </w:r>
@@ -20215,7 +20635,7 @@
         <w:tab/>
         <w:t>JSON Web Token (JWT) Bearer Token Profiles for OAuth 2.0</w:t>
       </w:r>
-      <w:del w:id="296" w:author="walco@walkit.nl" w:date="2019-09-21T12:40:00Z">
+      <w:del w:id="335" w:author="walco@walkit.nl" w:date="2019-09-21T12:40:00Z">
         <w:r>
           <w:delText xml:space="preserve"> </w:delText>
         </w:r>
@@ -20232,26 +20652,26 @@
       <w:pPr>
         <w:pStyle w:val="ListBullet2"/>
         <w:rPr>
-          <w:del w:id="297" w:author="walco@walkit.nl" w:date="2019-09-21T19:22:00Z"/>
-        </w:rPr>
-      </w:pPr>
-      <w:del w:id="298" w:author="walco@walkit.nl" w:date="2019-09-21T19:22:00Z">
+          <w:del w:id="336" w:author="walco@walkit.nl" w:date="2019-09-21T19:22:00Z"/>
+        </w:rPr>
+      </w:pPr>
+      <w:del w:id="337" w:author="walco@walkit.nl" w:date="2019-09-21T19:22:00Z">
         <w:r>
           <w:delText>RFC</w:delText>
         </w:r>
       </w:del>
-      <w:del w:id="299" w:author="walco@walkit.nl" w:date="2019-09-21T12:34:00Z">
+      <w:del w:id="338" w:author="walco@walkit.nl" w:date="2019-09-21T12:34:00Z">
         <w:r>
           <w:delText>-draft</w:delText>
         </w:r>
       </w:del>
-      <w:del w:id="300" w:author="walco@walkit.nl" w:date="2019-09-21T19:22:00Z">
+      <w:del w:id="339" w:author="walco@walkit.nl" w:date="2019-09-21T19:22:00Z">
         <w:r>
           <w:tab/>
           <w:delText>SAML 2.0 Profile for OAuth 2.0 Client Authentication and Authorization Grants</w:delText>
         </w:r>
       </w:del>
-      <w:del w:id="301" w:author="walco@walkit.nl" w:date="2019-09-21T12:34:00Z">
+      <w:del w:id="340" w:author="walco@walkit.nl" w:date="2019-09-21T12:34:00Z">
         <w:r>
           <w:delText xml:space="preserve"> </w:delText>
         </w:r>
@@ -20276,7 +20696,7 @@
           <w:lang w:val="en-US"/>
         </w:rPr>
       </w:pPr>
-      <w:bookmarkStart w:id="302" w:name="_Toc428776557"/>
+      <w:bookmarkStart w:id="341" w:name="_Toc428776557"/>
       <w:r>
         <w:rPr>
           <w:noProof w:val="0"/>
@@ -20305,7 +20725,7 @@
         </w:rPr>
         <w:t>Related IHE Profiles</w:t>
       </w:r>
-      <w:bookmarkEnd w:id="302"/>
+      <w:bookmarkEnd w:id="341"/>
     </w:p>
     <w:p>
       <w:pPr>
@@ -20331,12 +20751,13 @@
           <w:lang w:val="en-US"/>
         </w:rPr>
       </w:pPr>
-      <w:bookmarkStart w:id="303" w:name="_Toc428776558"/>
+      <w:bookmarkStart w:id="342" w:name="_Toc428776558"/>
       <w:r>
         <w:rPr>
           <w:noProof w:val="0"/>
           <w:lang w:val="en-US"/>
         </w:rPr>
+        <w:lastRenderedPageBreak/>
         <w:t>3.72</w:t>
       </w:r>
       <w:r>
@@ -20346,7 +20767,7 @@
         </w:rPr>
         <w:t>.4 Interaction Diagram</w:t>
       </w:r>
-      <w:bookmarkEnd w:id="303"/>
+      <w:bookmarkEnd w:id="342"/>
     </w:p>
     <w:p>
       <w:pPr>
@@ -20449,17 +20870,8 @@
         <w:rPr>
           <w:noProof w:val="0"/>
         </w:rPr>
-        <w:lastRenderedPageBreak/>
-        <w:t>@</w:t>
-      </w:r>
-      <w:proofErr w:type="spellStart"/>
-      <w:r>
-        <w:rPr>
-          <w:noProof w:val="0"/>
-        </w:rPr>
-        <w:t>startuml</w:t>
-      </w:r>
-      <w:proofErr w:type="spellEnd"/>
+        <w:t>@startuml</w:t>
+      </w:r>
     </w:p>
     <w:p>
       <w:pPr>
@@ -20736,16 +21148,8 @@
         <w:rPr>
           <w:noProof w:val="0"/>
         </w:rPr>
-        <w:t>@</w:t>
-      </w:r>
-      <w:proofErr w:type="spellStart"/>
-      <w:r>
-        <w:rPr>
-          <w:noProof w:val="0"/>
-        </w:rPr>
-        <w:t>enduml</w:t>
-      </w:r>
-      <w:proofErr w:type="spellEnd"/>
+        <w:t>@enduml</w:t>
+      </w:r>
     </w:p>
     <w:p>
       <w:pPr>
@@ -20786,11 +21190,11 @@
       <w:r>
         <w:t xml:space="preserve"> may be an SAML token, a JWT Bearer token, </w:t>
       </w:r>
-      <w:commentRangeStart w:id="304"/>
+      <w:commentRangeStart w:id="343"/>
       <w:r>
         <w:t>or another</w:t>
       </w:r>
-      <w:ins w:id="305" w:author="walco@walkit.nl" w:date="2019-09-21T19:22:00Z">
+      <w:ins w:id="344" w:author="walco@walkit.nl" w:date="2019-09-21T19:22:00Z">
         <w:r>
           <w:t xml:space="preserve"> access</w:t>
         </w:r>
@@ -20798,12 +21202,12 @@
       <w:r>
         <w:t xml:space="preserve"> token type that is mutually agreed between Client, Resource Service and the token source.</w:t>
       </w:r>
-      <w:commentRangeEnd w:id="304"/>
+      <w:commentRangeEnd w:id="343"/>
       <w:r>
         <w:rPr>
           <w:rStyle w:val="CommentReference"/>
         </w:rPr>
-        <w:commentReference w:id="304"/>
+        <w:commentReference w:id="343"/>
       </w:r>
     </w:p>
     <w:p>
@@ -20883,11 +21287,12 @@
           <w:numId w:val="49"/>
         </w:numPr>
       </w:pPr>
-      <w:bookmarkStart w:id="306" w:name="_Toc428776559"/>
-      <w:r>
+      <w:bookmarkStart w:id="345" w:name="_Toc428776559"/>
+      <w:r>
+        <w:lastRenderedPageBreak/>
         <w:t>Authorization Request message</w:t>
       </w:r>
-      <w:bookmarkEnd w:id="306"/>
+      <w:bookmarkEnd w:id="345"/>
     </w:p>
     <w:p>
       <w:pPr>
@@ -20901,7 +21306,7 @@
           <w:lang w:val="en-US"/>
         </w:rPr>
       </w:pPr>
-      <w:bookmarkStart w:id="307" w:name="_Toc428776560"/>
+      <w:bookmarkStart w:id="346" w:name="_Toc428776560"/>
       <w:r>
         <w:rPr>
           <w:noProof w:val="0"/>
@@ -20916,7 +21321,7 @@
         </w:rPr>
         <w:t>.4.1.1 Trigger Events</w:t>
       </w:r>
-      <w:bookmarkEnd w:id="307"/>
+      <w:bookmarkEnd w:id="346"/>
     </w:p>
     <w:p>
       <w:pPr>
@@ -20925,7 +21330,7 @@
       <w:r>
         <w:t>The client system needs to make a</w:t>
       </w:r>
-      <w:ins w:id="308" w:author="walco@walkit.nl" w:date="2019-10-14T19:52:00Z">
+      <w:ins w:id="347" w:author="walco@walkit.nl" w:date="2019-10-14T19:52:00Z">
         <w:r>
           <w:t>n</w:t>
         </w:r>
@@ -20958,7 +21363,7 @@
           <w:lang w:val="en-US"/>
         </w:rPr>
       </w:pPr>
-      <w:bookmarkStart w:id="309" w:name="_Toc428776561"/>
+      <w:bookmarkStart w:id="348" w:name="_Toc428776561"/>
       <w:r>
         <w:rPr>
           <w:noProof w:val="0"/>
@@ -20973,7 +21378,7 @@
         </w:rPr>
         <w:t>.4.1.2 Message Semantics</w:t>
       </w:r>
-      <w:bookmarkEnd w:id="309"/>
+      <w:bookmarkEnd w:id="348"/>
     </w:p>
     <w:p>
       <w:pPr>
@@ -21056,7 +21461,7 @@
       <w:r>
         <w:t xml:space="preserve"> </w:t>
       </w:r>
-      <w:del w:id="310" w:author="walco@walkit.nl" w:date="2019-09-21T12:27:00Z">
+      <w:del w:id="349" w:author="walco@walkit.nl" w:date="2019-09-21T12:27:00Z">
         <w:r>
           <w:rPr>
             <w:i/>
@@ -21065,7 +21470,7 @@
           <w:delText>draft-ietf-oauth-json-web-token</w:delText>
         </w:r>
       </w:del>
-      <w:ins w:id="311" w:author="walco@walkit.nl" w:date="2019-09-21T12:27:00Z">
+      <w:ins w:id="350" w:author="walco@walkit.nl" w:date="2019-09-21T12:27:00Z">
         <w:r>
           <w:rPr>
             <w:i/>
@@ -21077,7 +21482,7 @@
       <w:r>
         <w:t xml:space="preserve">, </w:t>
       </w:r>
-      <w:del w:id="312" w:author="walco@walkit.nl" w:date="2019-09-21T12:39:00Z">
+      <w:del w:id="351" w:author="walco@walkit.nl" w:date="2019-09-21T12:39:00Z">
         <w:r>
           <w:rPr>
             <w:i/>
@@ -21086,7 +21491,7 @@
           <w:delText>draft-ietf-oauth-jwt-bearer</w:delText>
         </w:r>
       </w:del>
-      <w:ins w:id="313" w:author="walco@walkit.nl" w:date="2019-09-21T12:39:00Z">
+      <w:ins w:id="352" w:author="walco@walkit.nl" w:date="2019-09-21T12:39:00Z">
         <w:r>
           <w:rPr>
             <w:i/>
@@ -21117,7 +21522,6 @@
         <w:pStyle w:val="ListBullet3"/>
       </w:pPr>
       <w:r>
-        <w:lastRenderedPageBreak/>
         <w:t xml:space="preserve">A SAML token encoded </w:t>
       </w:r>
       <w:r>
@@ -21126,7 +21530,7 @@
       <w:r>
         <w:t xml:space="preserve"> </w:t>
       </w:r>
-      <w:del w:id="314" w:author="walco@walkit.nl" w:date="2020-02-18T19:21:00Z">
+      <w:del w:id="353" w:author="walco@walkit.nl" w:date="2020-02-18T19:21:00Z">
         <w:r>
           <w:rPr>
             <w:i/>
@@ -21135,7 +21539,7 @@
           <w:delText>draft-ietf-oauth-saml2-bearer</w:delText>
         </w:r>
       </w:del>
-      <w:ins w:id="315" w:author="walco@walkit.nl" w:date="2020-02-18T19:21:00Z">
+      <w:ins w:id="354" w:author="walco@walkit.nl" w:date="2020-02-18T19:21:00Z">
         <w:r>
           <w:rPr>
             <w:i/>
@@ -21206,7 +21610,7 @@
       <w:r>
         <w:t xml:space="preserve">Authorization: </w:t>
       </w:r>
-      <w:del w:id="316" w:author="Walco van Loon" w:date="2019-06-19T23:10:00Z">
+      <w:del w:id="355" w:author="Walco van Loon" w:date="2019-06-19T23:10:00Z">
         <w:r>
           <w:delText>IHE-</w:delText>
         </w:r>
@@ -21214,7 +21618,7 @@
           <w:delText>JWT</w:delText>
         </w:r>
       </w:del>
-      <w:ins w:id="317" w:author="Walco van Loon" w:date="2019-06-19T23:10:00Z">
+      <w:ins w:id="356" w:author="Walco van Loon" w:date="2019-06-19T23:10:00Z">
         <w:r>
           <w:t>Bearer</w:t>
         </w:r>
@@ -21223,15 +21627,7 @@
         <w:t xml:space="preserve"> </w:t>
       </w:r>
       <w:r>
-        <w:t>fFBGasru1</w:t>
-      </w:r>
-      <w:proofErr w:type="gramStart"/>
-      <w:r>
-        <w:t>FQd[</w:t>
-      </w:r>
-      <w:proofErr w:type="gramEnd"/>
-      <w:r>
-        <w:t>…omitted for brevity…]44sdfAfgTa3Zg</w:t>
+        <w:t>fFBGasru1FQd[…omitted for brevity…]44sdfAfgTa3Zg</w:t>
       </w:r>
       <w:r>
         <w:t xml:space="preserve"> </w:t>
@@ -21250,7 +21646,7 @@
       <w:pPr>
         <w:pStyle w:val="BodyText"/>
         <w:rPr>
-          <w:del w:id="318" w:author="walco@walkit.nl" w:date="2019-09-21T19:24:00Z"/>
+          <w:del w:id="357" w:author="walco@walkit.nl" w:date="2019-09-21T19:24:00Z"/>
         </w:rPr>
       </w:pPr>
       <w:r>
@@ -21265,7 +21661,7 @@
       <w:r>
         <w:t>.</w:t>
       </w:r>
-      <w:del w:id="319" w:author="walco@walkit.nl" w:date="2019-09-21T19:24:00Z">
+      <w:del w:id="358" w:author="walco@walkit.nl" w:date="2019-09-21T19:24:00Z">
         <w:r>
           <w:delText xml:space="preserve"> </w:delText>
         </w:r>
@@ -21274,13 +21670,13 @@
     <w:p>
       <w:pPr>
         <w:pStyle w:val="BodyText"/>
-        <w:pPrChange w:id="320" w:author="walco@walkit.nl" w:date="2019-09-21T19:24:00Z">
+        <w:pPrChange w:id="359" w:author="walco@walkit.nl" w:date="2019-09-21T19:24:00Z">
           <w:pPr>
             <w:pStyle w:val="Note"/>
           </w:pPr>
         </w:pPrChange>
       </w:pPr>
-      <w:del w:id="321" w:author="walco@walkit.nl" w:date="2019-09-21T19:24:00Z">
+      <w:del w:id="360" w:author="walco@walkit.nl" w:date="2019-09-21T19:24:00Z">
         <w:r>
           <w:delText>Note:</w:delText>
         </w:r>
@@ -21308,7 +21704,7 @@
           <w:lang w:val="en-US"/>
         </w:rPr>
       </w:pPr>
-      <w:bookmarkStart w:id="322" w:name="_Toc428776562"/>
+      <w:bookmarkStart w:id="361" w:name="_Toc428776562"/>
       <w:r>
         <w:rPr>
           <w:noProof w:val="0"/>
@@ -21344,7 +21740,7 @@
         </w:rPr>
         <w:t>Option</w:t>
       </w:r>
-      <w:bookmarkEnd w:id="322"/>
+      <w:bookmarkEnd w:id="361"/>
     </w:p>
     <w:p>
       <w:pPr>
@@ -21520,6 +21916,7 @@
         <w:pStyle w:val="Note"/>
       </w:pPr>
       <w:r>
+        <w:lastRenderedPageBreak/>
         <w:t>Note</w:t>
       </w:r>
       <w:r>
@@ -21583,7 +21980,7 @@
           <w:lang w:val="en-US"/>
         </w:rPr>
       </w:pPr>
-      <w:bookmarkStart w:id="323" w:name="_Toc428776563"/>
+      <w:bookmarkStart w:id="362" w:name="_Toc428776563"/>
       <w:r>
         <w:rPr>
           <w:noProof w:val="0"/>
@@ -21605,7 +22002,7 @@
         </w:rPr>
         <w:t>Option</w:t>
       </w:r>
-      <w:bookmarkEnd w:id="323"/>
+      <w:bookmarkEnd w:id="362"/>
     </w:p>
     <w:p>
       <w:r>
@@ -21642,7 +22039,7 @@
           <w:lang w:val="en-US"/>
         </w:rPr>
       </w:pPr>
-      <w:bookmarkStart w:id="324" w:name="_Toc428776564"/>
+      <w:bookmarkStart w:id="363" w:name="_Toc428776564"/>
       <w:r>
         <w:rPr>
           <w:noProof w:val="0"/>
@@ -21650,7 +22047,7 @@
         </w:rPr>
         <w:t>3.72.4.1.3 Expected Actions</w:t>
       </w:r>
-      <w:bookmarkEnd w:id="324"/>
+      <w:bookmarkEnd w:id="363"/>
     </w:p>
     <w:p>
       <w:pPr>
@@ -21668,12 +22065,12 @@
       <w:r>
         <w:t xml:space="preserve"> with the Resource Server will determine the responses and expected actions. The Resource Server should return an HTTP 401 (Un</w:t>
       </w:r>
-      <w:ins w:id="325" w:author="walco@walkit.nl" w:date="2019-10-14T19:41:00Z">
+      <w:ins w:id="364" w:author="walco@walkit.nl" w:date="2019-10-14T19:41:00Z">
         <w:r>
           <w:t>a</w:t>
         </w:r>
       </w:ins>
-      <w:del w:id="326" w:author="walco@walkit.nl" w:date="2019-10-14T19:41:00Z">
+      <w:del w:id="365" w:author="walco@walkit.nl" w:date="2019-10-14T19:41:00Z">
         <w:r>
           <w:delText>A</w:delText>
         </w:r>
@@ -21703,13 +22100,12 @@
           <w:lang w:val="en-US"/>
         </w:rPr>
       </w:pPr>
-      <w:bookmarkStart w:id="327" w:name="_Toc428776565"/>
+      <w:bookmarkStart w:id="366" w:name="_Toc428776565"/>
       <w:r>
         <w:rPr>
           <w:noProof w:val="0"/>
           <w:lang w:val="en-US"/>
         </w:rPr>
-        <w:lastRenderedPageBreak/>
         <w:t>3.72</w:t>
       </w:r>
       <w:r>
@@ -21719,7 +22115,7 @@
         </w:rPr>
         <w:t>.5 Security Considerations</w:t>
       </w:r>
-      <w:bookmarkEnd w:id="327"/>
+      <w:bookmarkEnd w:id="366"/>
     </w:p>
     <w:p>
       <w:pPr>
@@ -21755,7 +22151,7 @@
       <w:r>
         <w:t>a</w:t>
       </w:r>
-      <w:ins w:id="328" w:author="walco@walkit.nl" w:date="2019-10-14T19:51:00Z">
+      <w:ins w:id="367" w:author="walco@walkit.nl" w:date="2019-10-14T19:51:00Z">
         <w:r>
           <w:t>n</w:t>
         </w:r>
@@ -21788,7 +22184,7 @@
           <w:lang w:val="en-US"/>
         </w:rPr>
       </w:pPr>
-      <w:bookmarkStart w:id="329" w:name="_Toc428776566"/>
+      <w:bookmarkStart w:id="368" w:name="_Toc428776566"/>
       <w:r>
         <w:rPr>
           <w:noProof w:val="0"/>
@@ -21803,7 +22199,7 @@
         </w:rPr>
         <w:t>.5.1 Security Audit Considerations</w:t>
       </w:r>
-      <w:bookmarkEnd w:id="329"/>
+      <w:bookmarkEnd w:id="368"/>
     </w:p>
     <w:p>
       <w:pPr>
@@ -21817,7 +22213,7 @@
           <w:lang w:val="en-US"/>
         </w:rPr>
       </w:pPr>
-      <w:bookmarkStart w:id="330" w:name="_Toc428776567"/>
+      <w:bookmarkStart w:id="369" w:name="_Toc428776567"/>
       <w:r>
         <w:rPr>
           <w:noProof w:val="0"/>
@@ -21860,7 +22256,7 @@
         </w:rPr>
         <w:t>Specific Security Considerations</w:t>
       </w:r>
-      <w:bookmarkEnd w:id="330"/>
+      <w:bookmarkEnd w:id="369"/>
     </w:p>
     <w:p>
       <w:pPr>
@@ -22119,6 +22515,7 @@
           <w:b/>
           <w:bCs/>
         </w:rPr>
+        <w:lastRenderedPageBreak/>
         <w:t>alias</w:t>
       </w:r>
       <w:r>
@@ -22172,32 +22569,32 @@
       <w:pPr>
         <w:pStyle w:val="BodyText"/>
       </w:pPr>
-      <w:bookmarkStart w:id="331" w:name="_IHEActCode_Vocabulary"/>
-      <w:bookmarkStart w:id="332" w:name="_IHERoleCode_Vocabulary"/>
-      <w:bookmarkStart w:id="333" w:name="_Toc335730763"/>
-      <w:bookmarkStart w:id="334" w:name="_Toc336000666"/>
-      <w:bookmarkStart w:id="335" w:name="_Toc336002388"/>
-      <w:bookmarkStart w:id="336" w:name="_Toc336006583"/>
-      <w:bookmarkStart w:id="337" w:name="_Toc335730764"/>
-      <w:bookmarkStart w:id="338" w:name="_Toc336000667"/>
-      <w:bookmarkStart w:id="339" w:name="_Toc336002389"/>
-      <w:bookmarkStart w:id="340" w:name="_Toc336006584"/>
-      <w:bookmarkEnd w:id="331"/>
-      <w:bookmarkEnd w:id="332"/>
-      <w:bookmarkEnd w:id="333"/>
-      <w:bookmarkEnd w:id="334"/>
-      <w:bookmarkEnd w:id="335"/>
-      <w:bookmarkEnd w:id="336"/>
-      <w:bookmarkEnd w:id="337"/>
-      <w:bookmarkEnd w:id="338"/>
-      <w:bookmarkEnd w:id="339"/>
-      <w:bookmarkEnd w:id="340"/>
+      <w:bookmarkStart w:id="370" w:name="_IHEActCode_Vocabulary"/>
+      <w:bookmarkStart w:id="371" w:name="_IHERoleCode_Vocabulary"/>
+      <w:bookmarkStart w:id="372" w:name="_Toc335730763"/>
+      <w:bookmarkStart w:id="373" w:name="_Toc336000666"/>
+      <w:bookmarkStart w:id="374" w:name="_Toc336002388"/>
+      <w:bookmarkStart w:id="375" w:name="_Toc336006583"/>
+      <w:bookmarkStart w:id="376" w:name="_Toc335730764"/>
+      <w:bookmarkStart w:id="377" w:name="_Toc336000667"/>
+      <w:bookmarkStart w:id="378" w:name="_Toc336002389"/>
+      <w:bookmarkStart w:id="379" w:name="_Toc336006584"/>
+      <w:bookmarkEnd w:id="370"/>
+      <w:bookmarkEnd w:id="371"/>
+      <w:bookmarkEnd w:id="372"/>
+      <w:bookmarkEnd w:id="373"/>
+      <w:bookmarkEnd w:id="374"/>
+      <w:bookmarkEnd w:id="375"/>
+      <w:bookmarkEnd w:id="376"/>
+      <w:bookmarkEnd w:id="377"/>
+      <w:bookmarkEnd w:id="378"/>
+      <w:bookmarkEnd w:id="379"/>
     </w:p>
     <w:sectPr>
-      <w:headerReference w:type="default" r:id="rId21"/>
-      <w:footerReference w:type="even" r:id="rId22"/>
-      <w:footerReference w:type="default" r:id="rId23"/>
-      <w:footerReference w:type="first" r:id="rId24"/>
+      <w:headerReference w:type="default" r:id="rId22"/>
+      <w:footerReference w:type="even" r:id="rId23"/>
+      <w:footerReference w:type="default" r:id="rId24"/>
+      <w:footerReference w:type="first" r:id="rId25"/>
       <w:pgSz w:w="12240" w:h="15840" w:code="1"/>
       <w:pgMar w:top="1440" w:right="1080" w:bottom="1440" w:left="1800" w:header="720" w:footer="720" w:gutter="0"/>
       <w:lnNumType w:countBy="5" w:restart="continuous"/>
@@ -22210,8 +22607,8 @@
 </file>
 
 <file path=word/comments.xml><?xml version="1.0" encoding="utf-8"?>
-<w:comments xmlns:wpc="http://schemas.microsoft.com/office/word/2010/wordprocessingCanvas" xmlns:cx="http://schemas.microsoft.com/office/drawing/2014/chartex" xmlns:cx1="http://schemas.microsoft.com/office/drawing/2015/9/8/chartex" xmlns:cx2="http://schemas.microsoft.com/office/drawing/2015/10/21/chartex" xmlns:cx3="http://schemas.microsoft.com/office/drawing/2016/5/9/chartex" xmlns:cx4="http://schemas.microsoft.com/office/drawing/2016/5/10/chartex" xmlns:cx5="http://schemas.microsoft.com/office/drawing/2016/5/11/chartex" xmlns:cx6="http://schemas.microsoft.com/office/drawing/2016/5/12/chartex" xmlns:cx7="http://schemas.microsoft.com/office/drawing/2016/5/13/chartex" xmlns:cx8="http://schemas.microsoft.com/office/drawing/2016/5/14/chartex" xmlns:mc="http://schemas.openxmlformats.org/markup-compatibility/2006" xmlns:aink="http://schemas.microsoft.com/office/drawing/2016/ink" xmlns:am3d="http://schemas.microsoft.com/office/drawing/2017/model3d" xmlns:o="urn:schemas-microsoft-com:office:office" xmlns:r="http://schemas.openxmlformats.org/officeDocument/2006/relationships" xmlns:m="http://schemas.openxmlformats.org/officeDocument/2006/math" xmlns:v="urn:schemas-microsoft-com:vml" xmlns:wp14="http://schemas.microsoft.com/office/word/2010/wordprocessingDrawing" xmlns:wp="http://schemas.openxmlformats.org/drawingml/2006/wordprocessingDrawing" xmlns:w10="urn:schemas-microsoft-com:office:word" xmlns:w="http://schemas.openxmlformats.org/wordprocessingml/2006/main" xmlns:w14="http://schemas.microsoft.com/office/word/2010/wordml" xmlns:w15="http://schemas.microsoft.com/office/word/2012/wordml" xmlns:w16cid="http://schemas.microsoft.com/office/word/2016/wordml/cid" xmlns:w16se="http://schemas.microsoft.com/office/word/2015/wordml/symex" xmlns:wpg="http://schemas.microsoft.com/office/word/2010/wordprocessingGroup" xmlns:wpi="http://schemas.microsoft.com/office/word/2010/wordprocessingInk" xmlns:wne="http://schemas.microsoft.com/office/word/2006/wordml" xmlns:wps="http://schemas.microsoft.com/office/word/2010/wordprocessingShape" mc:Ignorable="w14 w15 w16se w16cid wp14">
-  <w:comment w:id="166" w:author="walco@walkit.nl" w:date="2019-09-21T20:24:00Z" w:initials="w">
+<w:comments xmlns:wpc="http://schemas.microsoft.com/office/word/2010/wordprocessingCanvas" xmlns:cx="http://schemas.microsoft.com/office/drawing/2014/chartex" xmlns:cx1="http://schemas.microsoft.com/office/drawing/2015/9/8/chartex" xmlns:cx2="http://schemas.microsoft.com/office/drawing/2015/10/21/chartex" xmlns:cx3="http://schemas.microsoft.com/office/drawing/2016/5/9/chartex" xmlns:cx4="http://schemas.microsoft.com/office/drawing/2016/5/10/chartex" xmlns:cx5="http://schemas.microsoft.com/office/drawing/2016/5/11/chartex" xmlns:cx6="http://schemas.microsoft.com/office/drawing/2016/5/12/chartex" xmlns:cx7="http://schemas.microsoft.com/office/drawing/2016/5/13/chartex" xmlns:cx8="http://schemas.microsoft.com/office/drawing/2016/5/14/chartex" xmlns:mc="http://schemas.openxmlformats.org/markup-compatibility/2006" xmlns:aink="http://schemas.microsoft.com/office/drawing/2016/ink" xmlns:am3d="http://schemas.microsoft.com/office/drawing/2017/model3d" xmlns:o="urn:schemas-microsoft-com:office:office" xmlns:r="http://schemas.openxmlformats.org/officeDocument/2006/relationships" xmlns:m="http://schemas.openxmlformats.org/officeDocument/2006/math" xmlns:v="urn:schemas-microsoft-com:vml" xmlns:wp14="http://schemas.microsoft.com/office/word/2010/wordprocessingDrawing" xmlns:wp="http://schemas.openxmlformats.org/drawingml/2006/wordprocessingDrawing" xmlns:w10="urn:schemas-microsoft-com:office:word" xmlns:w="http://schemas.openxmlformats.org/wordprocessingml/2006/main" xmlns:w14="http://schemas.microsoft.com/office/word/2010/wordml" xmlns:w15="http://schemas.microsoft.com/office/word/2012/wordml" xmlns:w16cex="http://schemas.microsoft.com/office/word/2018/wordml/cex" xmlns:w16cid="http://schemas.microsoft.com/office/word/2016/wordml/cid" xmlns:w16="http://schemas.microsoft.com/office/word/2018/wordml" xmlns:w16se="http://schemas.microsoft.com/office/word/2015/wordml/symex" xmlns:wpg="http://schemas.microsoft.com/office/word/2010/wordprocessingGroup" xmlns:wpi="http://schemas.microsoft.com/office/word/2010/wordprocessingInk" xmlns:wne="http://schemas.microsoft.com/office/word/2006/wordml" xmlns:wps="http://schemas.microsoft.com/office/word/2010/wordprocessingShape" mc:Ignorable="w14 w15 w16se w16cid w16 w16cex wp14">
+  <w:comment w:id="180" w:author="walco@walkit.nl" w:date="2019-09-21T20:24:00Z" w:initials="w">
     <w:p>
       <w:pPr>
         <w:pStyle w:val="CommentText"/>
@@ -22227,7 +22624,7 @@
       </w:r>
     </w:p>
   </w:comment>
-  <w:comment w:id="249" w:author="walco@walkit.nl" w:date="2019-09-21T19:44:00Z" w:initials="w">
+  <w:comment w:id="255" w:author="walco@walkit.nl" w:date="2020-06-11T13:51:00Z" w:initials="w">
     <w:p>
       <w:pPr>
         <w:pStyle w:val="CommentText"/>
@@ -22239,11 +22636,11 @@
         <w:annotationRef/>
       </w:r>
       <w:r>
-        <w:t>I don’t even know where these come from. Renaming suggestions welcome</w:t>
+        <w:t>Given the previous discussion, this should be a mapping to data types that make sense in the JSON context</w:t>
       </w:r>
     </w:p>
   </w:comment>
-  <w:comment w:id="253" w:author="walco@walkit.nl" w:date="2019-09-21T19:45:00Z" w:initials="w">
+  <w:comment w:id="276" w:author="walco@walkit.nl" w:date="2020-06-11T13:51:00Z" w:initials="w">
     <w:p>
       <w:pPr>
         <w:pStyle w:val="CommentText"/>
@@ -22255,11 +22652,11 @@
         <w:annotationRef/>
       </w:r>
       <w:r>
-        <w:t>I don’t even know where these come from. Renaming suggestions welcome</w:t>
+        <w:t>Given the previous discussion, this should be a mapping to data types that make sense in the JSON context</w:t>
       </w:r>
     </w:p>
   </w:comment>
-  <w:comment w:id="304" w:author="walco@walkit.nl" w:date="2019-09-21T19:46:00Z" w:initials="w">
+  <w:comment w:id="343" w:author="walco@walkit.nl" w:date="2019-09-21T19:46:00Z" w:initials="w">
     <w:p>
       <w:pPr>
         <w:pStyle w:val="CommentText"/>
@@ -22287,25 +22684,32 @@
 </file>
 
 <file path=word/commentsExtended.xml><?xml version="1.0" encoding="utf-8"?>
-<w15:commentsEx xmlns:wpc="http://schemas.microsoft.com/office/word/2010/wordprocessingCanvas" xmlns:cx="http://schemas.microsoft.com/office/drawing/2014/chartex" xmlns:cx1="http://schemas.microsoft.com/office/drawing/2015/9/8/chartex" xmlns:cx2="http://schemas.microsoft.com/office/drawing/2015/10/21/chartex" xmlns:cx3="http://schemas.microsoft.com/office/drawing/2016/5/9/chartex" xmlns:cx4="http://schemas.microsoft.com/office/drawing/2016/5/10/chartex" xmlns:cx5="http://schemas.microsoft.com/office/drawing/2016/5/11/chartex" xmlns:cx6="http://schemas.microsoft.com/office/drawing/2016/5/12/chartex" xmlns:cx7="http://schemas.microsoft.com/office/drawing/2016/5/13/chartex" xmlns:cx8="http://schemas.microsoft.com/office/drawing/2016/5/14/chartex" xmlns:mc="http://schemas.openxmlformats.org/markup-compatibility/2006" xmlns:aink="http://schemas.microsoft.com/office/drawing/2016/ink" xmlns:am3d="http://schemas.microsoft.com/office/drawing/2017/model3d" xmlns:o="urn:schemas-microsoft-com:office:office" xmlns:r="http://schemas.openxmlformats.org/officeDocument/2006/relationships" xmlns:m="http://schemas.openxmlformats.org/officeDocument/2006/math" xmlns:v="urn:schemas-microsoft-com:vml" xmlns:wp14="http://schemas.microsoft.com/office/word/2010/wordprocessingDrawing" xmlns:wp="http://schemas.openxmlformats.org/drawingml/2006/wordprocessingDrawing" xmlns:w10="urn:schemas-microsoft-com:office:word" xmlns:w="http://schemas.openxmlformats.org/wordprocessingml/2006/main" xmlns:w14="http://schemas.microsoft.com/office/word/2010/wordml" xmlns:w15="http://schemas.microsoft.com/office/word/2012/wordml" xmlns:w16cid="http://schemas.microsoft.com/office/word/2016/wordml/cid" xmlns:w16se="http://schemas.microsoft.com/office/word/2015/wordml/symex" xmlns:wpg="http://schemas.microsoft.com/office/word/2010/wordprocessingGroup" xmlns:wpi="http://schemas.microsoft.com/office/word/2010/wordprocessingInk" xmlns:wne="http://schemas.microsoft.com/office/word/2006/wordml" xmlns:wps="http://schemas.microsoft.com/office/word/2010/wordprocessingShape" mc:Ignorable="w14 w15 w16se w16cid wp14">
+<w15:commentsEx xmlns:wpc="http://schemas.microsoft.com/office/word/2010/wordprocessingCanvas" xmlns:cx="http://schemas.microsoft.com/office/drawing/2014/chartex" xmlns:cx1="http://schemas.microsoft.com/office/drawing/2015/9/8/chartex" xmlns:cx2="http://schemas.microsoft.com/office/drawing/2015/10/21/chartex" xmlns:cx3="http://schemas.microsoft.com/office/drawing/2016/5/9/chartex" xmlns:cx4="http://schemas.microsoft.com/office/drawing/2016/5/10/chartex" xmlns:cx5="http://schemas.microsoft.com/office/drawing/2016/5/11/chartex" xmlns:cx6="http://schemas.microsoft.com/office/drawing/2016/5/12/chartex" xmlns:cx7="http://schemas.microsoft.com/office/drawing/2016/5/13/chartex" xmlns:cx8="http://schemas.microsoft.com/office/drawing/2016/5/14/chartex" xmlns:mc="http://schemas.openxmlformats.org/markup-compatibility/2006" xmlns:aink="http://schemas.microsoft.com/office/drawing/2016/ink" xmlns:am3d="http://schemas.microsoft.com/office/drawing/2017/model3d" xmlns:o="urn:schemas-microsoft-com:office:office" xmlns:r="http://schemas.openxmlformats.org/officeDocument/2006/relationships" xmlns:m="http://schemas.openxmlformats.org/officeDocument/2006/math" xmlns:v="urn:schemas-microsoft-com:vml" xmlns:wp14="http://schemas.microsoft.com/office/word/2010/wordprocessingDrawing" xmlns:wp="http://schemas.openxmlformats.org/drawingml/2006/wordprocessingDrawing" xmlns:w10="urn:schemas-microsoft-com:office:word" xmlns:w="http://schemas.openxmlformats.org/wordprocessingml/2006/main" xmlns:w14="http://schemas.microsoft.com/office/word/2010/wordml" xmlns:w15="http://schemas.microsoft.com/office/word/2012/wordml" xmlns:w16cex="http://schemas.microsoft.com/office/word/2018/wordml/cex" xmlns:w16cid="http://schemas.microsoft.com/office/word/2016/wordml/cid" xmlns:w16="http://schemas.microsoft.com/office/word/2018/wordml" xmlns:w16se="http://schemas.microsoft.com/office/word/2015/wordml/symex" xmlns:wpg="http://schemas.microsoft.com/office/word/2010/wordprocessingGroup" xmlns:wpi="http://schemas.microsoft.com/office/word/2010/wordprocessingInk" xmlns:wne="http://schemas.microsoft.com/office/word/2006/wordml" xmlns:wps="http://schemas.microsoft.com/office/word/2010/wordprocessingShape" mc:Ignorable="w14 w15 w16se w16cid w16 w16cex wp14">
   <w15:commentEx w15:paraId="35F9C97C" w15:done="0"/>
-  <w15:commentEx w15:paraId="0BA6830C" w15:done="0"/>
-  <w15:commentEx w15:paraId="01C71383" w15:done="0"/>
+  <w15:commentEx w15:paraId="09747F18" w15:done="0"/>
+  <w15:commentEx w15:paraId="7832B382" w15:done="0"/>
   <w15:commentEx w15:paraId="3A1CC339" w15:done="0"/>
 </w15:commentsEx>
 </file>
 
+<file path=word/commentsExtensible.xml><?xml version="1.0" encoding="utf-8"?>
+<w16cex:commentsExtensible xmlns:wpc="http://schemas.microsoft.com/office/word/2010/wordprocessingCanvas" xmlns:cx="http://schemas.microsoft.com/office/drawing/2014/chartex" xmlns:cx1="http://schemas.microsoft.com/office/drawing/2015/9/8/chartex" xmlns:cx2="http://schemas.microsoft.com/office/drawing/2015/10/21/chartex" xmlns:cx3="http://schemas.microsoft.com/office/drawing/2016/5/9/chartex" xmlns:cx4="http://schemas.microsoft.com/office/drawing/2016/5/10/chartex" xmlns:cx5="http://schemas.microsoft.com/office/drawing/2016/5/11/chartex" xmlns:cx6="http://schemas.microsoft.com/office/drawing/2016/5/12/chartex" xmlns:cx7="http://schemas.microsoft.com/office/drawing/2016/5/13/chartex" xmlns:cx8="http://schemas.microsoft.com/office/drawing/2016/5/14/chartex" xmlns:mc="http://schemas.openxmlformats.org/markup-compatibility/2006" xmlns:aink="http://schemas.microsoft.com/office/drawing/2016/ink" xmlns:am3d="http://schemas.microsoft.com/office/drawing/2017/model3d" xmlns:o="urn:schemas-microsoft-com:office:office" xmlns:r="http://schemas.openxmlformats.org/officeDocument/2006/relationships" xmlns:m="http://schemas.openxmlformats.org/officeDocument/2006/math" xmlns:v="urn:schemas-microsoft-com:vml" xmlns:wp14="http://schemas.microsoft.com/office/word/2010/wordprocessingDrawing" xmlns:wp="http://schemas.openxmlformats.org/drawingml/2006/wordprocessingDrawing" xmlns:w10="urn:schemas-microsoft-com:office:word" xmlns:w="http://schemas.openxmlformats.org/wordprocessingml/2006/main" xmlns:w14="http://schemas.microsoft.com/office/word/2010/wordml" xmlns:w15="http://schemas.microsoft.com/office/word/2012/wordml" xmlns:w16cex="http://schemas.microsoft.com/office/word/2018/wordml/cex" xmlns:w16cid="http://schemas.microsoft.com/office/word/2016/wordml/cid" xmlns:w16="http://schemas.microsoft.com/office/word/2018/wordml" xmlns:w16se="http://schemas.microsoft.com/office/word/2015/wordml/symex" xmlns:wpg="http://schemas.microsoft.com/office/word/2010/wordprocessingGroup" xmlns:wpi="http://schemas.microsoft.com/office/word/2010/wordprocessingInk" xmlns:wne="http://schemas.microsoft.com/office/word/2006/wordml" xmlns:wps="http://schemas.microsoft.com/office/word/2010/wordprocessingShape" mc:Ignorable="w14 w15 w16se w16cid w16 w16cex wp14">
+  <w16cex:commentExtensible w16cex:durableId="228CB555" w16cex:dateUtc="2020-06-11T11:51:00Z"/>
+  <w16cex:commentExtensible w16cex:durableId="228CB661" w16cex:dateUtc="2020-06-11T11:51:00Z"/>
+</w16cex:commentsExtensible>
+</file>
+
 <file path=word/commentsIds.xml><?xml version="1.0" encoding="utf-8"?>
-<w16cid:commentsIds xmlns:wpc="http://schemas.microsoft.com/office/word/2010/wordprocessingCanvas" xmlns:cx="http://schemas.microsoft.com/office/drawing/2014/chartex" xmlns:cx1="http://schemas.microsoft.com/office/drawing/2015/9/8/chartex" xmlns:cx2="http://schemas.microsoft.com/office/drawing/2015/10/21/chartex" xmlns:cx3="http://schemas.microsoft.com/office/drawing/2016/5/9/chartex" xmlns:cx4="http://schemas.microsoft.com/office/drawing/2016/5/10/chartex" xmlns:cx5="http://schemas.microsoft.com/office/drawing/2016/5/11/chartex" xmlns:cx6="http://schemas.microsoft.com/office/drawing/2016/5/12/chartex" xmlns:cx7="http://schemas.microsoft.com/office/drawing/2016/5/13/chartex" xmlns:cx8="http://schemas.microsoft.com/office/drawing/2016/5/14/chartex" xmlns:mc="http://schemas.openxmlformats.org/markup-compatibility/2006" xmlns:aink="http://schemas.microsoft.com/office/drawing/2016/ink" xmlns:am3d="http://schemas.microsoft.com/office/drawing/2017/model3d" xmlns:o="urn:schemas-microsoft-com:office:office" xmlns:r="http://schemas.openxmlformats.org/officeDocument/2006/relationships" xmlns:m="http://schemas.openxmlformats.org/officeDocument/2006/math" xmlns:v="urn:schemas-microsoft-com:vml" xmlns:wp14="http://schemas.microsoft.com/office/word/2010/wordprocessingDrawing" xmlns:wp="http://schemas.openxmlformats.org/drawingml/2006/wordprocessingDrawing" xmlns:w10="urn:schemas-microsoft-com:office:word" xmlns:w="http://schemas.openxmlformats.org/wordprocessingml/2006/main" xmlns:w14="http://schemas.microsoft.com/office/word/2010/wordml" xmlns:w15="http://schemas.microsoft.com/office/word/2012/wordml" xmlns:w16cid="http://schemas.microsoft.com/office/word/2016/wordml/cid" xmlns:w16se="http://schemas.microsoft.com/office/word/2015/wordml/symex" xmlns:wpg="http://schemas.microsoft.com/office/word/2010/wordprocessingGroup" xmlns:wpi="http://schemas.microsoft.com/office/word/2010/wordprocessingInk" xmlns:wne="http://schemas.microsoft.com/office/word/2006/wordml" xmlns:wps="http://schemas.microsoft.com/office/word/2010/wordprocessingShape" mc:Ignorable="w14 w15 w16se w16cid wp14">
+<w16cid:commentsIds xmlns:wpc="http://schemas.microsoft.com/office/word/2010/wordprocessingCanvas" xmlns:cx="http://schemas.microsoft.com/office/drawing/2014/chartex" xmlns:cx1="http://schemas.microsoft.com/office/drawing/2015/9/8/chartex" xmlns:cx2="http://schemas.microsoft.com/office/drawing/2015/10/21/chartex" xmlns:cx3="http://schemas.microsoft.com/office/drawing/2016/5/9/chartex" xmlns:cx4="http://schemas.microsoft.com/office/drawing/2016/5/10/chartex" xmlns:cx5="http://schemas.microsoft.com/office/drawing/2016/5/11/chartex" xmlns:cx6="http://schemas.microsoft.com/office/drawing/2016/5/12/chartex" xmlns:cx7="http://schemas.microsoft.com/office/drawing/2016/5/13/chartex" xmlns:cx8="http://schemas.microsoft.com/office/drawing/2016/5/14/chartex" xmlns:mc="http://schemas.openxmlformats.org/markup-compatibility/2006" xmlns:aink="http://schemas.microsoft.com/office/drawing/2016/ink" xmlns:am3d="http://schemas.microsoft.com/office/drawing/2017/model3d" xmlns:o="urn:schemas-microsoft-com:office:office" xmlns:r="http://schemas.openxmlformats.org/officeDocument/2006/relationships" xmlns:m="http://schemas.openxmlformats.org/officeDocument/2006/math" xmlns:v="urn:schemas-microsoft-com:vml" xmlns:wp14="http://schemas.microsoft.com/office/word/2010/wordprocessingDrawing" xmlns:wp="http://schemas.openxmlformats.org/drawingml/2006/wordprocessingDrawing" xmlns:w10="urn:schemas-microsoft-com:office:word" xmlns:w="http://schemas.openxmlformats.org/wordprocessingml/2006/main" xmlns:w14="http://schemas.microsoft.com/office/word/2010/wordml" xmlns:w15="http://schemas.microsoft.com/office/word/2012/wordml" xmlns:w16cex="http://schemas.microsoft.com/office/word/2018/wordml/cex" xmlns:w16cid="http://schemas.microsoft.com/office/word/2016/wordml/cid" xmlns:w16="http://schemas.microsoft.com/office/word/2018/wordml" xmlns:w16se="http://schemas.microsoft.com/office/word/2015/wordml/symex" xmlns:wpg="http://schemas.microsoft.com/office/word/2010/wordprocessingGroup" xmlns:wpi="http://schemas.microsoft.com/office/word/2010/wordprocessingInk" xmlns:wne="http://schemas.microsoft.com/office/word/2006/wordml" xmlns:wps="http://schemas.microsoft.com/office/word/2010/wordprocessingShape" mc:Ignorable="w14 w15 w16se w16cid w16 w16cex wp14">
   <w16cid:commentId w16cid:paraId="35F9C97C" w16cid:durableId="2131058B"/>
-  <w16cid:commentId w16cid:paraId="0BA6830C" w16cid:durableId="2130FC1D"/>
-  <w16cid:commentId w16cid:paraId="01C71383" w16cid:durableId="2130FC4B"/>
+  <w16cid:commentId w16cid:paraId="09747F18" w16cid:durableId="228CB555"/>
+  <w16cid:commentId w16cid:paraId="7832B382" w16cid:durableId="228CB661"/>
   <w16cid:commentId w16cid:paraId="3A1CC339" w16cid:durableId="2130FC95"/>
 </w16cid:commentsIds>
 </file>
 
 <file path=word/endnotes.xml><?xml version="1.0" encoding="utf-8"?>
-<w:endnotes xmlns:wpc="http://schemas.microsoft.com/office/word/2010/wordprocessingCanvas" xmlns:cx="http://schemas.microsoft.com/office/drawing/2014/chartex" xmlns:cx1="http://schemas.microsoft.com/office/drawing/2015/9/8/chartex" xmlns:cx2="http://schemas.microsoft.com/office/drawing/2015/10/21/chartex" xmlns:cx3="http://schemas.microsoft.com/office/drawing/2016/5/9/chartex" xmlns:cx4="http://schemas.microsoft.com/office/drawing/2016/5/10/chartex" xmlns:cx5="http://schemas.microsoft.com/office/drawing/2016/5/11/chartex" xmlns:cx6="http://schemas.microsoft.com/office/drawing/2016/5/12/chartex" xmlns:cx7="http://schemas.microsoft.com/office/drawing/2016/5/13/chartex" xmlns:cx8="http://schemas.microsoft.com/office/drawing/2016/5/14/chartex" xmlns:mc="http://schemas.openxmlformats.org/markup-compatibility/2006" xmlns:aink="http://schemas.microsoft.com/office/drawing/2016/ink" xmlns:am3d="http://schemas.microsoft.com/office/drawing/2017/model3d" xmlns:o="urn:schemas-microsoft-com:office:office" xmlns:r="http://schemas.openxmlformats.org/officeDocument/2006/relationships" xmlns:m="http://schemas.openxmlformats.org/officeDocument/2006/math" xmlns:v="urn:schemas-microsoft-com:vml" xmlns:wp14="http://schemas.microsoft.com/office/word/2010/wordprocessingDrawing" xmlns:wp="http://schemas.openxmlformats.org/drawingml/2006/wordprocessingDrawing" xmlns:w10="urn:schemas-microsoft-com:office:word" xmlns:w="http://schemas.openxmlformats.org/wordprocessingml/2006/main" xmlns:w14="http://schemas.microsoft.com/office/word/2010/wordml" xmlns:w15="http://schemas.microsoft.com/office/word/2012/wordml" xmlns:w16cid="http://schemas.microsoft.com/office/word/2016/wordml/cid" xmlns:w16se="http://schemas.microsoft.com/office/word/2015/wordml/symex" xmlns:wpg="http://schemas.microsoft.com/office/word/2010/wordprocessingGroup" xmlns:wpi="http://schemas.microsoft.com/office/word/2010/wordprocessingInk" xmlns:wne="http://schemas.microsoft.com/office/word/2006/wordml" xmlns:wps="http://schemas.microsoft.com/office/word/2010/wordprocessingShape" mc:Ignorable="w14 w15 w16se w16cid wp14">
+<w:endnotes xmlns:wpc="http://schemas.microsoft.com/office/word/2010/wordprocessingCanvas" xmlns:cx="http://schemas.microsoft.com/office/drawing/2014/chartex" xmlns:cx1="http://schemas.microsoft.com/office/drawing/2015/9/8/chartex" xmlns:cx2="http://schemas.microsoft.com/office/drawing/2015/10/21/chartex" xmlns:cx3="http://schemas.microsoft.com/office/drawing/2016/5/9/chartex" xmlns:cx4="http://schemas.microsoft.com/office/drawing/2016/5/10/chartex" xmlns:cx5="http://schemas.microsoft.com/office/drawing/2016/5/11/chartex" xmlns:cx6="http://schemas.microsoft.com/office/drawing/2016/5/12/chartex" xmlns:cx7="http://schemas.microsoft.com/office/drawing/2016/5/13/chartex" xmlns:cx8="http://schemas.microsoft.com/office/drawing/2016/5/14/chartex" xmlns:mc="http://schemas.openxmlformats.org/markup-compatibility/2006" xmlns:aink="http://schemas.microsoft.com/office/drawing/2016/ink" xmlns:am3d="http://schemas.microsoft.com/office/drawing/2017/model3d" xmlns:o="urn:schemas-microsoft-com:office:office" xmlns:r="http://schemas.openxmlformats.org/officeDocument/2006/relationships" xmlns:m="http://schemas.openxmlformats.org/officeDocument/2006/math" xmlns:v="urn:schemas-microsoft-com:vml" xmlns:wp14="http://schemas.microsoft.com/office/word/2010/wordprocessingDrawing" xmlns:wp="http://schemas.openxmlformats.org/drawingml/2006/wordprocessingDrawing" xmlns:w10="urn:schemas-microsoft-com:office:word" xmlns:w="http://schemas.openxmlformats.org/wordprocessingml/2006/main" xmlns:w14="http://schemas.microsoft.com/office/word/2010/wordml" xmlns:w15="http://schemas.microsoft.com/office/word/2012/wordml" xmlns:w16cex="http://schemas.microsoft.com/office/word/2018/wordml/cex" xmlns:w16cid="http://schemas.microsoft.com/office/word/2016/wordml/cid" xmlns:w16="http://schemas.microsoft.com/office/word/2018/wordml" xmlns:w16se="http://schemas.microsoft.com/office/word/2015/wordml/symex" xmlns:wpg="http://schemas.microsoft.com/office/word/2010/wordprocessingGroup" xmlns:wpi="http://schemas.microsoft.com/office/word/2010/wordprocessingInk" xmlns:wne="http://schemas.microsoft.com/office/word/2006/wordml" xmlns:wps="http://schemas.microsoft.com/office/word/2010/wordprocessingShape" mc:Ignorable="w14 w15 w16se w16cid w16 w16cex wp14">
   <w:endnote w:type="separator" w:id="-1">
     <w:p>
       <w:r>
@@ -22324,7 +22728,7 @@
 </file>
 
 <file path=word/footer1.xml><?xml version="1.0" encoding="utf-8"?>
-<w:ftr xmlns:wpc="http://schemas.microsoft.com/office/word/2010/wordprocessingCanvas" xmlns:cx="http://schemas.microsoft.com/office/drawing/2014/chartex" xmlns:cx1="http://schemas.microsoft.com/office/drawing/2015/9/8/chartex" xmlns:cx2="http://schemas.microsoft.com/office/drawing/2015/10/21/chartex" xmlns:cx3="http://schemas.microsoft.com/office/drawing/2016/5/9/chartex" xmlns:cx4="http://schemas.microsoft.com/office/drawing/2016/5/10/chartex" xmlns:cx5="http://schemas.microsoft.com/office/drawing/2016/5/11/chartex" xmlns:cx6="http://schemas.microsoft.com/office/drawing/2016/5/12/chartex" xmlns:cx7="http://schemas.microsoft.com/office/drawing/2016/5/13/chartex" xmlns:cx8="http://schemas.microsoft.com/office/drawing/2016/5/14/chartex" xmlns:mc="http://schemas.openxmlformats.org/markup-compatibility/2006" xmlns:aink="http://schemas.microsoft.com/office/drawing/2016/ink" xmlns:am3d="http://schemas.microsoft.com/office/drawing/2017/model3d" xmlns:o="urn:schemas-microsoft-com:office:office" xmlns:r="http://schemas.openxmlformats.org/officeDocument/2006/relationships" xmlns:m="http://schemas.openxmlformats.org/officeDocument/2006/math" xmlns:v="urn:schemas-microsoft-com:vml" xmlns:wp14="http://schemas.microsoft.com/office/word/2010/wordprocessingDrawing" xmlns:wp="http://schemas.openxmlformats.org/drawingml/2006/wordprocessingDrawing" xmlns:w10="urn:schemas-microsoft-com:office:word" xmlns:w="http://schemas.openxmlformats.org/wordprocessingml/2006/main" xmlns:w14="http://schemas.microsoft.com/office/word/2010/wordml" xmlns:w15="http://schemas.microsoft.com/office/word/2012/wordml" xmlns:w16cid="http://schemas.microsoft.com/office/word/2016/wordml/cid" xmlns:w16se="http://schemas.microsoft.com/office/word/2015/wordml/symex" xmlns:wpg="http://schemas.microsoft.com/office/word/2010/wordprocessingGroup" xmlns:wpi="http://schemas.microsoft.com/office/word/2010/wordprocessingInk" xmlns:wne="http://schemas.microsoft.com/office/word/2006/wordml" xmlns:wps="http://schemas.microsoft.com/office/word/2010/wordprocessingShape" mc:Ignorable="w14 w15 w16se w16cid wp14">
+<w:ftr xmlns:wpc="http://schemas.microsoft.com/office/word/2010/wordprocessingCanvas" xmlns:cx="http://schemas.microsoft.com/office/drawing/2014/chartex" xmlns:cx1="http://schemas.microsoft.com/office/drawing/2015/9/8/chartex" xmlns:cx2="http://schemas.microsoft.com/office/drawing/2015/10/21/chartex" xmlns:cx3="http://schemas.microsoft.com/office/drawing/2016/5/9/chartex" xmlns:cx4="http://schemas.microsoft.com/office/drawing/2016/5/10/chartex" xmlns:cx5="http://schemas.microsoft.com/office/drawing/2016/5/11/chartex" xmlns:cx6="http://schemas.microsoft.com/office/drawing/2016/5/12/chartex" xmlns:cx7="http://schemas.microsoft.com/office/drawing/2016/5/13/chartex" xmlns:cx8="http://schemas.microsoft.com/office/drawing/2016/5/14/chartex" xmlns:mc="http://schemas.openxmlformats.org/markup-compatibility/2006" xmlns:aink="http://schemas.microsoft.com/office/drawing/2016/ink" xmlns:am3d="http://schemas.microsoft.com/office/drawing/2017/model3d" xmlns:o="urn:schemas-microsoft-com:office:office" xmlns:r="http://schemas.openxmlformats.org/officeDocument/2006/relationships" xmlns:m="http://schemas.openxmlformats.org/officeDocument/2006/math" xmlns:v="urn:schemas-microsoft-com:vml" xmlns:wp14="http://schemas.microsoft.com/office/word/2010/wordprocessingDrawing" xmlns:wp="http://schemas.openxmlformats.org/drawingml/2006/wordprocessingDrawing" xmlns:w10="urn:schemas-microsoft-com:office:word" xmlns:w="http://schemas.openxmlformats.org/wordprocessingml/2006/main" xmlns:w14="http://schemas.microsoft.com/office/word/2010/wordml" xmlns:w15="http://schemas.microsoft.com/office/word/2012/wordml" xmlns:w16cex="http://schemas.microsoft.com/office/word/2018/wordml/cex" xmlns:w16cid="http://schemas.microsoft.com/office/word/2016/wordml/cid" xmlns:w16="http://schemas.microsoft.com/office/word/2018/wordml" xmlns:w16se="http://schemas.microsoft.com/office/word/2015/wordml/symex" xmlns:wpg="http://schemas.microsoft.com/office/word/2010/wordprocessingGroup" xmlns:wpi="http://schemas.microsoft.com/office/word/2010/wordprocessingInk" xmlns:wne="http://schemas.microsoft.com/office/word/2006/wordml" xmlns:wps="http://schemas.microsoft.com/office/word/2010/wordprocessingShape" mc:Ignorable="w14 w15 w16se w16cid w16 w16cex wp14">
   <w:p>
     <w:pPr>
       <w:pStyle w:val="Footer"/>
@@ -22374,7 +22778,7 @@
 </file>
 
 <file path=word/footer2.xml><?xml version="1.0" encoding="utf-8"?>
-<w:ftr xmlns:wpc="http://schemas.microsoft.com/office/word/2010/wordprocessingCanvas" xmlns:cx="http://schemas.microsoft.com/office/drawing/2014/chartex" xmlns:cx1="http://schemas.microsoft.com/office/drawing/2015/9/8/chartex" xmlns:cx2="http://schemas.microsoft.com/office/drawing/2015/10/21/chartex" xmlns:cx3="http://schemas.microsoft.com/office/drawing/2016/5/9/chartex" xmlns:cx4="http://schemas.microsoft.com/office/drawing/2016/5/10/chartex" xmlns:cx5="http://schemas.microsoft.com/office/drawing/2016/5/11/chartex" xmlns:cx6="http://schemas.microsoft.com/office/drawing/2016/5/12/chartex" xmlns:cx7="http://schemas.microsoft.com/office/drawing/2016/5/13/chartex" xmlns:cx8="http://schemas.microsoft.com/office/drawing/2016/5/14/chartex" xmlns:mc="http://schemas.openxmlformats.org/markup-compatibility/2006" xmlns:aink="http://schemas.microsoft.com/office/drawing/2016/ink" xmlns:am3d="http://schemas.microsoft.com/office/drawing/2017/model3d" xmlns:o="urn:schemas-microsoft-com:office:office" xmlns:r="http://schemas.openxmlformats.org/officeDocument/2006/relationships" xmlns:m="http://schemas.openxmlformats.org/officeDocument/2006/math" xmlns:v="urn:schemas-microsoft-com:vml" xmlns:wp14="http://schemas.microsoft.com/office/word/2010/wordprocessingDrawing" xmlns:wp="http://schemas.openxmlformats.org/drawingml/2006/wordprocessingDrawing" xmlns:w10="urn:schemas-microsoft-com:office:word" xmlns:w="http://schemas.openxmlformats.org/wordprocessingml/2006/main" xmlns:w14="http://schemas.microsoft.com/office/word/2010/wordml" xmlns:w15="http://schemas.microsoft.com/office/word/2012/wordml" xmlns:w16cid="http://schemas.microsoft.com/office/word/2016/wordml/cid" xmlns:w16se="http://schemas.microsoft.com/office/word/2015/wordml/symex" xmlns:wpg="http://schemas.microsoft.com/office/word/2010/wordprocessingGroup" xmlns:wpi="http://schemas.microsoft.com/office/word/2010/wordprocessingInk" xmlns:wne="http://schemas.microsoft.com/office/word/2006/wordml" xmlns:wps="http://schemas.microsoft.com/office/word/2010/wordprocessingShape" mc:Ignorable="w14 w15 w16se w16cid wp14">
+<w:ftr xmlns:wpc="http://schemas.microsoft.com/office/word/2010/wordprocessingCanvas" xmlns:cx="http://schemas.microsoft.com/office/drawing/2014/chartex" xmlns:cx1="http://schemas.microsoft.com/office/drawing/2015/9/8/chartex" xmlns:cx2="http://schemas.microsoft.com/office/drawing/2015/10/21/chartex" xmlns:cx3="http://schemas.microsoft.com/office/drawing/2016/5/9/chartex" xmlns:cx4="http://schemas.microsoft.com/office/drawing/2016/5/10/chartex" xmlns:cx5="http://schemas.microsoft.com/office/drawing/2016/5/11/chartex" xmlns:cx6="http://schemas.microsoft.com/office/drawing/2016/5/12/chartex" xmlns:cx7="http://schemas.microsoft.com/office/drawing/2016/5/13/chartex" xmlns:cx8="http://schemas.microsoft.com/office/drawing/2016/5/14/chartex" xmlns:mc="http://schemas.openxmlformats.org/markup-compatibility/2006" xmlns:aink="http://schemas.microsoft.com/office/drawing/2016/ink" xmlns:am3d="http://schemas.microsoft.com/office/drawing/2017/model3d" xmlns:o="urn:schemas-microsoft-com:office:office" xmlns:r="http://schemas.openxmlformats.org/officeDocument/2006/relationships" xmlns:m="http://schemas.openxmlformats.org/officeDocument/2006/math" xmlns:v="urn:schemas-microsoft-com:vml" xmlns:wp14="http://schemas.microsoft.com/office/word/2010/wordprocessingDrawing" xmlns:wp="http://schemas.openxmlformats.org/drawingml/2006/wordprocessingDrawing" xmlns:w10="urn:schemas-microsoft-com:office:word" xmlns:w="http://schemas.openxmlformats.org/wordprocessingml/2006/main" xmlns:w14="http://schemas.microsoft.com/office/word/2010/wordml" xmlns:w15="http://schemas.microsoft.com/office/word/2012/wordml" xmlns:w16cex="http://schemas.microsoft.com/office/word/2018/wordml/cex" xmlns:w16cid="http://schemas.microsoft.com/office/word/2016/wordml/cid" xmlns:w16="http://schemas.microsoft.com/office/word/2018/wordml" xmlns:w16se="http://schemas.microsoft.com/office/word/2015/wordml/symex" xmlns:wpg="http://schemas.microsoft.com/office/word/2010/wordprocessingGroup" xmlns:wpi="http://schemas.microsoft.com/office/word/2010/wordprocessingInk" xmlns:wne="http://schemas.microsoft.com/office/word/2006/wordml" xmlns:wps="http://schemas.microsoft.com/office/word/2010/wordprocessingShape" mc:Ignorable="w14 w15 w16se w16cid w16 w16cex wp14">
   <w:p>
     <w:pPr>
       <w:pStyle w:val="Footer"/>
@@ -22392,14 +22796,14 @@
         <w:sz w:val="20"/>
       </w:rPr>
     </w:pPr>
-    <w:bookmarkStart w:id="341" w:name="_Toc473170355"/>
+    <w:bookmarkStart w:id="380" w:name="_Toc473170355"/>
     <w:r>
       <w:rPr>
         <w:sz w:val="20"/>
       </w:rPr>
       <w:t>Rev. 1.</w:t>
     </w:r>
-    <w:ins w:id="342" w:author="walco@walkit.nl" w:date="2019-09-21T19:49:00Z">
+    <w:ins w:id="381" w:author="walco@walkit.nl" w:date="2019-09-21T19:49:00Z">
       <w:r>
         <w:rPr>
           <w:sz w:val="20"/>
@@ -22407,7 +22811,7 @@
         <w:t>3</w:t>
       </w:r>
     </w:ins>
-    <w:del w:id="343" w:author="walco@walkit.nl" w:date="2019-09-21T19:49:00Z">
+    <w:del w:id="382" w:author="walco@walkit.nl" w:date="2019-09-21T19:49:00Z">
       <w:r>
         <w:rPr>
           <w:sz w:val="20"/>
@@ -22421,7 +22825,7 @@
       </w:rPr>
       <w:t xml:space="preserve"> – </w:t>
     </w:r>
-    <w:del w:id="344" w:author="walco@walkit.nl" w:date="2019-09-21T19:49:00Z">
+    <w:del w:id="383" w:author="walco@walkit.nl" w:date="2019-09-21T19:49:00Z">
       <w:r>
         <w:rPr>
           <w:sz w:val="20"/>
@@ -22429,7 +22833,7 @@
         <w:delText>2015-08-31</w:delText>
       </w:r>
     </w:del>
-    <w:ins w:id="345" w:author="walco@walkit.nl" w:date="2019-09-21T19:49:00Z">
+    <w:ins w:id="384" w:author="walco@walkit.nl" w:date="2019-09-21T19:49:00Z">
       <w:r>
         <w:rPr>
           <w:sz w:val="20"/>
@@ -22437,7 +22841,7 @@
         <w:t>2019-09-</w:t>
       </w:r>
     </w:ins>
-    <w:ins w:id="346" w:author="walco@walkit.nl" w:date="2019-09-21T19:50:00Z">
+    <w:ins w:id="385" w:author="walco@walkit.nl" w:date="2019-09-21T19:50:00Z">
       <w:r>
         <w:rPr>
           <w:sz w:val="20"/>
@@ -22500,7 +22904,7 @@
       <w:tab/>
       <w:t xml:space="preserve">                       Copyright © 2015: IHE International, Inc.</w:t>
     </w:r>
-    <w:bookmarkEnd w:id="341"/>
+    <w:bookmarkEnd w:id="380"/>
   </w:p>
   <w:p>
     <w:pPr>
@@ -22517,7 +22921,7 @@
 </file>
 
 <file path=word/footer3.xml><?xml version="1.0" encoding="utf-8"?>
-<w:ftr xmlns:wpc="http://schemas.microsoft.com/office/word/2010/wordprocessingCanvas" xmlns:cx="http://schemas.microsoft.com/office/drawing/2014/chartex" xmlns:cx1="http://schemas.microsoft.com/office/drawing/2015/9/8/chartex" xmlns:cx2="http://schemas.microsoft.com/office/drawing/2015/10/21/chartex" xmlns:cx3="http://schemas.microsoft.com/office/drawing/2016/5/9/chartex" xmlns:cx4="http://schemas.microsoft.com/office/drawing/2016/5/10/chartex" xmlns:cx5="http://schemas.microsoft.com/office/drawing/2016/5/11/chartex" xmlns:cx6="http://schemas.microsoft.com/office/drawing/2016/5/12/chartex" xmlns:cx7="http://schemas.microsoft.com/office/drawing/2016/5/13/chartex" xmlns:cx8="http://schemas.microsoft.com/office/drawing/2016/5/14/chartex" xmlns:mc="http://schemas.openxmlformats.org/markup-compatibility/2006" xmlns:aink="http://schemas.microsoft.com/office/drawing/2016/ink" xmlns:am3d="http://schemas.microsoft.com/office/drawing/2017/model3d" xmlns:o="urn:schemas-microsoft-com:office:office" xmlns:r="http://schemas.openxmlformats.org/officeDocument/2006/relationships" xmlns:m="http://schemas.openxmlformats.org/officeDocument/2006/math" xmlns:v="urn:schemas-microsoft-com:vml" xmlns:wp14="http://schemas.microsoft.com/office/word/2010/wordprocessingDrawing" xmlns:wp="http://schemas.openxmlformats.org/drawingml/2006/wordprocessingDrawing" xmlns:w10="urn:schemas-microsoft-com:office:word" xmlns:w="http://schemas.openxmlformats.org/wordprocessingml/2006/main" xmlns:w14="http://schemas.microsoft.com/office/word/2010/wordml" xmlns:w15="http://schemas.microsoft.com/office/word/2012/wordml" xmlns:w16cid="http://schemas.microsoft.com/office/word/2016/wordml/cid" xmlns:w16se="http://schemas.microsoft.com/office/word/2015/wordml/symex" xmlns:wpg="http://schemas.microsoft.com/office/word/2010/wordprocessingGroup" xmlns:wpi="http://schemas.microsoft.com/office/word/2010/wordprocessingInk" xmlns:wne="http://schemas.microsoft.com/office/word/2006/wordml" xmlns:wps="http://schemas.microsoft.com/office/word/2010/wordprocessingShape" mc:Ignorable="w14 w15 w16se w16cid wp14">
+<w:ftr xmlns:wpc="http://schemas.microsoft.com/office/word/2010/wordprocessingCanvas" xmlns:cx="http://schemas.microsoft.com/office/drawing/2014/chartex" xmlns:cx1="http://schemas.microsoft.com/office/drawing/2015/9/8/chartex" xmlns:cx2="http://schemas.microsoft.com/office/drawing/2015/10/21/chartex" xmlns:cx3="http://schemas.microsoft.com/office/drawing/2016/5/9/chartex" xmlns:cx4="http://schemas.microsoft.com/office/drawing/2016/5/10/chartex" xmlns:cx5="http://schemas.microsoft.com/office/drawing/2016/5/11/chartex" xmlns:cx6="http://schemas.microsoft.com/office/drawing/2016/5/12/chartex" xmlns:cx7="http://schemas.microsoft.com/office/drawing/2016/5/13/chartex" xmlns:cx8="http://schemas.microsoft.com/office/drawing/2016/5/14/chartex" xmlns:mc="http://schemas.openxmlformats.org/markup-compatibility/2006" xmlns:aink="http://schemas.microsoft.com/office/drawing/2016/ink" xmlns:am3d="http://schemas.microsoft.com/office/drawing/2017/model3d" xmlns:o="urn:schemas-microsoft-com:office:office" xmlns:r="http://schemas.openxmlformats.org/officeDocument/2006/relationships" xmlns:m="http://schemas.openxmlformats.org/officeDocument/2006/math" xmlns:v="urn:schemas-microsoft-com:vml" xmlns:wp14="http://schemas.microsoft.com/office/word/2010/wordprocessingDrawing" xmlns:wp="http://schemas.openxmlformats.org/drawingml/2006/wordprocessingDrawing" xmlns:w10="urn:schemas-microsoft-com:office:word" xmlns:w="http://schemas.openxmlformats.org/wordprocessingml/2006/main" xmlns:w14="http://schemas.microsoft.com/office/word/2010/wordml" xmlns:w15="http://schemas.microsoft.com/office/word/2012/wordml" xmlns:w16cex="http://schemas.microsoft.com/office/word/2018/wordml/cex" xmlns:w16cid="http://schemas.microsoft.com/office/word/2016/wordml/cid" xmlns:w16="http://schemas.microsoft.com/office/word/2018/wordml" xmlns:w16se="http://schemas.microsoft.com/office/word/2015/wordml/symex" xmlns:wpg="http://schemas.microsoft.com/office/word/2010/wordprocessingGroup" xmlns:wpi="http://schemas.microsoft.com/office/word/2010/wordprocessingInk" xmlns:wne="http://schemas.microsoft.com/office/word/2006/wordml" xmlns:wps="http://schemas.microsoft.com/office/word/2010/wordprocessingShape" mc:Ignorable="w14 w15 w16se w16cid w16 w16cex wp14">
   <w:p>
     <w:pPr>
       <w:pStyle w:val="Footer"/>
@@ -22534,7 +22938,7 @@
 </file>
 
 <file path=word/footnotes.xml><?xml version="1.0" encoding="utf-8"?>
-<w:footnotes xmlns:wpc="http://schemas.microsoft.com/office/word/2010/wordprocessingCanvas" xmlns:cx="http://schemas.microsoft.com/office/drawing/2014/chartex" xmlns:cx1="http://schemas.microsoft.com/office/drawing/2015/9/8/chartex" xmlns:cx2="http://schemas.microsoft.com/office/drawing/2015/10/21/chartex" xmlns:cx3="http://schemas.microsoft.com/office/drawing/2016/5/9/chartex" xmlns:cx4="http://schemas.microsoft.com/office/drawing/2016/5/10/chartex" xmlns:cx5="http://schemas.microsoft.com/office/drawing/2016/5/11/chartex" xmlns:cx6="http://schemas.microsoft.com/office/drawing/2016/5/12/chartex" xmlns:cx7="http://schemas.microsoft.com/office/drawing/2016/5/13/chartex" xmlns:cx8="http://schemas.microsoft.com/office/drawing/2016/5/14/chartex" xmlns:mc="http://schemas.openxmlformats.org/markup-compatibility/2006" xmlns:aink="http://schemas.microsoft.com/office/drawing/2016/ink" xmlns:am3d="http://schemas.microsoft.com/office/drawing/2017/model3d" xmlns:o="urn:schemas-microsoft-com:office:office" xmlns:r="http://schemas.openxmlformats.org/officeDocument/2006/relationships" xmlns:m="http://schemas.openxmlformats.org/officeDocument/2006/math" xmlns:v="urn:schemas-microsoft-com:vml" xmlns:wp14="http://schemas.microsoft.com/office/word/2010/wordprocessingDrawing" xmlns:wp="http://schemas.openxmlformats.org/drawingml/2006/wordprocessingDrawing" xmlns:w10="urn:schemas-microsoft-com:office:word" xmlns:w="http://schemas.openxmlformats.org/wordprocessingml/2006/main" xmlns:w14="http://schemas.microsoft.com/office/word/2010/wordml" xmlns:w15="http://schemas.microsoft.com/office/word/2012/wordml" xmlns:w16cid="http://schemas.microsoft.com/office/word/2016/wordml/cid" xmlns:w16se="http://schemas.microsoft.com/office/word/2015/wordml/symex" xmlns:wpg="http://schemas.microsoft.com/office/word/2010/wordprocessingGroup" xmlns:wpi="http://schemas.microsoft.com/office/word/2010/wordprocessingInk" xmlns:wne="http://schemas.microsoft.com/office/word/2006/wordml" xmlns:wps="http://schemas.microsoft.com/office/word/2010/wordprocessingShape" mc:Ignorable="w14 w15 w16se w16cid wp14">
+<w:footnotes xmlns:wpc="http://schemas.microsoft.com/office/word/2010/wordprocessingCanvas" xmlns:cx="http://schemas.microsoft.com/office/drawing/2014/chartex" xmlns:cx1="http://schemas.microsoft.com/office/drawing/2015/9/8/chartex" xmlns:cx2="http://schemas.microsoft.com/office/drawing/2015/10/21/chartex" xmlns:cx3="http://schemas.microsoft.com/office/drawing/2016/5/9/chartex" xmlns:cx4="http://schemas.microsoft.com/office/drawing/2016/5/10/chartex" xmlns:cx5="http://schemas.microsoft.com/office/drawing/2016/5/11/chartex" xmlns:cx6="http://schemas.microsoft.com/office/drawing/2016/5/12/chartex" xmlns:cx7="http://schemas.microsoft.com/office/drawing/2016/5/13/chartex" xmlns:cx8="http://schemas.microsoft.com/office/drawing/2016/5/14/chartex" xmlns:mc="http://schemas.openxmlformats.org/markup-compatibility/2006" xmlns:aink="http://schemas.microsoft.com/office/drawing/2016/ink" xmlns:am3d="http://schemas.microsoft.com/office/drawing/2017/model3d" xmlns:o="urn:schemas-microsoft-com:office:office" xmlns:r="http://schemas.openxmlformats.org/officeDocument/2006/relationships" xmlns:m="http://schemas.openxmlformats.org/officeDocument/2006/math" xmlns:v="urn:schemas-microsoft-com:vml" xmlns:wp14="http://schemas.microsoft.com/office/word/2010/wordprocessingDrawing" xmlns:wp="http://schemas.openxmlformats.org/drawingml/2006/wordprocessingDrawing" xmlns:w10="urn:schemas-microsoft-com:office:word" xmlns:w="http://schemas.openxmlformats.org/wordprocessingml/2006/main" xmlns:w14="http://schemas.microsoft.com/office/word/2010/wordml" xmlns:w15="http://schemas.microsoft.com/office/word/2012/wordml" xmlns:w16cex="http://schemas.microsoft.com/office/word/2018/wordml/cex" xmlns:w16cid="http://schemas.microsoft.com/office/word/2016/wordml/cid" xmlns:w16="http://schemas.microsoft.com/office/word/2018/wordml" xmlns:w16se="http://schemas.microsoft.com/office/word/2015/wordml/symex" xmlns:wpg="http://schemas.microsoft.com/office/word/2010/wordprocessingGroup" xmlns:wpi="http://schemas.microsoft.com/office/word/2010/wordprocessingInk" xmlns:wne="http://schemas.microsoft.com/office/word/2006/wordml" xmlns:wps="http://schemas.microsoft.com/office/word/2010/wordprocessingShape" mc:Ignorable="w14 w15 w16se w16cid w16 w16cex wp14">
   <w:footnote w:type="separator" w:id="-1">
     <w:p>
       <w:r>
@@ -22553,7 +22957,7 @@
 </file>
 
 <file path=word/header1.xml><?xml version="1.0" encoding="utf-8"?>
-<w:hdr xmlns:wpc="http://schemas.microsoft.com/office/word/2010/wordprocessingCanvas" xmlns:cx="http://schemas.microsoft.com/office/drawing/2014/chartex" xmlns:cx1="http://schemas.microsoft.com/office/drawing/2015/9/8/chartex" xmlns:cx2="http://schemas.microsoft.com/office/drawing/2015/10/21/chartex" xmlns:cx3="http://schemas.microsoft.com/office/drawing/2016/5/9/chartex" xmlns:cx4="http://schemas.microsoft.com/office/drawing/2016/5/10/chartex" xmlns:cx5="http://schemas.microsoft.com/office/drawing/2016/5/11/chartex" xmlns:cx6="http://schemas.microsoft.com/office/drawing/2016/5/12/chartex" xmlns:cx7="http://schemas.microsoft.com/office/drawing/2016/5/13/chartex" xmlns:cx8="http://schemas.microsoft.com/office/drawing/2016/5/14/chartex" xmlns:mc="http://schemas.openxmlformats.org/markup-compatibility/2006" xmlns:aink="http://schemas.microsoft.com/office/drawing/2016/ink" xmlns:am3d="http://schemas.microsoft.com/office/drawing/2017/model3d" xmlns:o="urn:schemas-microsoft-com:office:office" xmlns:r="http://schemas.openxmlformats.org/officeDocument/2006/relationships" xmlns:m="http://schemas.openxmlformats.org/officeDocument/2006/math" xmlns:v="urn:schemas-microsoft-com:vml" xmlns:wp14="http://schemas.microsoft.com/office/word/2010/wordprocessingDrawing" xmlns:wp="http://schemas.openxmlformats.org/drawingml/2006/wordprocessingDrawing" xmlns:w10="urn:schemas-microsoft-com:office:word" xmlns:w="http://schemas.openxmlformats.org/wordprocessingml/2006/main" xmlns:w14="http://schemas.microsoft.com/office/word/2010/wordml" xmlns:w15="http://schemas.microsoft.com/office/word/2012/wordml" xmlns:w16cid="http://schemas.microsoft.com/office/word/2016/wordml/cid" xmlns:w16se="http://schemas.microsoft.com/office/word/2015/wordml/symex" xmlns:wpg="http://schemas.microsoft.com/office/word/2010/wordprocessingGroup" xmlns:wpi="http://schemas.microsoft.com/office/word/2010/wordprocessingInk" xmlns:wne="http://schemas.microsoft.com/office/word/2006/wordml" xmlns:wps="http://schemas.microsoft.com/office/word/2010/wordprocessingShape" mc:Ignorable="w14 w15 w16se w16cid wp14">
+<w:hdr xmlns:wpc="http://schemas.microsoft.com/office/word/2010/wordprocessingCanvas" xmlns:cx="http://schemas.microsoft.com/office/drawing/2014/chartex" xmlns:cx1="http://schemas.microsoft.com/office/drawing/2015/9/8/chartex" xmlns:cx2="http://schemas.microsoft.com/office/drawing/2015/10/21/chartex" xmlns:cx3="http://schemas.microsoft.com/office/drawing/2016/5/9/chartex" xmlns:cx4="http://schemas.microsoft.com/office/drawing/2016/5/10/chartex" xmlns:cx5="http://schemas.microsoft.com/office/drawing/2016/5/11/chartex" xmlns:cx6="http://schemas.microsoft.com/office/drawing/2016/5/12/chartex" xmlns:cx7="http://schemas.microsoft.com/office/drawing/2016/5/13/chartex" xmlns:cx8="http://schemas.microsoft.com/office/drawing/2016/5/14/chartex" xmlns:mc="http://schemas.openxmlformats.org/markup-compatibility/2006" xmlns:aink="http://schemas.microsoft.com/office/drawing/2016/ink" xmlns:am3d="http://schemas.microsoft.com/office/drawing/2017/model3d" xmlns:o="urn:schemas-microsoft-com:office:office" xmlns:r="http://schemas.openxmlformats.org/officeDocument/2006/relationships" xmlns:m="http://schemas.openxmlformats.org/officeDocument/2006/math" xmlns:v="urn:schemas-microsoft-com:vml" xmlns:wp14="http://schemas.microsoft.com/office/word/2010/wordprocessingDrawing" xmlns:wp="http://schemas.openxmlformats.org/drawingml/2006/wordprocessingDrawing" xmlns:w10="urn:schemas-microsoft-com:office:word" xmlns:w="http://schemas.openxmlformats.org/wordprocessingml/2006/main" xmlns:w14="http://schemas.microsoft.com/office/word/2010/wordml" xmlns:w15="http://schemas.microsoft.com/office/word/2012/wordml" xmlns:w16cex="http://schemas.microsoft.com/office/word/2018/wordml/cex" xmlns:w16cid="http://schemas.microsoft.com/office/word/2016/wordml/cid" xmlns:w16="http://schemas.microsoft.com/office/word/2018/wordml" xmlns:w16se="http://schemas.microsoft.com/office/word/2015/wordml/symex" xmlns:wpg="http://schemas.microsoft.com/office/word/2010/wordprocessingGroup" xmlns:wpi="http://schemas.microsoft.com/office/word/2010/wordprocessingInk" xmlns:wne="http://schemas.microsoft.com/office/word/2006/wordml" xmlns:wps="http://schemas.microsoft.com/office/word/2010/wordprocessingShape" mc:Ignorable="w14 w15 w16se w16cid w16 w16cex wp14">
   <w:p>
     <w:pPr>
       <w:pStyle w:val="Header"/>
@@ -22583,7 +22987,7 @@
 </file>
 
 <file path=word/numbering.xml><?xml version="1.0" encoding="utf-8"?>
-<w:numbering xmlns:wpc="http://schemas.microsoft.com/office/word/2010/wordprocessingCanvas" xmlns:cx="http://schemas.microsoft.com/office/drawing/2014/chartex" xmlns:cx1="http://schemas.microsoft.com/office/drawing/2015/9/8/chartex" xmlns:cx2="http://schemas.microsoft.com/office/drawing/2015/10/21/chartex" xmlns:cx3="http://schemas.microsoft.com/office/drawing/2016/5/9/chartex" xmlns:cx4="http://schemas.microsoft.com/office/drawing/2016/5/10/chartex" xmlns:cx5="http://schemas.microsoft.com/office/drawing/2016/5/11/chartex" xmlns:cx6="http://schemas.microsoft.com/office/drawing/2016/5/12/chartex" xmlns:cx7="http://schemas.microsoft.com/office/drawing/2016/5/13/chartex" xmlns:cx8="http://schemas.microsoft.com/office/drawing/2016/5/14/chartex" xmlns:mc="http://schemas.openxmlformats.org/markup-compatibility/2006" xmlns:aink="http://schemas.microsoft.com/office/drawing/2016/ink" xmlns:am3d="http://schemas.microsoft.com/office/drawing/2017/model3d" xmlns:o="urn:schemas-microsoft-com:office:office" xmlns:r="http://schemas.openxmlformats.org/officeDocument/2006/relationships" xmlns:m="http://schemas.openxmlformats.org/officeDocument/2006/math" xmlns:v="urn:schemas-microsoft-com:vml" xmlns:wp14="http://schemas.microsoft.com/office/word/2010/wordprocessingDrawing" xmlns:wp="http://schemas.openxmlformats.org/drawingml/2006/wordprocessingDrawing" xmlns:w10="urn:schemas-microsoft-com:office:word" xmlns:w="http://schemas.openxmlformats.org/wordprocessingml/2006/main" xmlns:w14="http://schemas.microsoft.com/office/word/2010/wordml" xmlns:w15="http://schemas.microsoft.com/office/word/2012/wordml" xmlns:w16cid="http://schemas.microsoft.com/office/word/2016/wordml/cid" xmlns:w16se="http://schemas.microsoft.com/office/word/2015/wordml/symex" xmlns:wpg="http://schemas.microsoft.com/office/word/2010/wordprocessingGroup" xmlns:wpi="http://schemas.microsoft.com/office/word/2010/wordprocessingInk" xmlns:wne="http://schemas.microsoft.com/office/word/2006/wordml" xmlns:wps="http://schemas.microsoft.com/office/word/2010/wordprocessingShape" mc:Ignorable="w14 w15 w16se w16cid wp14">
+<w:numbering xmlns:wpc="http://schemas.microsoft.com/office/word/2010/wordprocessingCanvas" xmlns:cx="http://schemas.microsoft.com/office/drawing/2014/chartex" xmlns:cx1="http://schemas.microsoft.com/office/drawing/2015/9/8/chartex" xmlns:cx2="http://schemas.microsoft.com/office/drawing/2015/10/21/chartex" xmlns:cx3="http://schemas.microsoft.com/office/drawing/2016/5/9/chartex" xmlns:cx4="http://schemas.microsoft.com/office/drawing/2016/5/10/chartex" xmlns:cx5="http://schemas.microsoft.com/office/drawing/2016/5/11/chartex" xmlns:cx6="http://schemas.microsoft.com/office/drawing/2016/5/12/chartex" xmlns:cx7="http://schemas.microsoft.com/office/drawing/2016/5/13/chartex" xmlns:cx8="http://schemas.microsoft.com/office/drawing/2016/5/14/chartex" xmlns:mc="http://schemas.openxmlformats.org/markup-compatibility/2006" xmlns:aink="http://schemas.microsoft.com/office/drawing/2016/ink" xmlns:am3d="http://schemas.microsoft.com/office/drawing/2017/model3d" xmlns:o="urn:schemas-microsoft-com:office:office" xmlns:r="http://schemas.openxmlformats.org/officeDocument/2006/relationships" xmlns:m="http://schemas.openxmlformats.org/officeDocument/2006/math" xmlns:v="urn:schemas-microsoft-com:vml" xmlns:wp14="http://schemas.microsoft.com/office/word/2010/wordprocessingDrawing" xmlns:wp="http://schemas.openxmlformats.org/drawingml/2006/wordprocessingDrawing" xmlns:w10="urn:schemas-microsoft-com:office:word" xmlns:w="http://schemas.openxmlformats.org/wordprocessingml/2006/main" xmlns:w14="http://schemas.microsoft.com/office/word/2010/wordml" xmlns:w15="http://schemas.microsoft.com/office/word/2012/wordml" xmlns:w16cex="http://schemas.microsoft.com/office/word/2018/wordml/cex" xmlns:w16cid="http://schemas.microsoft.com/office/word/2016/wordml/cid" xmlns:w16="http://schemas.microsoft.com/office/word/2018/wordml" xmlns:w16se="http://schemas.microsoft.com/office/word/2015/wordml/symex" xmlns:wpg="http://schemas.microsoft.com/office/word/2010/wordprocessingGroup" xmlns:wpi="http://schemas.microsoft.com/office/word/2010/wordprocessingInk" xmlns:wne="http://schemas.microsoft.com/office/word/2006/wordml" xmlns:wps="http://schemas.microsoft.com/office/word/2010/wordprocessingShape" mc:Ignorable="w14 w15 w16se w16cid w16 w16cex wp14">
   <w:abstractNum w:abstractNumId="0" w15:restartNumberingAfterBreak="0">
     <w:nsid w:val="FFFFFF1D"/>
     <w:multiLevelType w:val="multilevel"/>
@@ -24107,7 +24511,7 @@
 </file>
 
 <file path=word/people.xml><?xml version="1.0" encoding="utf-8"?>
-<w15:people xmlns:wpc="http://schemas.microsoft.com/office/word/2010/wordprocessingCanvas" xmlns:cx="http://schemas.microsoft.com/office/drawing/2014/chartex" xmlns:cx1="http://schemas.microsoft.com/office/drawing/2015/9/8/chartex" xmlns:cx2="http://schemas.microsoft.com/office/drawing/2015/10/21/chartex" xmlns:cx3="http://schemas.microsoft.com/office/drawing/2016/5/9/chartex" xmlns:cx4="http://schemas.microsoft.com/office/drawing/2016/5/10/chartex" xmlns:cx5="http://schemas.microsoft.com/office/drawing/2016/5/11/chartex" xmlns:cx6="http://schemas.microsoft.com/office/drawing/2016/5/12/chartex" xmlns:cx7="http://schemas.microsoft.com/office/drawing/2016/5/13/chartex" xmlns:cx8="http://schemas.microsoft.com/office/drawing/2016/5/14/chartex" xmlns:mc="http://schemas.openxmlformats.org/markup-compatibility/2006" xmlns:aink="http://schemas.microsoft.com/office/drawing/2016/ink" xmlns:am3d="http://schemas.microsoft.com/office/drawing/2017/model3d" xmlns:o="urn:schemas-microsoft-com:office:office" xmlns:r="http://schemas.openxmlformats.org/officeDocument/2006/relationships" xmlns:m="http://schemas.openxmlformats.org/officeDocument/2006/math" xmlns:v="urn:schemas-microsoft-com:vml" xmlns:wp14="http://schemas.microsoft.com/office/word/2010/wordprocessingDrawing" xmlns:wp="http://schemas.openxmlformats.org/drawingml/2006/wordprocessingDrawing" xmlns:w10="urn:schemas-microsoft-com:office:word" xmlns:w="http://schemas.openxmlformats.org/wordprocessingml/2006/main" xmlns:w14="http://schemas.microsoft.com/office/word/2010/wordml" xmlns:w15="http://schemas.microsoft.com/office/word/2012/wordml" xmlns:w16cid="http://schemas.microsoft.com/office/word/2016/wordml/cid" xmlns:w16se="http://schemas.microsoft.com/office/word/2015/wordml/symex" xmlns:wpg="http://schemas.microsoft.com/office/word/2010/wordprocessingGroup" xmlns:wpi="http://schemas.microsoft.com/office/word/2010/wordprocessingInk" xmlns:wne="http://schemas.microsoft.com/office/word/2006/wordml" xmlns:wps="http://schemas.microsoft.com/office/word/2010/wordprocessingShape" mc:Ignorable="w14 w15 w16se w16cid wp14">
+<w15:people xmlns:wpc="http://schemas.microsoft.com/office/word/2010/wordprocessingCanvas" xmlns:cx="http://schemas.microsoft.com/office/drawing/2014/chartex" xmlns:cx1="http://schemas.microsoft.com/office/drawing/2015/9/8/chartex" xmlns:cx2="http://schemas.microsoft.com/office/drawing/2015/10/21/chartex" xmlns:cx3="http://schemas.microsoft.com/office/drawing/2016/5/9/chartex" xmlns:cx4="http://schemas.microsoft.com/office/drawing/2016/5/10/chartex" xmlns:cx5="http://schemas.microsoft.com/office/drawing/2016/5/11/chartex" xmlns:cx6="http://schemas.microsoft.com/office/drawing/2016/5/12/chartex" xmlns:cx7="http://schemas.microsoft.com/office/drawing/2016/5/13/chartex" xmlns:cx8="http://schemas.microsoft.com/office/drawing/2016/5/14/chartex" xmlns:mc="http://schemas.openxmlformats.org/markup-compatibility/2006" xmlns:aink="http://schemas.microsoft.com/office/drawing/2016/ink" xmlns:am3d="http://schemas.microsoft.com/office/drawing/2017/model3d" xmlns:o="urn:schemas-microsoft-com:office:office" xmlns:r="http://schemas.openxmlformats.org/officeDocument/2006/relationships" xmlns:m="http://schemas.openxmlformats.org/officeDocument/2006/math" xmlns:v="urn:schemas-microsoft-com:vml" xmlns:wp14="http://schemas.microsoft.com/office/word/2010/wordprocessingDrawing" xmlns:wp="http://schemas.openxmlformats.org/drawingml/2006/wordprocessingDrawing" xmlns:w10="urn:schemas-microsoft-com:office:word" xmlns:w="http://schemas.openxmlformats.org/wordprocessingml/2006/main" xmlns:w14="http://schemas.microsoft.com/office/word/2010/wordml" xmlns:w15="http://schemas.microsoft.com/office/word/2012/wordml" xmlns:w16cex="http://schemas.microsoft.com/office/word/2018/wordml/cex" xmlns:w16cid="http://schemas.microsoft.com/office/word/2016/wordml/cid" xmlns:w16="http://schemas.microsoft.com/office/word/2018/wordml" xmlns:w16se="http://schemas.microsoft.com/office/word/2015/wordml/symex" xmlns:wpg="http://schemas.microsoft.com/office/word/2010/wordprocessingGroup" xmlns:wpi="http://schemas.microsoft.com/office/word/2010/wordprocessingInk" xmlns:wne="http://schemas.microsoft.com/office/word/2006/wordml" xmlns:wps="http://schemas.microsoft.com/office/word/2010/wordprocessingShape" mc:Ignorable="w14 w15 w16se w16cid w16 w16cex wp14">
   <w15:person w15:author="walco@walkit.nl">
     <w15:presenceInfo w15:providerId="Windows Live" w15:userId="ce3e6f3ab5153f0a"/>
   </w15:person>
@@ -24115,7 +24519,7 @@
 </file>
 
 <file path=word/styles.xml><?xml version="1.0" encoding="utf-8"?>
-<w:styles xmlns:mc="http://schemas.openxmlformats.org/markup-compatibility/2006" xmlns:r="http://schemas.openxmlformats.org/officeDocument/2006/relationships" xmlns:w="http://schemas.openxmlformats.org/wordprocessingml/2006/main" xmlns:w14="http://schemas.microsoft.com/office/word/2010/wordml" xmlns:w15="http://schemas.microsoft.com/office/word/2012/wordml" xmlns:w16cid="http://schemas.microsoft.com/office/word/2016/wordml/cid" xmlns:w16se="http://schemas.microsoft.com/office/word/2015/wordml/symex" mc:Ignorable="w14 w15 w16se w16cid">
+<w:styles xmlns:mc="http://schemas.openxmlformats.org/markup-compatibility/2006" xmlns:r="http://schemas.openxmlformats.org/officeDocument/2006/relationships" xmlns:w="http://schemas.openxmlformats.org/wordprocessingml/2006/main" xmlns:w14="http://schemas.microsoft.com/office/word/2010/wordml" xmlns:w15="http://schemas.microsoft.com/office/word/2012/wordml" xmlns:w16cex="http://schemas.microsoft.com/office/word/2018/wordml/cex" xmlns:w16cid="http://schemas.microsoft.com/office/word/2016/wordml/cid" xmlns:w16="http://schemas.microsoft.com/office/word/2018/wordml" xmlns:w16se="http://schemas.microsoft.com/office/word/2015/wordml/symex" mc:Ignorable="w14 w15 w16se w16cid w16 w16cex">
   <w:docDefaults>
     <w:rPrDefault>
       <w:rPr>
@@ -24218,10 +24622,10 @@
     <w:lsdException w:name="HTML Acronym" w:semiHidden="1" w:unhideWhenUsed="1"/>
     <w:lsdException w:name="HTML Address" w:semiHidden="1" w:unhideWhenUsed="1"/>
     <w:lsdException w:name="HTML Cite" w:semiHidden="1" w:unhideWhenUsed="1"/>
-    <w:lsdException w:name="HTML Code" w:semiHidden="1" w:unhideWhenUsed="1"/>
+    <w:lsdException w:name="HTML Code" w:semiHidden="1" w:uiPriority="99" w:unhideWhenUsed="1"/>
     <w:lsdException w:name="HTML Definition" w:semiHidden="1" w:unhideWhenUsed="1"/>
     <w:lsdException w:name="HTML Keyboard" w:semiHidden="1" w:unhideWhenUsed="1"/>
-    <w:lsdException w:name="HTML Preformatted" w:semiHidden="1" w:unhideWhenUsed="1"/>
+    <w:lsdException w:name="HTML Preformatted" w:semiHidden="1" w:uiPriority="99" w:unhideWhenUsed="1"/>
     <w:lsdException w:name="HTML Sample" w:semiHidden="1" w:unhideWhenUsed="1"/>
     <w:lsdException w:name="HTML Typewriter" w:semiHidden="1" w:unhideWhenUsed="1"/>
     <w:lsdException w:name="HTML Variable" w:semiHidden="1" w:unhideWhenUsed="1"/>
@@ -26281,6 +26685,7 @@
     <w:name w:val="HTML Preformatted"/>
     <w:basedOn w:val="Normal"/>
     <w:link w:val="HTMLPreformattedChar"/>
+    <w:uiPriority w:val="99"/>
     <w:rsid w:val="00D05B7C"/>
     <w:rPr>
       <w:rFonts w:ascii="Courier New" w:hAnsi="Courier New"/>
@@ -26291,6 +26696,7 @@
   <w:style w:type="character" w:customStyle="1" w:styleId="HTMLPreformattedChar">
     <w:name w:val="HTML Preformatted Char"/>
     <w:link w:val="HTMLPreformatted"/>
+    <w:uiPriority w:val="99"/>
     <w:rsid w:val="00D05B7C"/>
     <w:rPr>
       <w:rFonts w:ascii="Courier New" w:hAnsi="Courier New" w:cs="Courier New"/>
@@ -26711,6 +27117,19 @@
       <w:shd w:val="clear" w:color="auto" w:fill="E1DFDD"/>
     </w:rPr>
   </w:style>
+  <w:style w:type="character" w:styleId="HTMLCode">
+    <w:name w:val="HTML Code"/>
+    <w:basedOn w:val="DefaultParagraphFont"/>
+    <w:uiPriority w:val="99"/>
+    <w:semiHidden/>
+    <w:unhideWhenUsed/>
+    <w:rsid w:val="006E6CAD"/>
+    <w:rPr>
+      <w:rFonts w:ascii="Courier New" w:eastAsia="Times New Roman" w:hAnsi="Courier New" w:cs="Courier New"/>
+      <w:sz w:val="20"/>
+      <w:szCs w:val="20"/>
+    </w:rPr>
+  </w:style>
 </w:styles>
 </file>
 

</xml_diff>